<commit_message>
update abstract and chapter one
</commit_message>
<xml_diff>
--- a/snProject.docx
+++ b/snProject.docx
@@ -110,17 +110,6 @@
         </w:rPr>
         <w:t>PROJECT PROPOSAL</w:t>
       </w:r>
-      <w:r>
-        <w:rPr>
-          <w:rFonts w:cstheme="minorBidi" w:hint="cs"/>
-          <w:sz w:val="28"/>
-          <w:szCs w:val="28"/>
-          <w:cs/>
-        </w:rPr>
-        <w:t>5555</w:t>
-      </w:r>
-      <w:bookmarkStart w:id="0" w:name="_GoBack"/>
-      <w:bookmarkEnd w:id="0"/>
     </w:p>
     <w:p>
       <w:pPr>
@@ -998,6 +987,21 @@
               <w:rPr>
                 <w:szCs w:val="22"/>
               </w:rPr>
+              <w:t>- Abstract</w:t>
+            </w:r>
+          </w:p>
+          <w:p>
+            <w:pPr>
+              <w:pStyle w:val="Normal1"/>
+              <w:outlineLvl w:val="0"/>
+              <w:rPr>
+                <w:szCs w:val="22"/>
+              </w:rPr>
+            </w:pPr>
+            <w:r>
+              <w:rPr>
+                <w:szCs w:val="22"/>
+              </w:rPr>
               <w:t>-</w:t>
             </w:r>
             <w:r>
@@ -1029,39 +1033,93 @@
                 <w:szCs w:val="22"/>
               </w:rPr>
               <w:br/>
-              <w:t xml:space="preserve">   -Business review</w:t>
+              <w:t xml:space="preserve">   -</w:t>
             </w:r>
             <w:r>
               <w:rPr>
                 <w:szCs w:val="22"/>
               </w:rPr>
+              <w:t xml:space="preserve"> </w:t>
+            </w:r>
+            <w:r>
+              <w:rPr>
+                <w:szCs w:val="22"/>
+              </w:rPr>
+              <w:t>Business review</w:t>
+            </w:r>
+            <w:r>
+              <w:rPr>
+                <w:szCs w:val="22"/>
+              </w:rPr>
               <w:br/>
-              <w:t xml:space="preserve">   -Business tools and software review</w:t>
+              <w:t xml:space="preserve">   -</w:t>
             </w:r>
             <w:r>
               <w:rPr>
                 <w:szCs w:val="22"/>
               </w:rPr>
+              <w:t xml:space="preserve"> </w:t>
+            </w:r>
+            <w:r>
+              <w:rPr>
+                <w:szCs w:val="22"/>
+              </w:rPr>
+              <w:t>Business tools and software review</w:t>
+            </w:r>
+            <w:r>
+              <w:rPr>
+                <w:szCs w:val="22"/>
+              </w:rPr>
               <w:br/>
-              <w:t xml:space="preserve">   -Technology review</w:t>
+              <w:t xml:space="preserve">   -</w:t>
             </w:r>
             <w:r>
               <w:rPr>
                 <w:szCs w:val="22"/>
               </w:rPr>
+              <w:t xml:space="preserve"> </w:t>
+            </w:r>
+            <w:r>
+              <w:rPr>
+                <w:szCs w:val="22"/>
+              </w:rPr>
+              <w:t>Technology review</w:t>
+            </w:r>
+            <w:r>
+              <w:rPr>
+                <w:szCs w:val="22"/>
+              </w:rPr>
               <w:br/>
-              <w:t xml:space="preserve">   -Development tool review</w:t>
+              <w:t xml:space="preserve">   -</w:t>
             </w:r>
             <w:r>
               <w:rPr>
                 <w:szCs w:val="22"/>
               </w:rPr>
+              <w:t xml:space="preserve"> </w:t>
+            </w:r>
+            <w:r>
+              <w:rPr>
+                <w:szCs w:val="22"/>
+              </w:rPr>
+              <w:t>Development tool review</w:t>
+            </w:r>
+            <w:r>
+              <w:rPr>
+                <w:szCs w:val="22"/>
+              </w:rPr>
               <w:br/>
             </w:r>
             <w:r>
               <w:rPr>
                 <w:szCs w:val="22"/>
               </w:rPr>
+              <w:t xml:space="preserve">   </w:t>
+            </w:r>
+            <w:r>
+              <w:rPr>
+                <w:szCs w:val="22"/>
+              </w:rPr>
               <w:t>-</w:t>
             </w:r>
             <w:r>
@@ -1080,6 +1138,12 @@
               <w:rPr>
                 <w:szCs w:val="22"/>
               </w:rPr>
+              <w:t xml:space="preserve">   </w:t>
+            </w:r>
+            <w:r>
+              <w:rPr>
+                <w:szCs w:val="22"/>
+              </w:rPr>
               <w:t>-</w:t>
             </w:r>
             <w:r>
@@ -1093,6 +1157,12 @@
                 <w:szCs w:val="22"/>
               </w:rPr>
               <w:br/>
+            </w:r>
+            <w:r>
+              <w:rPr>
+                <w:szCs w:val="22"/>
+              </w:rPr>
+              <w:t xml:space="preserve">   </w:t>
             </w:r>
             <w:r>
               <w:rPr>
@@ -1587,7 +1657,7 @@
         <w:pStyle w:val="Normal1"/>
         <w:outlineLvl w:val="0"/>
         <w:rPr>
-          <w:rFonts w:cstheme="minorBidi"/>
+          <w:rFonts w:cstheme="minorBidi" w:hint="cs"/>
           <w:b/>
           <w:bCs/>
           <w:sz w:val="36"/>
@@ -1601,8 +1671,18 @@
           <w:sz w:val="36"/>
           <w:szCs w:val="36"/>
         </w:rPr>
-        <w:lastRenderedPageBreak/>
         <w:t>Abstract</w:t>
+      </w:r>
+      <w:r>
+        <w:rPr>
+          <w:rFonts w:cstheme="minorBidi" w:hint="cs"/>
+          <w:b/>
+          <w:bCs/>
+          <w:sz w:val="36"/>
+          <w:szCs w:val="36"/>
+          <w:cs/>
+        </w:rPr>
+        <w:t xml:space="preserve"> </w:t>
       </w:r>
     </w:p>
     <w:p>
@@ -1622,23 +1702,27 @@
           <w:sz w:val="32"/>
           <w:szCs w:val="32"/>
         </w:rPr>
-        <w:t>The simply buy</w:t>
-      </w:r>
-      <w:r>
+        <w:t xml:space="preserve">Prison is still using coupon as paper which is high risk of lost and damage. It also takes a lot of process to withdrawal the coupon. And the coupon has expiration date. So the officer and prisoners is not satisfied in the services. </w:t>
+      </w:r>
+    </w:p>
+    <w:p>
+      <w:pPr>
+        <w:pStyle w:val="Normal1"/>
+        <w:ind w:firstLine="720"/>
+        <w:outlineLvl w:val="0"/>
         <w:rPr>
           <w:rFonts w:cs="Cordia New"/>
           <w:sz w:val="32"/>
           <w:szCs w:val="32"/>
         </w:rPr>
-        <w:t xml:space="preserve"> is </w:t>
-      </w:r>
+      </w:pPr>
       <w:r>
         <w:rPr>
           <w:rFonts w:cs="Cordia New"/>
           <w:sz w:val="32"/>
           <w:szCs w:val="32"/>
         </w:rPr>
-        <w:t xml:space="preserve">a </w:t>
+        <w:t>Thus, Dealing using fingerprint system has developed a new system to support dealing. The result is</w:t>
       </w:r>
       <w:r>
         <w:rPr>
@@ -1646,7 +1730,7 @@
           <w:sz w:val="32"/>
           <w:szCs w:val="32"/>
         </w:rPr>
-        <w:t>d</w:t>
+        <w:t xml:space="preserve"> that</w:t>
       </w:r>
       <w:r>
         <w:rPr>
@@ -1654,7 +1738,7 @@
           <w:sz w:val="32"/>
           <w:szCs w:val="32"/>
         </w:rPr>
-        <w:t>eal</w:t>
+        <w:t xml:space="preserve"> fewer coupons are lost and the usage of paper is also being decreased</w:t>
       </w:r>
       <w:r>
         <w:rPr>
@@ -1662,737 +1746,404 @@
           <w:sz w:val="32"/>
           <w:szCs w:val="32"/>
         </w:rPr>
-        <w:t>ing program of using fingerprints.</w:t>
-      </w:r>
-      <w:r>
+        <w:t>.</w:t>
+      </w:r>
+    </w:p>
+    <w:p>
+      <w:pPr>
+        <w:pStyle w:val="Normal1"/>
+        <w:ind w:firstLine="720"/>
+        <w:outlineLvl w:val="0"/>
         <w:rPr>
           <w:rFonts w:cs="Cordia New"/>
           <w:sz w:val="32"/>
           <w:szCs w:val="32"/>
         </w:rPr>
-        <w:t xml:space="preserve"> </w:t>
-      </w:r>
-      <w:r>
-        <w:rPr>
-          <w:rFonts w:cstheme="minorBidi"/>
+      </w:pPr>
+      <w:r>
+        <w:rPr>
+          <w:rFonts w:cs="Cordia New"/>
+          <w:color w:val="000000" w:themeColor="text1"/>
           <w:sz w:val="32"/>
           <w:szCs w:val="32"/>
         </w:rPr>
-        <w:t>D</w:t>
-      </w:r>
-      <w:r>
-        <w:rPr>
-          <w:rFonts w:cstheme="minorBidi"/>
+        <w:t>The simply buy is a dealing program of using fingerprints.</w:t>
+      </w:r>
+      <w:r>
+        <w:rPr>
+          <w:rFonts w:cs="Cordia New" w:hint="cs"/>
+          <w:color w:val="000000" w:themeColor="text1"/>
           <w:sz w:val="32"/>
           <w:szCs w:val="32"/>
-        </w:rPr>
-        <w:t xml:space="preserve">esigned to a </w:t>
-      </w:r>
-      <w:r>
+          <w:cs/>
+        </w:rPr>
+        <w:t xml:space="preserve"> </w:t>
+      </w:r>
+      <w:r>
+        <w:rPr>
+          <w:rFonts w:cs="Cordia New"/>
+          <w:color w:val="000000" w:themeColor="text1"/>
+          <w:sz w:val="32"/>
+          <w:szCs w:val="32"/>
+        </w:rPr>
+        <w:t>Moreover, the system has managed product in stock.</w:t>
+      </w:r>
+      <w:r>
+        <w:rPr>
+          <w:rFonts w:cs="Cordia New"/>
+          <w:color w:val="000000" w:themeColor="text1"/>
+          <w:sz w:val="32"/>
+          <w:szCs w:val="32"/>
+        </w:rPr>
+        <w:t xml:space="preserve"> The programmer uses </w:t>
+      </w:r>
+      <w:r>
+        <w:rPr>
+          <w:rFonts w:cs="Cordia New"/>
+          <w:color w:val="auto"/>
+          <w:sz w:val="32"/>
+          <w:szCs w:val="32"/>
+        </w:rPr>
+        <w:t xml:space="preserve">eclipse program to </w:t>
+      </w:r>
+      <w:r>
+        <w:rPr>
+          <w:rFonts w:cs="Cordia New"/>
+          <w:color w:val="auto"/>
+          <w:sz w:val="32"/>
+          <w:szCs w:val="32"/>
+        </w:rPr>
+        <w:t>create and develop,</w:t>
+      </w:r>
+      <w:r>
+        <w:rPr>
+          <w:rFonts w:cs="Cordia New"/>
+          <w:color w:val="000000" w:themeColor="text1"/>
+          <w:sz w:val="32"/>
+          <w:szCs w:val="32"/>
+        </w:rPr>
+        <w:t xml:space="preserve"> </w:t>
+      </w:r>
+      <w:proofErr w:type="spellStart"/>
+      <w:r>
+        <w:rPr>
+          <w:rFonts w:cs="Cordia New"/>
+          <w:color w:val="auto"/>
+          <w:sz w:val="32"/>
+          <w:szCs w:val="32"/>
+        </w:rPr>
+        <w:t>SQLserver</w:t>
+      </w:r>
+      <w:proofErr w:type="spellEnd"/>
+      <w:r>
+        <w:rPr>
+          <w:rFonts w:cs="Cordia New"/>
+          <w:color w:val="auto"/>
+          <w:sz w:val="32"/>
+          <w:szCs w:val="32"/>
+        </w:rPr>
+        <w:t xml:space="preserve"> program to create database</w:t>
+      </w:r>
+      <w:r>
+        <w:rPr>
+          <w:rFonts w:cs="Cordia New"/>
+          <w:color w:val="000000" w:themeColor="text1"/>
+          <w:sz w:val="32"/>
+          <w:szCs w:val="32"/>
+        </w:rPr>
+        <w:t xml:space="preserve"> </w:t>
+      </w:r>
+      <w:r>
+        <w:rPr>
+          <w:rFonts w:cs="Cordia New"/>
+          <w:color w:val="auto"/>
+          <w:sz w:val="32"/>
+          <w:szCs w:val="32"/>
+        </w:rPr>
+        <w:t>and</w:t>
+      </w:r>
+      <w:r>
+        <w:rPr>
+          <w:rFonts w:cs="Cordia New"/>
+          <w:color w:val="FF0000"/>
+          <w:sz w:val="32"/>
+          <w:szCs w:val="32"/>
+        </w:rPr>
+        <w:t xml:space="preserve"> </w:t>
+      </w:r>
+      <w:proofErr w:type="spellStart"/>
+      <w:r>
+        <w:rPr>
+          <w:rFonts w:cs="Cordia New"/>
+          <w:color w:val="auto"/>
+          <w:sz w:val="32"/>
+          <w:szCs w:val="32"/>
+        </w:rPr>
+        <w:t>Arduino</w:t>
+      </w:r>
+      <w:proofErr w:type="spellEnd"/>
+      <w:r>
+        <w:rPr>
+          <w:rFonts w:cs="Cordia New"/>
+          <w:color w:val="auto"/>
+          <w:sz w:val="32"/>
+          <w:szCs w:val="32"/>
+        </w:rPr>
+        <w:t xml:space="preserve"> to help connect the fingerprint scanner</w:t>
+      </w:r>
+      <w:r>
+        <w:rPr>
+          <w:rFonts w:cs="Cordia New"/>
+          <w:color w:val="auto"/>
+          <w:sz w:val="32"/>
+          <w:szCs w:val="32"/>
+        </w:rPr>
+        <w:t>.</w:t>
+      </w:r>
+      <w:r>
+        <w:rPr>
+          <w:rFonts w:cs="Cordia New"/>
+          <w:color w:val="FF0000"/>
+          <w:sz w:val="32"/>
+          <w:szCs w:val="32"/>
+        </w:rPr>
+        <w:t xml:space="preserve"> </w:t>
+      </w:r>
+      <w:r>
+        <w:rPr>
+          <w:rFonts w:cs="Cordia New"/>
+          <w:color w:val="FF0000"/>
+          <w:sz w:val="32"/>
+          <w:szCs w:val="32"/>
+        </w:rPr>
+        <w:t>They can record sales Adjust the amount of products in stock, makes note the amount of product</w:t>
+      </w:r>
+      <w:r>
+        <w:rPr>
+          <w:rFonts w:cs="Cordia New"/>
+          <w:color w:val="FF0000"/>
+          <w:sz w:val="32"/>
+          <w:szCs w:val="32"/>
+        </w:rPr>
+        <w:t xml:space="preserve">s sold, </w:t>
+      </w:r>
+      <w:r>
+        <w:rPr>
+          <w:rFonts w:cs="Cordia New"/>
+          <w:color w:val="FF0000"/>
+          <w:sz w:val="32"/>
+          <w:szCs w:val="32"/>
+        </w:rPr>
+        <w:t xml:space="preserve">sales of products </w:t>
+      </w:r>
+      <w:r>
+        <w:rPr>
+          <w:rFonts w:cs="Cordia New"/>
+          <w:color w:val="FF0000"/>
+          <w:sz w:val="32"/>
+          <w:szCs w:val="32"/>
+        </w:rPr>
+        <w:t>and remaining product</w:t>
+      </w:r>
+      <w:r>
+        <w:rPr>
+          <w:rFonts w:cs="Cordia New"/>
+          <w:color w:val="FF0000"/>
+          <w:sz w:val="32"/>
+          <w:szCs w:val="32"/>
+        </w:rPr>
+        <w:t>s in stock.</w:t>
+      </w:r>
+      <w:r>
+        <w:rPr>
+          <w:rFonts w:cs="Cordia New"/>
+          <w:color w:val="FF0000"/>
+          <w:sz w:val="32"/>
+          <w:szCs w:val="32"/>
+        </w:rPr>
+        <w:t xml:space="preserve"> </w:t>
+      </w:r>
+    </w:p>
+    <w:p>
+      <w:pPr>
+        <w:pStyle w:val="Normal1"/>
+        <w:outlineLvl w:val="0"/>
         <w:rPr>
           <w:rFonts w:cs="Cordia New"/>
           <w:sz w:val="32"/>
           <w:szCs w:val="32"/>
         </w:rPr>
-        <w:t>d</w:t>
-      </w:r>
-      <w:r>
+      </w:pPr>
+    </w:p>
+    <w:p>
+      <w:pPr>
+        <w:pStyle w:val="Normal1"/>
+        <w:outlineLvl w:val="0"/>
         <w:rPr>
           <w:rFonts w:cs="Cordia New"/>
           <w:sz w:val="32"/>
           <w:szCs w:val="32"/>
         </w:rPr>
-        <w:t>eal</w:t>
-      </w:r>
-      <w:r>
+      </w:pPr>
+    </w:p>
+    <w:p>
+      <w:pPr>
+        <w:pStyle w:val="Normal1"/>
+        <w:outlineLvl w:val="0"/>
         <w:rPr>
           <w:rFonts w:cs="Cordia New"/>
           <w:sz w:val="32"/>
           <w:szCs w:val="32"/>
         </w:rPr>
-        <w:t xml:space="preserve">ing </w:t>
-      </w:r>
-      <w:r>
-        <w:rPr>
-          <w:rFonts w:cstheme="minorBidi"/>
-          <w:sz w:val="32"/>
-          <w:szCs w:val="32"/>
-        </w:rPr>
-        <w:t>program of the prison, the organization cannot carry cash.</w:t>
-      </w:r>
-      <w:r>
+      </w:pPr>
+    </w:p>
+    <w:p>
+      <w:pPr>
+        <w:pStyle w:val="Normal1"/>
+        <w:outlineLvl w:val="0"/>
         <w:rPr>
           <w:rFonts w:cstheme="minorBidi" w:hint="cs"/>
           <w:sz w:val="32"/>
           <w:szCs w:val="32"/>
           <w:cs/>
         </w:rPr>
-        <w:t xml:space="preserve"> </w:t>
-      </w:r>
-      <w:r>
-        <w:rPr>
-          <w:rFonts w:cs="Cordia New"/>
-          <w:sz w:val="32"/>
-          <w:szCs w:val="32"/>
-        </w:rPr>
-        <w:t>The a</w:t>
-      </w:r>
-      <w:r>
-        <w:rPr>
-          <w:rFonts w:cs="Cordia New"/>
-          <w:sz w:val="32"/>
-          <w:szCs w:val="32"/>
-        </w:rPr>
-        <w:t>nalysis of the operating system</w:t>
-      </w:r>
-      <w:r>
-        <w:rPr>
-          <w:rFonts w:cs="Cordia New"/>
-          <w:sz w:val="32"/>
-          <w:szCs w:val="32"/>
-        </w:rPr>
-        <w:t xml:space="preserve"> and other factors the impact on the existi</w:t>
-      </w:r>
-      <w:r>
-        <w:rPr>
-          <w:rFonts w:cs="Cordia New"/>
-          <w:sz w:val="32"/>
-          <w:szCs w:val="32"/>
-        </w:rPr>
-        <w:t xml:space="preserve">ng system of </w:t>
-      </w:r>
-      <w:r>
-        <w:rPr>
-          <w:rFonts w:cs="Cordia New"/>
-          <w:sz w:val="32"/>
-          <w:szCs w:val="32"/>
-        </w:rPr>
-        <w:t>d</w:t>
-      </w:r>
-      <w:r>
-        <w:rPr>
-          <w:rFonts w:cs="Cordia New"/>
-          <w:sz w:val="32"/>
-          <w:szCs w:val="32"/>
-        </w:rPr>
-        <w:t>eal</w:t>
-      </w:r>
-      <w:r>
-        <w:rPr>
-          <w:rFonts w:cs="Cordia New"/>
-          <w:sz w:val="32"/>
-          <w:szCs w:val="32"/>
-        </w:rPr>
-        <w:t xml:space="preserve">ing </w:t>
-      </w:r>
-      <w:r>
-        <w:rPr>
-          <w:rFonts w:cs="Cordia New"/>
-          <w:sz w:val="32"/>
-          <w:szCs w:val="32"/>
-        </w:rPr>
-        <w:t>in prisons t</w:t>
-      </w:r>
-      <w:r>
-        <w:rPr>
-          <w:rFonts w:cs="Cordia New"/>
-          <w:sz w:val="32"/>
-          <w:szCs w:val="32"/>
-        </w:rPr>
-        <w:t>o be informed of the problem and the accuracy of the system. The problems enco</w:t>
-      </w:r>
-      <w:r>
-        <w:rPr>
-          <w:rFonts w:cs="Cordia New"/>
-          <w:sz w:val="32"/>
-          <w:szCs w:val="32"/>
-        </w:rPr>
-        <w:t xml:space="preserve">untered in the sales department, </w:t>
-      </w:r>
-      <w:r>
-        <w:rPr>
-          <w:rFonts w:cs="Cordia New"/>
-          <w:sz w:val="32"/>
-          <w:szCs w:val="32"/>
-        </w:rPr>
-        <w:t>Storage is not a great d</w:t>
-      </w:r>
-      <w:r>
-        <w:rPr>
-          <w:rFonts w:cs="Cordia New"/>
-          <w:sz w:val="32"/>
-          <w:szCs w:val="32"/>
-        </w:rPr>
-        <w:t>eal more difficult to searching,</w:t>
-      </w:r>
-      <w:r>
-        <w:rPr>
-          <w:rFonts w:cs="Cordia New" w:hint="cs"/>
-          <w:sz w:val="32"/>
-          <w:szCs w:val="32"/>
-          <w:cs/>
-        </w:rPr>
-        <w:t xml:space="preserve"> </w:t>
-      </w:r>
-      <w:proofErr w:type="gramStart"/>
-      <w:r>
-        <w:rPr>
-          <w:rFonts w:cs="Cordia New"/>
-          <w:sz w:val="32"/>
-          <w:szCs w:val="32"/>
-        </w:rPr>
-        <w:t>d</w:t>
-      </w:r>
-      <w:r>
-        <w:rPr>
-          <w:rFonts w:cs="Cordia New"/>
-          <w:sz w:val="32"/>
-          <w:szCs w:val="32"/>
-        </w:rPr>
-        <w:t>ata</w:t>
-      </w:r>
-      <w:proofErr w:type="gramEnd"/>
-      <w:r>
-        <w:rPr>
-          <w:rFonts w:cs="Cordia New"/>
-          <w:sz w:val="32"/>
-          <w:szCs w:val="32"/>
-        </w:rPr>
-        <w:t xml:space="preserve"> storage of </w:t>
-      </w:r>
-      <w:r>
-        <w:rPr>
-          <w:rFonts w:cs="Cordia New"/>
-          <w:sz w:val="32"/>
-          <w:szCs w:val="32"/>
-        </w:rPr>
-        <w:t>product</w:t>
-      </w:r>
-      <w:r>
-        <w:rPr>
-          <w:rFonts w:cs="Cordia New"/>
-          <w:sz w:val="32"/>
-          <w:szCs w:val="32"/>
-        </w:rPr>
-        <w:t>s and prisoners as a buyer</w:t>
-      </w:r>
-      <w:r>
-        <w:rPr>
-          <w:rFonts w:cs="Cordia New" w:hint="cs"/>
-          <w:sz w:val="32"/>
-          <w:szCs w:val="32"/>
-          <w:cs/>
-        </w:rPr>
-        <w:t xml:space="preserve"> </w:t>
-      </w:r>
-      <w:r>
-        <w:rPr>
-          <w:rFonts w:cs="Cordia New"/>
-          <w:sz w:val="32"/>
-          <w:szCs w:val="32"/>
-        </w:rPr>
-        <w:t>and p</w:t>
-      </w:r>
-      <w:r>
-        <w:rPr>
-          <w:rFonts w:cs="Cordia New"/>
-          <w:sz w:val="32"/>
-          <w:szCs w:val="32"/>
-        </w:rPr>
-        <w:t>urchases with coupons</w:t>
-      </w:r>
-      <w:r>
-        <w:rPr>
-          <w:rFonts w:cs="Cordia New" w:hint="cs"/>
-          <w:sz w:val="32"/>
-          <w:szCs w:val="32"/>
-          <w:cs/>
-        </w:rPr>
-        <w:t xml:space="preserve"> </w:t>
-      </w:r>
-      <w:r>
-        <w:rPr>
-          <w:rFonts w:cs="Cordia New"/>
-          <w:sz w:val="32"/>
-          <w:szCs w:val="32"/>
-        </w:rPr>
-        <w:t>make the check each</w:t>
-      </w:r>
-      <w:r>
-        <w:rPr>
-          <w:rFonts w:cs="Cordia New"/>
-          <w:sz w:val="32"/>
-          <w:szCs w:val="32"/>
-        </w:rPr>
-        <w:t xml:space="preserve"> time is delayed.</w:t>
-      </w:r>
-      <w:r>
-        <w:rPr>
-          <w:rFonts w:cs="Cordia New" w:hint="cs"/>
-          <w:sz w:val="32"/>
-          <w:szCs w:val="32"/>
-          <w:cs/>
-        </w:rPr>
-        <w:t xml:space="preserve"> </w:t>
-      </w:r>
-    </w:p>
-    <w:p>
-      <w:pPr>
-        <w:pStyle w:val="Normal1"/>
-        <w:outlineLvl w:val="0"/>
-        <w:rPr>
-          <w:rFonts w:cs="Cordia New"/>
-          <w:sz w:val="32"/>
-          <w:szCs w:val="32"/>
-        </w:rPr>
-      </w:pPr>
-      <w:r>
-        <w:rPr>
-          <w:rFonts w:cs="Cordia New" w:hint="cs"/>
-          <w:sz w:val="32"/>
-          <w:szCs w:val="32"/>
-          <w:cs/>
-        </w:rPr>
-        <w:tab/>
-      </w:r>
-      <w:r>
-        <w:rPr>
-          <w:rFonts w:cs="Cordia New"/>
-          <w:sz w:val="32"/>
-          <w:szCs w:val="32"/>
-        </w:rPr>
-        <w:t>From the above issues</w:t>
-      </w:r>
-      <w:r>
-        <w:rPr>
-          <w:rFonts w:cs="Cordia New"/>
-          <w:sz w:val="32"/>
-          <w:szCs w:val="32"/>
-        </w:rPr>
-        <w:t>, w</w:t>
-      </w:r>
-      <w:r>
-        <w:rPr>
-          <w:rFonts w:cs="Cordia New"/>
-          <w:sz w:val="32"/>
-          <w:szCs w:val="32"/>
-        </w:rPr>
-        <w:t>e have analyzed the design</w:t>
-      </w:r>
-      <w:r>
-        <w:rPr>
-          <w:rFonts w:cs="Cordia New"/>
-          <w:sz w:val="32"/>
-          <w:szCs w:val="32"/>
-        </w:rPr>
-        <w:t xml:space="preserve"> and development of new systems by </w:t>
-      </w:r>
-      <w:r>
-        <w:rPr>
-          <w:rFonts w:cs="Cordia New"/>
-          <w:sz w:val="32"/>
-          <w:szCs w:val="32"/>
-        </w:rPr>
-        <w:t>using compute</w:t>
-      </w:r>
-      <w:r>
-        <w:rPr>
-          <w:rFonts w:cs="Cordia New"/>
-          <w:sz w:val="32"/>
-          <w:szCs w:val="32"/>
-        </w:rPr>
-        <w:t xml:space="preserve">r technology applied to </w:t>
-      </w:r>
-      <w:r>
-        <w:rPr>
-          <w:rFonts w:cs="Cordia New"/>
-          <w:sz w:val="32"/>
-          <w:szCs w:val="32"/>
-        </w:rPr>
-        <w:t>d</w:t>
-      </w:r>
-      <w:r>
-        <w:rPr>
-          <w:rFonts w:cs="Cordia New"/>
-          <w:sz w:val="32"/>
-          <w:szCs w:val="32"/>
-        </w:rPr>
-        <w:t>eal</w:t>
-      </w:r>
-      <w:r>
-        <w:rPr>
-          <w:rFonts w:cs="Cordia New"/>
-          <w:sz w:val="32"/>
-          <w:szCs w:val="32"/>
-        </w:rPr>
-        <w:t xml:space="preserve">ing </w:t>
-      </w:r>
-      <w:r>
-        <w:rPr>
-          <w:rFonts w:cs="Cordia New"/>
-          <w:sz w:val="32"/>
-          <w:szCs w:val="32"/>
-        </w:rPr>
-        <w:t>and m</w:t>
-      </w:r>
-      <w:r>
-        <w:rPr>
-          <w:rFonts w:cs="Cordia New"/>
-          <w:sz w:val="32"/>
-          <w:szCs w:val="32"/>
-        </w:rPr>
-        <w:t xml:space="preserve">anagement </w:t>
-      </w:r>
-      <w:r>
-        <w:rPr>
-          <w:rFonts w:cs="Cordia New"/>
-          <w:sz w:val="32"/>
-          <w:szCs w:val="32"/>
-        </w:rPr>
-        <w:t>product</w:t>
-      </w:r>
-      <w:r>
-        <w:rPr>
-          <w:rFonts w:cs="Cordia New"/>
-          <w:sz w:val="32"/>
-          <w:szCs w:val="32"/>
-        </w:rPr>
-        <w:t xml:space="preserve"> in stock</w:t>
-      </w:r>
-      <w:r>
-        <w:rPr>
-          <w:rFonts w:cs="Cordia New"/>
-          <w:sz w:val="32"/>
-          <w:szCs w:val="32"/>
-        </w:rPr>
-        <w:t>.</w:t>
-      </w:r>
-      <w:r>
-        <w:rPr>
-          <w:rFonts w:cs="Cordia New" w:hint="cs"/>
-          <w:sz w:val="32"/>
-          <w:szCs w:val="32"/>
-        </w:rPr>
-        <w:t xml:space="preserve"> </w:t>
-      </w:r>
-      <w:proofErr w:type="spellStart"/>
-      <w:proofErr w:type="gramStart"/>
-      <w:r>
-        <w:rPr>
-          <w:rFonts w:cs="Cordia New"/>
-          <w:sz w:val="32"/>
-          <w:szCs w:val="32"/>
-        </w:rPr>
-        <w:t>SQLserver</w:t>
-      </w:r>
-      <w:proofErr w:type="spellEnd"/>
-      <w:r>
-        <w:rPr>
-          <w:rFonts w:cs="Cordia New"/>
-          <w:sz w:val="32"/>
-          <w:szCs w:val="32"/>
-        </w:rPr>
-        <w:t xml:space="preserve"> program to help in database design, </w:t>
-      </w:r>
-      <w:proofErr w:type="spellStart"/>
-      <w:r>
-        <w:rPr>
-          <w:rFonts w:cs="Cordia New"/>
-          <w:sz w:val="32"/>
-          <w:szCs w:val="32"/>
-        </w:rPr>
-        <w:t>Arduino</w:t>
-      </w:r>
-      <w:proofErr w:type="spellEnd"/>
-      <w:r>
-        <w:rPr>
-          <w:rFonts w:cs="Cordia New"/>
-          <w:sz w:val="32"/>
-          <w:szCs w:val="32"/>
-        </w:rPr>
-        <w:t xml:space="preserve"> to help connect the hardware fingerprint and eclipse program to help in the development and design of the interface be</w:t>
-      </w:r>
-      <w:r>
-        <w:rPr>
-          <w:rFonts w:cs="Cordia New"/>
-          <w:sz w:val="32"/>
-          <w:szCs w:val="32"/>
-        </w:rPr>
-        <w:t>tween the user and the database</w:t>
-      </w:r>
-      <w:r>
-        <w:rPr>
-          <w:rFonts w:cs="Cordia New"/>
-          <w:sz w:val="32"/>
-          <w:szCs w:val="32"/>
-        </w:rPr>
-        <w:t>.</w:t>
-      </w:r>
-      <w:proofErr w:type="gramEnd"/>
-      <w:r>
-        <w:rPr>
-          <w:rFonts w:cs="Cordia New"/>
-          <w:sz w:val="32"/>
-          <w:szCs w:val="32"/>
-        </w:rPr>
-        <w:t xml:space="preserve"> </w:t>
-      </w:r>
-      <w:r>
-        <w:rPr>
-          <w:rFonts w:cs="Cordia New"/>
-          <w:sz w:val="32"/>
-          <w:szCs w:val="32"/>
-        </w:rPr>
-        <w:t xml:space="preserve">They </w:t>
-      </w:r>
-      <w:r>
-        <w:rPr>
-          <w:rFonts w:cs="Cordia New"/>
-          <w:sz w:val="32"/>
-          <w:szCs w:val="32"/>
-        </w:rPr>
-        <w:t xml:space="preserve">can record sales Adjust the amount of </w:t>
-      </w:r>
-      <w:r>
-        <w:rPr>
-          <w:rFonts w:cs="Cordia New"/>
-          <w:sz w:val="32"/>
-          <w:szCs w:val="32"/>
-        </w:rPr>
-        <w:t>product</w:t>
-      </w:r>
-      <w:r>
-        <w:rPr>
-          <w:rFonts w:cs="Cordia New"/>
-          <w:sz w:val="32"/>
-          <w:szCs w:val="32"/>
-        </w:rPr>
-        <w:t>s in stock</w:t>
-      </w:r>
-      <w:r>
-        <w:rPr>
-          <w:rFonts w:cs="Cordia New"/>
-          <w:sz w:val="32"/>
-          <w:szCs w:val="32"/>
-        </w:rPr>
-        <w:t>,</w:t>
-      </w:r>
-      <w:r>
-        <w:rPr>
-          <w:rFonts w:cs="Cordia New"/>
-          <w:sz w:val="32"/>
-          <w:szCs w:val="32"/>
-        </w:rPr>
-        <w:t xml:space="preserve"> makes</w:t>
-      </w:r>
-      <w:r>
-        <w:rPr>
-          <w:rFonts w:cs="Cordia New"/>
-          <w:sz w:val="32"/>
-          <w:szCs w:val="32"/>
-        </w:rPr>
-        <w:t xml:space="preserve"> note the amount of product</w:t>
-      </w:r>
-      <w:r>
-        <w:rPr>
-          <w:rFonts w:cs="Cordia New"/>
-          <w:sz w:val="32"/>
-          <w:szCs w:val="32"/>
-        </w:rPr>
-        <w:t xml:space="preserve">s sold, </w:t>
-      </w:r>
-      <w:r>
-        <w:rPr>
-          <w:rFonts w:cs="Cordia New"/>
-          <w:sz w:val="32"/>
-          <w:szCs w:val="32"/>
-        </w:rPr>
-        <w:t xml:space="preserve">sales of products </w:t>
-      </w:r>
-      <w:r>
-        <w:rPr>
-          <w:rFonts w:cs="Cordia New"/>
-          <w:sz w:val="32"/>
-          <w:szCs w:val="32"/>
-        </w:rPr>
-        <w:t>and remaining product</w:t>
-      </w:r>
-      <w:r>
-        <w:rPr>
-          <w:rFonts w:cs="Cordia New"/>
-          <w:sz w:val="32"/>
-          <w:szCs w:val="32"/>
-        </w:rPr>
-        <w:t>s in stock.</w:t>
-      </w:r>
-      <w:r>
-        <w:rPr>
-          <w:rFonts w:cs="Cordia New"/>
-          <w:sz w:val="32"/>
-          <w:szCs w:val="32"/>
-        </w:rPr>
-        <w:t xml:space="preserve"> </w:t>
-      </w:r>
-    </w:p>
-    <w:p>
-      <w:pPr>
-        <w:pStyle w:val="Normal1"/>
-        <w:outlineLvl w:val="0"/>
-        <w:rPr>
-          <w:rFonts w:cs="Cordia New"/>
-          <w:sz w:val="32"/>
-          <w:szCs w:val="32"/>
-        </w:rPr>
-      </w:pPr>
-    </w:p>
-    <w:p>
-      <w:pPr>
-        <w:pStyle w:val="Normal1"/>
-        <w:outlineLvl w:val="0"/>
-        <w:rPr>
-          <w:rFonts w:cs="Cordia New"/>
-          <w:sz w:val="32"/>
-          <w:szCs w:val="32"/>
-        </w:rPr>
-      </w:pPr>
-    </w:p>
-    <w:p>
-      <w:pPr>
-        <w:pStyle w:val="Normal1"/>
-        <w:outlineLvl w:val="0"/>
-        <w:rPr>
-          <w:rFonts w:cs="Cordia New"/>
-          <w:sz w:val="32"/>
-          <w:szCs w:val="32"/>
-        </w:rPr>
-      </w:pPr>
-    </w:p>
-    <w:p>
-      <w:pPr>
-        <w:pStyle w:val="Normal1"/>
-        <w:outlineLvl w:val="0"/>
-        <w:rPr>
-          <w:rFonts w:cs="Cordia New"/>
-          <w:sz w:val="32"/>
-          <w:szCs w:val="32"/>
-        </w:rPr>
-      </w:pPr>
-    </w:p>
-    <w:p>
-      <w:pPr>
-        <w:pStyle w:val="Normal1"/>
-        <w:outlineLvl w:val="0"/>
-        <w:rPr>
-          <w:rFonts w:cs="Cordia New"/>
-          <w:sz w:val="32"/>
-          <w:szCs w:val="32"/>
-        </w:rPr>
-      </w:pPr>
-    </w:p>
-    <w:p>
-      <w:pPr>
-        <w:pStyle w:val="Normal1"/>
-        <w:outlineLvl w:val="0"/>
-        <w:rPr>
-          <w:rFonts w:cs="Cordia New"/>
-          <w:sz w:val="32"/>
-          <w:szCs w:val="32"/>
-        </w:rPr>
-      </w:pPr>
-    </w:p>
-    <w:p>
-      <w:pPr>
-        <w:pStyle w:val="Normal1"/>
-        <w:outlineLvl w:val="0"/>
-        <w:rPr>
-          <w:rFonts w:cs="Cordia New"/>
-          <w:sz w:val="32"/>
-          <w:szCs w:val="32"/>
-        </w:rPr>
-      </w:pPr>
-    </w:p>
-    <w:p>
-      <w:pPr>
-        <w:pStyle w:val="Normal1"/>
-        <w:outlineLvl w:val="0"/>
-        <w:rPr>
-          <w:rFonts w:cs="Cordia New"/>
-          <w:sz w:val="32"/>
-          <w:szCs w:val="32"/>
-        </w:rPr>
-      </w:pPr>
-    </w:p>
-    <w:p>
-      <w:pPr>
-        <w:pStyle w:val="Normal1"/>
-        <w:outlineLvl w:val="0"/>
-        <w:rPr>
-          <w:rFonts w:cstheme="minorBidi"/>
-          <w:sz w:val="32"/>
-          <w:szCs w:val="32"/>
-        </w:rPr>
-      </w:pPr>
-    </w:p>
-    <w:p>
-      <w:pPr>
-        <w:pStyle w:val="Normal1"/>
-        <w:outlineLvl w:val="0"/>
-        <w:rPr>
-          <w:rFonts w:cstheme="minorBidi"/>
-          <w:sz w:val="32"/>
-          <w:szCs w:val="32"/>
-        </w:rPr>
-      </w:pPr>
-    </w:p>
-    <w:p>
-      <w:pPr>
-        <w:pStyle w:val="Normal1"/>
-        <w:outlineLvl w:val="0"/>
-        <w:rPr>
-          <w:rFonts w:cstheme="minorBidi"/>
-          <w:sz w:val="32"/>
-          <w:szCs w:val="32"/>
-        </w:rPr>
-      </w:pPr>
-    </w:p>
-    <w:p>
-      <w:pPr>
-        <w:pStyle w:val="Normal1"/>
-        <w:outlineLvl w:val="0"/>
-        <w:rPr>
-          <w:rFonts w:cstheme="minorBidi"/>
-          <w:sz w:val="32"/>
-          <w:szCs w:val="32"/>
-        </w:rPr>
-      </w:pPr>
-    </w:p>
-    <w:p>
-      <w:pPr>
-        <w:pStyle w:val="Normal1"/>
-        <w:outlineLvl w:val="0"/>
-        <w:rPr>
-          <w:rFonts w:cstheme="minorBidi"/>
-          <w:sz w:val="32"/>
-          <w:szCs w:val="32"/>
-          <w:cs/>
-        </w:rPr>
-      </w:pPr>
-    </w:p>
-    <w:p>
-      <w:pPr>
-        <w:pStyle w:val="Normal1"/>
-        <w:rPr>
-          <w:sz w:val="36"/>
-          <w:szCs w:val="36"/>
-        </w:rPr>
-      </w:pPr>
-      <w:r>
-        <w:rPr>
+      </w:pPr>
+    </w:p>
+    <w:p>
+      <w:pPr>
+        <w:pStyle w:val="Normal1"/>
+        <w:rPr>
+          <w:rFonts w:cstheme="minorBidi" w:hint="cs"/>
           <w:b/>
           <w:color w:val="000000" w:themeColor="text1"/>
           <w:sz w:val="36"/>
           <w:szCs w:val="36"/>
         </w:rPr>
+      </w:pPr>
+    </w:p>
+    <w:p>
+      <w:pPr>
+        <w:pStyle w:val="Normal1"/>
+        <w:rPr>
+          <w:rFonts w:cstheme="minorBidi" w:hint="cs"/>
+          <w:b/>
+          <w:color w:val="000000" w:themeColor="text1"/>
+          <w:sz w:val="36"/>
+          <w:szCs w:val="36"/>
+        </w:rPr>
+      </w:pPr>
+    </w:p>
+    <w:p>
+      <w:pPr>
+        <w:pStyle w:val="Normal1"/>
+        <w:rPr>
+          <w:rFonts w:cstheme="minorBidi" w:hint="cs"/>
+          <w:b/>
+          <w:color w:val="000000" w:themeColor="text1"/>
+          <w:sz w:val="36"/>
+          <w:szCs w:val="36"/>
+        </w:rPr>
+      </w:pPr>
+    </w:p>
+    <w:p>
+      <w:pPr>
+        <w:pStyle w:val="Normal1"/>
+        <w:rPr>
+          <w:rFonts w:cstheme="minorBidi" w:hint="cs"/>
+          <w:b/>
+          <w:color w:val="000000" w:themeColor="text1"/>
+          <w:sz w:val="36"/>
+          <w:szCs w:val="36"/>
+        </w:rPr>
+      </w:pPr>
+    </w:p>
+    <w:p>
+      <w:pPr>
+        <w:pStyle w:val="Normal1"/>
+        <w:rPr>
+          <w:rFonts w:cstheme="minorBidi" w:hint="cs"/>
+          <w:b/>
+          <w:color w:val="000000" w:themeColor="text1"/>
+          <w:sz w:val="36"/>
+          <w:szCs w:val="36"/>
+        </w:rPr>
+      </w:pPr>
+    </w:p>
+    <w:p>
+      <w:pPr>
+        <w:pStyle w:val="Normal1"/>
+        <w:rPr>
+          <w:rFonts w:cstheme="minorBidi" w:hint="cs"/>
+          <w:b/>
+          <w:color w:val="000000" w:themeColor="text1"/>
+          <w:sz w:val="36"/>
+          <w:szCs w:val="36"/>
+        </w:rPr>
+      </w:pPr>
+    </w:p>
+    <w:p>
+      <w:pPr>
+        <w:pStyle w:val="Normal1"/>
+        <w:rPr>
+          <w:rFonts w:cstheme="minorBidi" w:hint="cs"/>
+          <w:b/>
+          <w:color w:val="000000" w:themeColor="text1"/>
+          <w:sz w:val="36"/>
+          <w:szCs w:val="36"/>
+        </w:rPr>
+      </w:pPr>
+    </w:p>
+    <w:p>
+      <w:pPr>
+        <w:pStyle w:val="Normal1"/>
+        <w:rPr>
+          <w:rFonts w:cstheme="minorBidi" w:hint="cs"/>
+          <w:b/>
+          <w:color w:val="000000" w:themeColor="text1"/>
+          <w:sz w:val="36"/>
+          <w:szCs w:val="36"/>
+        </w:rPr>
+      </w:pPr>
+    </w:p>
+    <w:p>
+      <w:pPr>
+        <w:pStyle w:val="Normal1"/>
+        <w:rPr>
+          <w:rFonts w:cstheme="minorBidi" w:hint="cs"/>
+          <w:b/>
+          <w:color w:val="000000" w:themeColor="text1"/>
+          <w:sz w:val="36"/>
+          <w:szCs w:val="36"/>
+        </w:rPr>
+      </w:pPr>
+    </w:p>
+    <w:p>
+      <w:pPr>
+        <w:pStyle w:val="Normal1"/>
+        <w:rPr>
+          <w:rFonts w:cstheme="minorBidi" w:hint="cs"/>
+          <w:b/>
+          <w:color w:val="000000" w:themeColor="text1"/>
+          <w:sz w:val="36"/>
+          <w:szCs w:val="36"/>
+        </w:rPr>
+      </w:pPr>
+    </w:p>
+    <w:p>
+      <w:pPr>
+        <w:pStyle w:val="Normal1"/>
+        <w:rPr>
+          <w:sz w:val="36"/>
+          <w:szCs w:val="36"/>
+        </w:rPr>
+      </w:pPr>
+      <w:r>
+        <w:rPr>
+          <w:b/>
+          <w:color w:val="000000" w:themeColor="text1"/>
+          <w:sz w:val="36"/>
+          <w:szCs w:val="36"/>
+        </w:rPr>
         <w:lastRenderedPageBreak/>
         <w:t>Chapter One | Introduction and Background</w:t>
       </w:r>
@@ -2411,6 +2162,7 @@
         <w:pStyle w:val="Normal1"/>
         <w:ind w:firstLine="720"/>
         <w:rPr>
+          <w:rFonts w:cstheme="minorBidi" w:hint="cs"/>
           <w:bCs/>
           <w:color w:val="000000" w:themeColor="text1"/>
         </w:rPr>
@@ -2422,7 +2174,7 @@
           <w:sz w:val="28"/>
           <w:highlight w:val="white"/>
         </w:rPr>
-        <w:t xml:space="preserve">Nowadays there are many ways in payment. </w:t>
+        <w:t>Nowadays</w:t>
       </w:r>
       <w:r>
         <w:rPr>
@@ -2430,6 +2182,25 @@
           <w:bCs/>
           <w:color w:val="000000" w:themeColor="text1"/>
           <w:sz w:val="28"/>
+          <w:highlight w:val="white"/>
+        </w:rPr>
+        <w:t>,</w:t>
+      </w:r>
+      <w:r>
+        <w:rPr>
+          <w:bCs/>
+          <w:color w:val="000000" w:themeColor="text1"/>
+          <w:sz w:val="28"/>
+          <w:highlight w:val="white"/>
+        </w:rPr>
+        <w:t xml:space="preserve"> there are many ways in payment. </w:t>
+      </w:r>
+      <w:r>
+        <w:rPr>
+          <w:rFonts w:cs="Cordia New"/>
+          <w:bCs/>
+          <w:color w:val="000000" w:themeColor="text1"/>
+          <w:sz w:val="28"/>
         </w:rPr>
         <w:t>The p</w:t>
       </w:r>
@@ -2510,7 +2281,122 @@
           <w:sz w:val="28"/>
           <w:highlight w:val="white"/>
         </w:rPr>
-        <w:t xml:space="preserve"> ATM. So we should have a method that can be spent quickly and precisely to accommodate the buyer, who failed to meet the above condition</w:t>
+        <w:t xml:space="preserve"> ATM</w:t>
+      </w:r>
+      <w:r>
+        <w:rPr>
+          <w:bCs/>
+          <w:color w:val="000000" w:themeColor="text1"/>
+          <w:sz w:val="28"/>
+        </w:rPr>
+        <w:t xml:space="preserve"> such as prisoners</w:t>
+      </w:r>
+      <w:r>
+        <w:rPr>
+          <w:rFonts w:cstheme="minorBidi" w:hint="cs"/>
+          <w:bCs/>
+          <w:color w:val="000000" w:themeColor="text1"/>
+          <w:sz w:val="28"/>
+          <w:cs/>
+        </w:rPr>
+        <w:t>.</w:t>
+      </w:r>
+      <w:r>
+        <w:rPr>
+          <w:bCs/>
+          <w:color w:val="000000" w:themeColor="text1"/>
+          <w:sz w:val="28"/>
+          <w:highlight w:val="white"/>
+        </w:rPr>
+        <w:t xml:space="preserve"> </w:t>
+      </w:r>
+      <w:r>
+        <w:rPr>
+          <w:bCs/>
+          <w:color w:val="000000" w:themeColor="text1"/>
+          <w:sz w:val="28"/>
+          <w:highlight w:val="white"/>
+        </w:rPr>
+        <w:t>The system that the prison using</w:t>
+      </w:r>
+      <w:r>
+        <w:rPr>
+          <w:bCs/>
+          <w:color w:val="000000" w:themeColor="text1"/>
+          <w:sz w:val="28"/>
+          <w:highlight w:val="white"/>
+        </w:rPr>
+        <w:t xml:space="preserve"> is the coupon system is made up through account passbook that there are complex, multi-step processes</w:t>
+      </w:r>
+      <w:r>
+        <w:rPr>
+          <w:bCs/>
+          <w:color w:val="000000" w:themeColor="text1"/>
+          <w:sz w:val="28"/>
+        </w:rPr>
+        <w:t>, the prisoner have to withdrawal coupon to using in dealing</w:t>
+      </w:r>
+      <w:r>
+        <w:rPr>
+          <w:bCs/>
+          <w:color w:val="000000" w:themeColor="text1"/>
+          <w:sz w:val="28"/>
+        </w:rPr>
+        <w:t xml:space="preserve">. Moreover, </w:t>
+      </w:r>
+      <w:r>
+        <w:rPr>
+          <w:rFonts w:cstheme="minorBidi"/>
+          <w:bCs/>
+          <w:sz w:val="28"/>
+          <w:szCs w:val="28"/>
+        </w:rPr>
+        <w:t>the</w:t>
+      </w:r>
+      <w:r>
+        <w:rPr>
+          <w:rFonts w:cstheme="minorBidi"/>
+          <w:bCs/>
+          <w:sz w:val="28"/>
+          <w:szCs w:val="28"/>
+        </w:rPr>
+        <w:t xml:space="preserve"> c</w:t>
+      </w:r>
+      <w:r>
+        <w:rPr>
+          <w:rFonts w:cstheme="minorBidi"/>
+          <w:bCs/>
+          <w:sz w:val="28"/>
+          <w:szCs w:val="28"/>
+        </w:rPr>
+        <w:t>oupon which high risk of lost and</w:t>
+      </w:r>
+      <w:r>
+        <w:rPr>
+          <w:rFonts w:cstheme="minorBidi"/>
+          <w:bCs/>
+          <w:sz w:val="28"/>
+          <w:szCs w:val="28"/>
+        </w:rPr>
+        <w:t xml:space="preserve"> </w:t>
+      </w:r>
+      <w:r>
+        <w:rPr>
+          <w:rFonts w:cstheme="minorBidi"/>
+          <w:bCs/>
+          <w:sz w:val="28"/>
+          <w:szCs w:val="28"/>
+        </w:rPr>
+        <w:t>damaged</w:t>
+      </w:r>
+      <w:r>
+        <w:rPr>
+          <w:rFonts w:cstheme="minorBidi"/>
+          <w:bCs/>
+          <w:sz w:val="28"/>
+          <w:szCs w:val="28"/>
+        </w:rPr>
+        <w:t>.</w:t>
       </w:r>
     </w:p>
     <w:p>
@@ -2519,266 +2405,259 @@
         <w:ind w:firstLine="720"/>
         <w:rPr>
           <w:bCs/>
+          <w:color w:val="FF0000"/>
+        </w:rPr>
+      </w:pPr>
+      <w:r>
+        <w:rPr>
+          <w:bCs/>
+          <w:color w:val="FF0000"/>
+          <w:sz w:val="28"/>
+          <w:highlight w:val="white"/>
+        </w:rPr>
+        <w:t>The target group that we are interested is</w:t>
+      </w:r>
+      <w:r>
+        <w:rPr>
+          <w:bCs/>
+          <w:color w:val="FF0000"/>
+          <w:sz w:val="28"/>
+          <w:highlight w:val="white"/>
+        </w:rPr>
+        <w:t xml:space="preserve"> the</w:t>
+      </w:r>
+      <w:r>
+        <w:rPr>
+          <w:bCs/>
+          <w:color w:val="FF0000"/>
+          <w:sz w:val="28"/>
+          <w:highlight w:val="white"/>
+        </w:rPr>
+        <w:t xml:space="preserve"> prisoners who could not carry the cash </w:t>
+      </w:r>
+      <w:r>
+        <w:rPr>
+          <w:bCs/>
+          <w:color w:val="FF0000"/>
+          <w:sz w:val="28"/>
+          <w:highlight w:val="white"/>
+        </w:rPr>
+        <w:t>cannot</w:t>
+      </w:r>
+      <w:r>
+        <w:rPr>
+          <w:bCs/>
+          <w:color w:val="FF0000"/>
+          <w:sz w:val="28"/>
+          <w:highlight w:val="white"/>
+        </w:rPr>
+        <w:t xml:space="preserve"> pay by ATM or</w:t>
+      </w:r>
+      <w:r>
+        <w:rPr>
+          <w:bCs/>
+          <w:color w:val="FF0000"/>
+          <w:sz w:val="28"/>
+          <w:highlight w:val="white"/>
+        </w:rPr>
+        <w:t xml:space="preserve"> credit </w:t>
+      </w:r>
+      <w:proofErr w:type="gramStart"/>
+      <w:r>
+        <w:rPr>
+          <w:bCs/>
+          <w:color w:val="FF0000"/>
+          <w:sz w:val="28"/>
+          <w:highlight w:val="white"/>
+        </w:rPr>
+        <w:t>card</w:t>
+      </w:r>
+      <w:proofErr w:type="gramEnd"/>
+      <w:r>
+        <w:rPr>
+          <w:bCs/>
+          <w:color w:val="FF0000"/>
+          <w:sz w:val="28"/>
+          <w:highlight w:val="white"/>
+        </w:rPr>
+        <w:t>.</w:t>
+      </w:r>
+      <w:r>
+        <w:rPr>
+          <w:bCs/>
+          <w:color w:val="FF0000"/>
+          <w:sz w:val="28"/>
+          <w:highlight w:val="white"/>
+        </w:rPr>
+        <w:t xml:space="preserve">, such as depositing, withdrawal in the book account. All of them that writing by hand and each step there are complexly and must use more time. We observe this issue, and we think our project Simply </w:t>
+      </w:r>
+      <w:r>
+        <w:rPr>
+          <w:bCs/>
+          <w:color w:val="FF0000"/>
+          <w:sz w:val="28"/>
+          <w:highlight w:val="white"/>
+        </w:rPr>
+        <w:t>BUY is</w:t>
+      </w:r>
+      <w:r>
+        <w:rPr>
+          <w:bCs/>
+          <w:color w:val="FF0000"/>
+          <w:sz w:val="28"/>
+          <w:highlight w:val="white"/>
+        </w:rPr>
+        <w:t xml:space="preserve"> very beneficial to this organization. Simply BUY will reduce the complexity of the old system, reduce </w:t>
+      </w:r>
+      <w:r>
+        <w:rPr>
+          <w:bCs/>
+          <w:color w:val="FF0000"/>
+          <w:sz w:val="28"/>
+          <w:highlight w:val="white"/>
+        </w:rPr>
+        <w:t>the mistake</w:t>
+      </w:r>
+      <w:r>
+        <w:rPr>
+          <w:bCs/>
+          <w:color w:val="FF0000"/>
+          <w:sz w:val="28"/>
+          <w:highlight w:val="white"/>
+        </w:rPr>
+        <w:t xml:space="preserve"> and increase comfort in manage account prisoners. </w:t>
+      </w:r>
+      <w:proofErr w:type="gramStart"/>
+      <w:r>
+        <w:rPr>
+          <w:bCs/>
+          <w:color w:val="FF0000"/>
+          <w:sz w:val="28"/>
+          <w:highlight w:val="white"/>
+        </w:rPr>
+        <w:t xml:space="preserve">According to the concept of Simply BUY "Simply BUY easy to </w:t>
+      </w:r>
+      <w:r>
+        <w:rPr>
+          <w:bCs/>
+          <w:color w:val="FF0000"/>
+          <w:sz w:val="28"/>
+          <w:highlight w:val="white"/>
+        </w:rPr>
+        <w:t>sell.</w:t>
+      </w:r>
+      <w:proofErr w:type="gramEnd"/>
+      <w:r>
+        <w:rPr>
+          <w:bCs/>
+          <w:color w:val="FF0000"/>
+          <w:sz w:val="28"/>
+          <w:highlight w:val="white"/>
+        </w:rPr>
+        <w:t xml:space="preserve"> </w:t>
+      </w:r>
+      <w:proofErr w:type="gramStart"/>
+      <w:r>
+        <w:rPr>
+          <w:bCs/>
+          <w:color w:val="FF0000"/>
+          <w:sz w:val="28"/>
+          <w:highlight w:val="white"/>
+        </w:rPr>
+        <w:t>Simply</w:t>
+      </w:r>
+      <w:r>
+        <w:rPr>
+          <w:bCs/>
+          <w:color w:val="FF0000"/>
+          <w:sz w:val="28"/>
+          <w:highlight w:val="white"/>
+        </w:rPr>
+        <w:t xml:space="preserve"> to buy".</w:t>
+      </w:r>
+      <w:proofErr w:type="gramEnd"/>
+    </w:p>
+    <w:p>
+      <w:pPr>
+        <w:pStyle w:val="Normal1"/>
+        <w:ind w:firstLine="720"/>
+        <w:rPr>
+          <w:bCs/>
           <w:color w:val="000000" w:themeColor="text1"/>
         </w:rPr>
       </w:pPr>
       <w:r>
         <w:rPr>
           <w:bCs/>
-          <w:color w:val="000000" w:themeColor="text1"/>
+          <w:color w:val="FF0000"/>
+          <w:sz w:val="28"/>
+        </w:rPr>
+        <w:t xml:space="preserve">The </w:t>
+      </w:r>
+      <w:r>
+        <w:rPr>
+          <w:bCs/>
+          <w:color w:val="FF0000"/>
           <w:sz w:val="28"/>
           <w:highlight w:val="white"/>
         </w:rPr>
-        <w:t>The target group that we are interested is</w:t>
-      </w:r>
-      <w:r>
-        <w:rPr>
-          <w:bCs/>
-          <w:color w:val="000000" w:themeColor="text1"/>
+        <w:t>Simply BUY</w:t>
+      </w:r>
+      <w:r>
+        <w:rPr>
+          <w:bCs/>
+          <w:color w:val="FF0000"/>
+          <w:sz w:val="28"/>
+        </w:rPr>
+        <w:t xml:space="preserve"> manages</w:t>
+      </w:r>
+      <w:r>
+        <w:rPr>
+          <w:bCs/>
+          <w:color w:val="FF0000"/>
+          <w:sz w:val="28"/>
+        </w:rPr>
+        <w:t xml:space="preserve"> financial transactions in the prison </w:t>
+      </w:r>
+      <w:r>
+        <w:rPr>
+          <w:bCs/>
+          <w:color w:val="FF0000"/>
+          <w:sz w:val="28"/>
+        </w:rPr>
+        <w:t>organization</w:t>
+      </w:r>
+      <w:r>
+        <w:rPr>
+          <w:bCs/>
+          <w:color w:val="FF0000"/>
           <w:sz w:val="28"/>
           <w:highlight w:val="white"/>
         </w:rPr>
-        <w:t xml:space="preserve"> the</w:t>
-      </w:r>
-      <w:r>
-        <w:rPr>
-          <w:bCs/>
-          <w:color w:val="000000" w:themeColor="text1"/>
+        <w:t>. Simply</w:t>
+      </w:r>
+      <w:r>
+        <w:rPr>
+          <w:bCs/>
+          <w:color w:val="FF0000"/>
           <w:sz w:val="28"/>
           <w:highlight w:val="white"/>
         </w:rPr>
-        <w:t xml:space="preserve"> prisoners who could not carry the cash </w:t>
-      </w:r>
-      <w:r>
-        <w:rPr>
-          <w:bCs/>
-          <w:color w:val="000000" w:themeColor="text1"/>
+        <w:t xml:space="preserve"> BUY is systems that manage accounts all of the prisoners and the prison store. It can manage about stock in stores. The program is easy to use and accurate.</w:t>
+      </w:r>
+      <w:r>
+        <w:rPr>
+          <w:bCs/>
+          <w:color w:val="FF0000"/>
           <w:sz w:val="28"/>
           <w:highlight w:val="white"/>
         </w:rPr>
-        <w:t>cannot</w:t>
-      </w:r>
-      <w:r>
-        <w:rPr>
-          <w:bCs/>
-          <w:color w:val="000000" w:themeColor="text1"/>
-          <w:sz w:val="28"/>
-          <w:highlight w:val="white"/>
-        </w:rPr>
-        <w:t xml:space="preserve"> pay by ATM or</w:t>
-      </w:r>
-      <w:r>
-        <w:rPr>
-          <w:bCs/>
-          <w:color w:val="000000" w:themeColor="text1"/>
-          <w:sz w:val="28"/>
-          <w:highlight w:val="white"/>
-        </w:rPr>
-        <w:t xml:space="preserve"> credit card</w:t>
-      </w:r>
-      <w:r>
-        <w:rPr>
-          <w:bCs/>
-          <w:color w:val="000000" w:themeColor="text1"/>
-          <w:sz w:val="28"/>
-          <w:highlight w:val="white"/>
-        </w:rPr>
-        <w:t>. The system that the prison using</w:t>
-      </w:r>
-      <w:r>
-        <w:rPr>
-          <w:bCs/>
-          <w:color w:val="000000" w:themeColor="text1"/>
-          <w:sz w:val="28"/>
-          <w:highlight w:val="white"/>
-        </w:rPr>
-        <w:t xml:space="preserve"> is the coupon system is made up through account passbook that there </w:t>
-      </w:r>
-      <w:r>
-        <w:rPr>
-          <w:bCs/>
-          <w:color w:val="000000" w:themeColor="text1"/>
-          <w:sz w:val="28"/>
-          <w:highlight w:val="white"/>
-        </w:rPr>
-        <w:t>are complex, multi-step processes</w:t>
-      </w:r>
-      <w:r>
-        <w:rPr>
-          <w:bCs/>
-          <w:color w:val="000000" w:themeColor="text1"/>
-          <w:sz w:val="28"/>
-          <w:highlight w:val="white"/>
-        </w:rPr>
-        <w:t xml:space="preserve">, such as depositing, withdrawal in the book account. All of them that writing by hand and each step there are complexly and must use more time. We observe this issue, and we think our project Simply </w:t>
-      </w:r>
-      <w:r>
-        <w:rPr>
-          <w:bCs/>
-          <w:color w:val="000000" w:themeColor="text1"/>
-          <w:sz w:val="28"/>
-          <w:highlight w:val="white"/>
-        </w:rPr>
-        <w:t>BUY is</w:t>
-      </w:r>
-      <w:r>
-        <w:rPr>
-          <w:bCs/>
-          <w:color w:val="000000" w:themeColor="text1"/>
-          <w:sz w:val="28"/>
-          <w:highlight w:val="white"/>
-        </w:rPr>
-        <w:t xml:space="preserve"> very beneficial to this organization. Simply BUY will reduce the complexity of the old system, reduce </w:t>
-      </w:r>
-      <w:r>
-        <w:rPr>
-          <w:bCs/>
-          <w:color w:val="000000" w:themeColor="text1"/>
-          <w:sz w:val="28"/>
-          <w:highlight w:val="white"/>
-        </w:rPr>
-        <w:t>the mistake</w:t>
-      </w:r>
-      <w:r>
-        <w:rPr>
-          <w:bCs/>
-          <w:color w:val="000000" w:themeColor="text1"/>
-          <w:sz w:val="28"/>
-          <w:highlight w:val="white"/>
-        </w:rPr>
-        <w:t xml:space="preserve"> and increase comfort in manage account prisoners. </w:t>
-      </w:r>
-      <w:proofErr w:type="gramStart"/>
-      <w:r>
-        <w:rPr>
-          <w:bCs/>
-          <w:color w:val="000000" w:themeColor="text1"/>
-          <w:sz w:val="28"/>
-          <w:highlight w:val="white"/>
-        </w:rPr>
-        <w:t xml:space="preserve">According to the concept of Simply BUY "Simply BUY easy to </w:t>
-      </w:r>
-      <w:r>
-        <w:rPr>
-          <w:bCs/>
-          <w:color w:val="000000" w:themeColor="text1"/>
-          <w:sz w:val="28"/>
-          <w:highlight w:val="white"/>
-        </w:rPr>
-        <w:t>sell.</w:t>
-      </w:r>
-      <w:proofErr w:type="gramEnd"/>
-      <w:r>
-        <w:rPr>
-          <w:bCs/>
-          <w:color w:val="000000" w:themeColor="text1"/>
-          <w:sz w:val="28"/>
-          <w:highlight w:val="white"/>
-        </w:rPr>
-        <w:t xml:space="preserve"> </w:t>
-      </w:r>
-      <w:proofErr w:type="gramStart"/>
-      <w:r>
-        <w:rPr>
-          <w:bCs/>
-          <w:color w:val="000000" w:themeColor="text1"/>
-          <w:sz w:val="28"/>
-          <w:highlight w:val="white"/>
-        </w:rPr>
-        <w:t>Simply</w:t>
-      </w:r>
-      <w:r>
-        <w:rPr>
-          <w:bCs/>
-          <w:color w:val="000000" w:themeColor="text1"/>
-          <w:sz w:val="28"/>
-          <w:highlight w:val="white"/>
-        </w:rPr>
-        <w:t xml:space="preserve"> to buy".</w:t>
-      </w:r>
-      <w:proofErr w:type="gramEnd"/>
-    </w:p>
-    <w:p>
-      <w:pPr>
-        <w:pStyle w:val="Normal1"/>
-        <w:ind w:firstLine="720"/>
-        <w:rPr>
-          <w:bCs/>
-          <w:color w:val="000000" w:themeColor="text1"/>
-        </w:rPr>
-      </w:pPr>
-      <w:r>
-        <w:rPr>
-          <w:bCs/>
-          <w:color w:val="000000" w:themeColor="text1"/>
-          <w:sz w:val="28"/>
-        </w:rPr>
-        <w:t xml:space="preserve">The </w:t>
-      </w:r>
-      <w:r>
-        <w:rPr>
-          <w:bCs/>
-          <w:color w:val="000000" w:themeColor="text1"/>
-          <w:sz w:val="28"/>
-          <w:highlight w:val="white"/>
-        </w:rPr>
-        <w:t>Simply BUY</w:t>
-      </w:r>
-      <w:r>
-        <w:rPr>
-          <w:bCs/>
-          <w:color w:val="000000" w:themeColor="text1"/>
-          <w:sz w:val="28"/>
-        </w:rPr>
-        <w:t xml:space="preserve"> manages</w:t>
-      </w:r>
-      <w:r>
-        <w:rPr>
-          <w:bCs/>
-          <w:color w:val="000000" w:themeColor="text1"/>
-          <w:sz w:val="28"/>
-        </w:rPr>
-        <w:t xml:space="preserve"> financial transactions in the prison </w:t>
-      </w:r>
-      <w:r>
-        <w:rPr>
-          <w:bCs/>
-          <w:color w:val="000000" w:themeColor="text1"/>
-          <w:sz w:val="28"/>
-        </w:rPr>
-        <w:t>organization</w:t>
-      </w:r>
-      <w:r>
-        <w:rPr>
-          <w:bCs/>
-          <w:color w:val="000000" w:themeColor="text1"/>
-          <w:sz w:val="28"/>
-          <w:highlight w:val="white"/>
-        </w:rPr>
-        <w:t>. Simply</w:t>
-      </w:r>
-      <w:r>
-        <w:rPr>
-          <w:bCs/>
-          <w:color w:val="000000" w:themeColor="text1"/>
-          <w:sz w:val="28"/>
-          <w:highlight w:val="white"/>
-        </w:rPr>
-        <w:t xml:space="preserve"> BUY is systems that manage accounts all of the prisoners and the prison store. It can manage about stock in stores. The program is easy to use and accurate.</w:t>
-      </w:r>
-      <w:r>
-        <w:rPr>
-          <w:bCs/>
-          <w:color w:val="000000" w:themeColor="text1"/>
-          <w:sz w:val="28"/>
-          <w:highlight w:val="white"/>
-        </w:rPr>
         <w:t xml:space="preserve"> It c</w:t>
       </w:r>
       <w:r>
         <w:rPr>
           <w:bCs/>
-          <w:color w:val="000000" w:themeColor="text1"/>
+          <w:color w:val="FF0000"/>
           <w:sz w:val="28"/>
           <w:highlight w:val="white"/>
         </w:rPr>
@@ -2975,6 +2854,8 @@
         </w:rPr>
         <w:t xml:space="preserve"> hardware. It designs to be able to get the fingerprint from user to the database for the convenience of buying. The program can save information, balance and print into the database. The user uses the print to confirm the account for the purchase. The system is suitable exclusive stores in the organization. There are programs for manage the stock and depositing-withdrawal.</w:t>
       </w:r>
+      <w:bookmarkStart w:id="0" w:name="_GoBack"/>
+      <w:bookmarkEnd w:id="0"/>
     </w:p>
     <w:p>
       <w:pPr>
@@ -3473,6 +3354,7 @@
         <w:rPr>
           <w:b/>
           <w:sz w:val="28"/>
+          <w:szCs w:val="28"/>
         </w:rPr>
       </w:pPr>
       <w:r>
@@ -3482,53 +3364,238 @@
         </w:rPr>
         <w:tab/>
       </w:r>
+      <w:r>
+        <w:rPr>
+          <w:rFonts w:cstheme="minorBidi"/>
+          <w:sz w:val="28"/>
+          <w:szCs w:val="28"/>
+        </w:rPr>
+        <w:t>Relatives of prisoners deposit by paying cash to prison, the prison record to the prisoner’s book and then Issue three receipts for the relatives, prisoners, and prison</w:t>
+      </w:r>
+      <w:r>
+        <w:rPr>
+          <w:rFonts w:cstheme="minorBidi" w:hint="cs"/>
+          <w:sz w:val="28"/>
+          <w:szCs w:val="28"/>
+          <w:cs/>
+        </w:rPr>
+        <w:t xml:space="preserve"> </w:t>
+      </w:r>
+      <w:r>
+        <w:rPr>
+          <w:rFonts w:cstheme="minorBidi"/>
+          <w:sz w:val="28"/>
+          <w:szCs w:val="28"/>
+        </w:rPr>
+        <w:t>apiece for one. The withdrawal is not more than 200 baht per day as coupons. The coupons available day to day if unused it will be expires.</w:t>
+      </w:r>
     </w:p>
     <w:p>
       <w:pPr>
         <w:pStyle w:val="Normal1"/>
         <w:outlineLvl w:val="0"/>
         <w:rPr>
-          <w:b/>
-          <w:sz w:val="28"/>
-        </w:rPr>
-      </w:pPr>
+          <w:bCs/>
+          <w:sz w:val="28"/>
+          <w:szCs w:val="28"/>
+        </w:rPr>
+      </w:pPr>
+      <w:r>
+        <w:rPr>
+          <w:b/>
+          <w:sz w:val="28"/>
+          <w:szCs w:val="28"/>
+        </w:rPr>
+        <w:tab/>
+      </w:r>
     </w:p>
     <w:p>
       <w:pPr>
         <w:pStyle w:val="Normal1"/>
         <w:outlineLvl w:val="0"/>
         <w:rPr>
-          <w:b/>
-          <w:sz w:val="28"/>
-        </w:rPr>
-      </w:pPr>
+          <w:rFonts w:cstheme="minorBidi" w:hint="cs"/>
+          <w:bCs/>
+          <w:sz w:val="28"/>
+          <w:szCs w:val="28"/>
+          <w:cs/>
+        </w:rPr>
+      </w:pPr>
+      <w:r>
+        <w:rPr>
+          <w:bCs/>
+          <w:sz w:val="28"/>
+          <w:szCs w:val="28"/>
+        </w:rPr>
+        <w:tab/>
+        <w:t>Cons</w:t>
+      </w:r>
+      <w:r>
+        <w:rPr>
+          <w:bCs/>
+          <w:sz w:val="28"/>
+          <w:szCs w:val="28"/>
+        </w:rPr>
+        <w:br/>
+      </w:r>
+      <w:r>
+        <w:rPr>
+          <w:bCs/>
+          <w:sz w:val="28"/>
+          <w:szCs w:val="28"/>
+        </w:rPr>
+        <w:tab/>
+        <w:t>-</w:t>
+      </w:r>
+      <w:r>
+        <w:rPr>
+          <w:rFonts w:cstheme="minorBidi" w:hint="cs"/>
+          <w:bCs/>
+          <w:sz w:val="28"/>
+          <w:szCs w:val="28"/>
+          <w:cs/>
+        </w:rPr>
+        <w:t xml:space="preserve"> </w:t>
+      </w:r>
+      <w:r>
+        <w:rPr>
+          <w:rFonts w:cstheme="minorBidi"/>
+          <w:bCs/>
+          <w:sz w:val="28"/>
+          <w:szCs w:val="28"/>
+        </w:rPr>
+        <w:t xml:space="preserve">Coupon </w:t>
+      </w:r>
+      <w:r>
+        <w:rPr>
+          <w:rFonts w:cstheme="minorBidi"/>
+          <w:bCs/>
+          <w:sz w:val="28"/>
+          <w:szCs w:val="28"/>
+        </w:rPr>
+        <w:t>which high risk of lost and</w:t>
+      </w:r>
+      <w:r>
+        <w:rPr>
+          <w:rFonts w:cstheme="minorBidi"/>
+          <w:bCs/>
+          <w:sz w:val="28"/>
+          <w:szCs w:val="28"/>
+        </w:rPr>
+        <w:t xml:space="preserve"> </w:t>
+      </w:r>
+      <w:r>
+        <w:rPr>
+          <w:rFonts w:cstheme="minorBidi"/>
+          <w:bCs/>
+          <w:sz w:val="28"/>
+          <w:szCs w:val="28"/>
+        </w:rPr>
+        <w:t>damaged</w:t>
+      </w:r>
     </w:p>
     <w:p>
       <w:pPr>
         <w:pStyle w:val="Normal1"/>
         <w:outlineLvl w:val="0"/>
         <w:rPr>
-          <w:b/>
-          <w:sz w:val="28"/>
-        </w:rPr>
-      </w:pPr>
+          <w:bCs/>
+          <w:sz w:val="28"/>
+        </w:rPr>
+      </w:pPr>
+      <w:r>
+        <w:rPr>
+          <w:b/>
+          <w:sz w:val="28"/>
+        </w:rPr>
+        <w:tab/>
+      </w:r>
+      <w:r>
+        <w:rPr>
+          <w:bCs/>
+          <w:sz w:val="28"/>
+        </w:rPr>
+        <w:t xml:space="preserve">- </w:t>
+      </w:r>
+      <w:r>
+        <w:rPr>
+          <w:bCs/>
+          <w:sz w:val="28"/>
+        </w:rPr>
+        <w:t>A lot of process</w:t>
+      </w:r>
     </w:p>
     <w:p>
       <w:pPr>
         <w:pStyle w:val="Normal1"/>
         <w:outlineLvl w:val="0"/>
         <w:rPr>
-          <w:b/>
-          <w:sz w:val="28"/>
-        </w:rPr>
-      </w:pPr>
+          <w:rFonts w:cstheme="minorBidi" w:hint="cs"/>
+          <w:bCs/>
+          <w:sz w:val="28"/>
+          <w:cs/>
+        </w:rPr>
+      </w:pPr>
+      <w:r>
+        <w:rPr>
+          <w:bCs/>
+          <w:sz w:val="28"/>
+        </w:rPr>
+        <w:tab/>
+        <w:t xml:space="preserve">- </w:t>
+      </w:r>
+      <w:r>
+        <w:rPr>
+          <w:bCs/>
+          <w:sz w:val="28"/>
+        </w:rPr>
+        <w:t xml:space="preserve">Resource </w:t>
+      </w:r>
+      <w:r>
+        <w:rPr>
+          <w:rFonts w:cs="Cordia New"/>
+          <w:bCs/>
+          <w:sz w:val="28"/>
+        </w:rPr>
+        <w:t>c</w:t>
+      </w:r>
+      <w:r>
+        <w:rPr>
+          <w:bCs/>
+          <w:sz w:val="28"/>
+        </w:rPr>
+        <w:t>onsumption</w:t>
+      </w:r>
+      <w:r>
+        <w:rPr>
+          <w:bCs/>
+          <w:sz w:val="28"/>
+        </w:rPr>
+        <w:t xml:space="preserve"> such as </w:t>
+      </w:r>
+      <w:r>
+        <w:rPr>
+          <w:rFonts w:cs="Cordia New"/>
+          <w:bCs/>
+          <w:sz w:val="28"/>
+        </w:rPr>
+        <w:t>paper coupons</w:t>
+      </w:r>
+      <w:r>
+        <w:rPr>
+          <w:rFonts w:cs="Cordia New"/>
+          <w:bCs/>
+          <w:sz w:val="28"/>
+        </w:rPr>
+        <w:t xml:space="preserve"> and toner</w:t>
+      </w:r>
     </w:p>
     <w:p>
       <w:pPr>
         <w:pStyle w:val="Normal1"/>
         <w:outlineLvl w:val="0"/>
         <w:rPr>
-          <w:b/>
+          <w:bCs/>
           <w:sz w:val="28"/>
         </w:rPr>
       </w:pPr>
@@ -3538,7 +3605,7 @@
         <w:pStyle w:val="Normal1"/>
         <w:outlineLvl w:val="0"/>
         <w:rPr>
-          <w:b/>
+          <w:bCs/>
           <w:sz w:val="28"/>
         </w:rPr>
       </w:pPr>
@@ -3548,7 +3615,7 @@
         <w:pStyle w:val="Normal1"/>
         <w:outlineLvl w:val="0"/>
         <w:rPr>
-          <w:b/>
+          <w:bCs/>
           <w:sz w:val="28"/>
         </w:rPr>
       </w:pPr>
@@ -3558,7 +3625,7 @@
         <w:pStyle w:val="Normal1"/>
         <w:outlineLvl w:val="0"/>
         <w:rPr>
-          <w:b/>
+          <w:bCs/>
           <w:sz w:val="28"/>
         </w:rPr>
       </w:pPr>
@@ -3568,7 +3635,7 @@
         <w:pStyle w:val="Normal1"/>
         <w:outlineLvl w:val="0"/>
         <w:rPr>
-          <w:b/>
+          <w:bCs/>
           <w:sz w:val="28"/>
         </w:rPr>
       </w:pPr>
@@ -3578,7 +3645,7 @@
         <w:pStyle w:val="Normal1"/>
         <w:outlineLvl w:val="0"/>
         <w:rPr>
-          <w:b/>
+          <w:bCs/>
           <w:sz w:val="28"/>
         </w:rPr>
       </w:pPr>
@@ -3588,7 +3655,7 @@
         <w:pStyle w:val="Normal1"/>
         <w:outlineLvl w:val="0"/>
         <w:rPr>
-          <w:b/>
+          <w:bCs/>
           <w:sz w:val="28"/>
         </w:rPr>
       </w:pPr>
@@ -3598,7 +3665,7 @@
         <w:pStyle w:val="Normal1"/>
         <w:outlineLvl w:val="0"/>
         <w:rPr>
-          <w:b/>
+          <w:bCs/>
           <w:sz w:val="28"/>
         </w:rPr>
       </w:pPr>
@@ -3622,151 +3689,12 @@
           <w:sz w:val="28"/>
         </w:rPr>
       </w:pPr>
-    </w:p>
-    <w:p>
-      <w:pPr>
-        <w:pStyle w:val="Normal1"/>
-        <w:outlineLvl w:val="0"/>
-        <w:rPr>
-          <w:b/>
-          <w:sz w:val="28"/>
-        </w:rPr>
-      </w:pPr>
-    </w:p>
-    <w:p>
-      <w:pPr>
-        <w:pStyle w:val="Normal1"/>
-        <w:outlineLvl w:val="0"/>
-        <w:rPr>
-          <w:b/>
-          <w:sz w:val="28"/>
-        </w:rPr>
-      </w:pPr>
-    </w:p>
-    <w:p>
-      <w:pPr>
-        <w:pStyle w:val="Normal1"/>
-        <w:outlineLvl w:val="0"/>
-        <w:rPr>
-          <w:b/>
-          <w:sz w:val="28"/>
-        </w:rPr>
-      </w:pPr>
-    </w:p>
-    <w:p>
-      <w:pPr>
-        <w:pStyle w:val="Normal1"/>
-        <w:outlineLvl w:val="0"/>
-        <w:rPr>
-          <w:b/>
-          <w:sz w:val="28"/>
-        </w:rPr>
-      </w:pPr>
-    </w:p>
-    <w:p>
-      <w:pPr>
-        <w:pStyle w:val="Normal1"/>
-        <w:outlineLvl w:val="0"/>
-        <w:rPr>
-          <w:b/>
-          <w:sz w:val="28"/>
-        </w:rPr>
-      </w:pPr>
-    </w:p>
-    <w:p>
-      <w:pPr>
-        <w:pStyle w:val="Normal1"/>
-        <w:outlineLvl w:val="0"/>
-        <w:rPr>
-          <w:b/>
-          <w:sz w:val="28"/>
-        </w:rPr>
-      </w:pPr>
-    </w:p>
-    <w:p>
-      <w:pPr>
-        <w:pStyle w:val="Normal1"/>
-        <w:outlineLvl w:val="0"/>
-        <w:rPr>
-          <w:b/>
-          <w:sz w:val="28"/>
-        </w:rPr>
-      </w:pPr>
-    </w:p>
-    <w:p>
-      <w:pPr>
-        <w:pStyle w:val="Normal1"/>
-        <w:outlineLvl w:val="0"/>
-        <w:rPr>
-          <w:b/>
-          <w:sz w:val="28"/>
-        </w:rPr>
-      </w:pPr>
-    </w:p>
-    <w:p>
-      <w:pPr>
-        <w:pStyle w:val="Normal1"/>
-        <w:outlineLvl w:val="0"/>
-        <w:rPr>
-          <w:b/>
-          <w:sz w:val="28"/>
-        </w:rPr>
-      </w:pPr>
-    </w:p>
-    <w:p>
-      <w:pPr>
-        <w:pStyle w:val="Normal1"/>
-        <w:outlineLvl w:val="0"/>
-        <w:rPr>
-          <w:b/>
-          <w:sz w:val="28"/>
-        </w:rPr>
-      </w:pPr>
-    </w:p>
-    <w:p>
-      <w:pPr>
-        <w:pStyle w:val="Normal1"/>
-        <w:outlineLvl w:val="0"/>
-        <w:rPr>
-          <w:b/>
-          <w:sz w:val="28"/>
-        </w:rPr>
-      </w:pPr>
-    </w:p>
-    <w:p>
-      <w:pPr>
-        <w:pStyle w:val="Normal1"/>
-        <w:outlineLvl w:val="0"/>
-        <w:rPr>
-          <w:b/>
-          <w:sz w:val="28"/>
-        </w:rPr>
-      </w:pPr>
-    </w:p>
-    <w:p>
-      <w:pPr>
-        <w:pStyle w:val="Normal1"/>
-        <w:outlineLvl w:val="0"/>
-        <w:rPr>
-          <w:b/>
-          <w:sz w:val="28"/>
-        </w:rPr>
-      </w:pPr>
-    </w:p>
-    <w:p>
-      <w:pPr>
-        <w:pStyle w:val="Normal1"/>
-        <w:outlineLvl w:val="0"/>
-        <w:rPr>
-          <w:b/>
-          <w:sz w:val="28"/>
-        </w:rPr>
-      </w:pPr>
-      <w:r>
-        <w:rPr>
-          <w:b/>
-          <w:sz w:val="28"/>
-        </w:rPr>
+      <w:r>
+        <w:rPr>
+          <w:b/>
+          <w:sz w:val="28"/>
+        </w:rPr>
+        <w:lastRenderedPageBreak/>
         <w:t>2.3 Technology Review</w:t>
       </w:r>
     </w:p>
@@ -4250,7 +4178,6 @@
           <w:b/>
           <w:sz w:val="28"/>
         </w:rPr>
-        <w:lastRenderedPageBreak/>
         <w:tab/>
       </w:r>
       <w:r>
@@ -4519,6 +4446,7 @@
           <w:b/>
           <w:sz w:val="28"/>
         </w:rPr>
+        <w:lastRenderedPageBreak/>
         <w:t>2.3.3 Java</w:t>
       </w:r>
     </w:p>
@@ -5172,6 +5100,7 @@
           <w:b/>
           <w:sz w:val="28"/>
         </w:rPr>
+        <w:lastRenderedPageBreak/>
         <w:t xml:space="preserve">2.4 </w:t>
       </w:r>
       <w:r>
@@ -5801,6 +5730,7 @@
           <w:sz w:val="28"/>
           <w:szCs w:val="28"/>
         </w:rPr>
+        <w:lastRenderedPageBreak/>
         <w:t>2.4.2</w:t>
       </w:r>
       <w:r>
@@ -6376,6 +6306,7 @@
           <w:sz w:val="28"/>
           <w:szCs w:val="28"/>
         </w:rPr>
+        <w:lastRenderedPageBreak/>
         <w:t>2.4.3</w:t>
       </w:r>
       <w:r>
@@ -6977,6 +6908,7 @@
           <w:b/>
           <w:sz w:val="32"/>
         </w:rPr>
+        <w:lastRenderedPageBreak/>
         <w:t>Chapter Three | Quality Standard</w:t>
       </w:r>
     </w:p>
@@ -7132,102 +7064,102 @@
         <w:rPr>
           <w:sz w:val="28"/>
         </w:rPr>
+        <w:t xml:space="preserve">3.1.5. A software version control strategy is developed. Items of software configuration are identified, defined and </w:t>
+      </w:r>
+      <w:proofErr w:type="spellStart"/>
+      <w:r>
+        <w:rPr>
+          <w:sz w:val="28"/>
+        </w:rPr>
+        <w:t>baselined</w:t>
+      </w:r>
+      <w:proofErr w:type="spellEnd"/>
+      <w:r>
+        <w:rPr>
+          <w:sz w:val="28"/>
+        </w:rPr>
+        <w:t>. Modifications and releases of the items are controlled and made available to the customer and developer.</w:t>
+      </w:r>
+    </w:p>
+    <w:p>
+      <w:pPr>
+        <w:pStyle w:val="Normal1"/>
+        <w:ind w:left="720" w:firstLine="720"/>
+      </w:pPr>
+      <w:r>
+        <w:rPr>
+          <w:sz w:val="28"/>
+        </w:rPr>
+        <w:t>3.1.6. Software Quality Assurance is performed to provide assurance that work products and processes comply with the project plan and requirements specification</w:t>
+      </w:r>
+    </w:p>
+    <w:p>
+      <w:pPr>
+        <w:pStyle w:val="Normal1"/>
+        <w:ind w:firstLine="720"/>
+      </w:pPr>
+    </w:p>
+    <w:p>
+      <w:pPr>
+        <w:pStyle w:val="Normal1"/>
+        <w:ind w:firstLine="720"/>
+        <w:rPr>
+          <w:b/>
+          <w:sz w:val="28"/>
+        </w:rPr>
+      </w:pPr>
+    </w:p>
+    <w:p>
+      <w:pPr>
+        <w:pStyle w:val="Normal1"/>
+        <w:ind w:firstLine="720"/>
+        <w:rPr>
+          <w:b/>
+          <w:sz w:val="28"/>
+        </w:rPr>
+      </w:pPr>
+    </w:p>
+    <w:p>
+      <w:pPr>
+        <w:pStyle w:val="Normal1"/>
+        <w:ind w:firstLine="720"/>
+        <w:rPr>
+          <w:b/>
+          <w:sz w:val="28"/>
+        </w:rPr>
+      </w:pPr>
+    </w:p>
+    <w:p>
+      <w:pPr>
+        <w:pStyle w:val="Normal1"/>
+        <w:ind w:firstLine="720"/>
+        <w:rPr>
+          <w:b/>
+          <w:sz w:val="28"/>
+        </w:rPr>
+      </w:pPr>
+    </w:p>
+    <w:p>
+      <w:pPr>
+        <w:pStyle w:val="Normal1"/>
+        <w:ind w:firstLine="720"/>
+        <w:rPr>
+          <w:b/>
+          <w:sz w:val="28"/>
+        </w:rPr>
+      </w:pPr>
+    </w:p>
+    <w:p>
+      <w:pPr>
+        <w:pStyle w:val="Normal1"/>
+        <w:ind w:firstLine="720"/>
+      </w:pPr>
+      <w:r>
+        <w:rPr>
+          <w:b/>
+          <w:sz w:val="28"/>
+        </w:rPr>
         <w:lastRenderedPageBreak/>
-        <w:t xml:space="preserve">3.1.5. A software version control strategy is developed. Items of software configuration are identified, defined and </w:t>
-      </w:r>
-      <w:proofErr w:type="spellStart"/>
-      <w:r>
-        <w:rPr>
-          <w:sz w:val="28"/>
-        </w:rPr>
-        <w:t>baselined</w:t>
-      </w:r>
-      <w:proofErr w:type="spellEnd"/>
-      <w:r>
-        <w:rPr>
-          <w:sz w:val="28"/>
-        </w:rPr>
-        <w:t>. Modifications and releases of the items are controlled and made available to the customer and developer.</w:t>
-      </w:r>
-    </w:p>
-    <w:p>
-      <w:pPr>
-        <w:pStyle w:val="Normal1"/>
-        <w:ind w:left="720" w:firstLine="720"/>
-      </w:pPr>
-      <w:r>
-        <w:rPr>
-          <w:sz w:val="28"/>
-        </w:rPr>
-        <w:t>3.1.6. Software Quality Assurance is performed to provide assurance that work products and processes comply with the project plan and requirements specification</w:t>
-      </w:r>
-    </w:p>
-    <w:p>
-      <w:pPr>
-        <w:pStyle w:val="Normal1"/>
-        <w:ind w:firstLine="720"/>
-      </w:pPr>
-    </w:p>
-    <w:p>
-      <w:pPr>
-        <w:pStyle w:val="Normal1"/>
-        <w:ind w:firstLine="720"/>
-        <w:rPr>
-          <w:b/>
-          <w:sz w:val="28"/>
-        </w:rPr>
-      </w:pPr>
-    </w:p>
-    <w:p>
-      <w:pPr>
-        <w:pStyle w:val="Normal1"/>
-        <w:ind w:firstLine="720"/>
-        <w:rPr>
-          <w:b/>
-          <w:sz w:val="28"/>
-        </w:rPr>
-      </w:pPr>
-    </w:p>
-    <w:p>
-      <w:pPr>
-        <w:pStyle w:val="Normal1"/>
-        <w:ind w:firstLine="720"/>
-        <w:rPr>
-          <w:b/>
-          <w:sz w:val="28"/>
-        </w:rPr>
-      </w:pPr>
-    </w:p>
-    <w:p>
-      <w:pPr>
-        <w:pStyle w:val="Normal1"/>
-        <w:ind w:firstLine="720"/>
-        <w:rPr>
-          <w:b/>
-          <w:sz w:val="28"/>
-        </w:rPr>
-      </w:pPr>
-    </w:p>
-    <w:p>
-      <w:pPr>
-        <w:pStyle w:val="Normal1"/>
-        <w:ind w:firstLine="720"/>
-        <w:rPr>
-          <w:b/>
-          <w:sz w:val="28"/>
-        </w:rPr>
-      </w:pPr>
-    </w:p>
-    <w:p>
-      <w:pPr>
-        <w:pStyle w:val="Normal1"/>
-        <w:ind w:firstLine="720"/>
-      </w:pPr>
-      <w:r>
-        <w:rPr>
-          <w:b/>
-          <w:sz w:val="28"/>
-        </w:rPr>
         <w:t xml:space="preserve">3.1.2 Software Implementation process </w:t>
       </w:r>
     </w:p>
@@ -7435,6 +7367,10 @@
       <w:pPr>
         <w:pStyle w:val="Normal1"/>
         <w:ind w:left="1080" w:hanging="360"/>
+        <w:rPr>
+          <w:rFonts w:cstheme="minorBidi" w:hint="cs"/>
+          <w:cs/>
+        </w:rPr>
       </w:pPr>
       <w:r>
         <w:rPr>
@@ -7456,6 +7392,22 @@
         </w:rPr>
         <w:t>Aims</w:t>
       </w:r>
+      <w:r>
+        <w:rPr>
+          <w:b/>
+          <w:sz w:val="28"/>
+        </w:rPr>
+        <w:t xml:space="preserve"> </w:t>
+      </w:r>
+      <w:r>
+        <w:rPr>
+          <w:rFonts w:cstheme="minorBidi" w:hint="cs"/>
+          <w:b/>
+          <w:sz w:val="28"/>
+          <w:cs/>
+        </w:rPr>
+        <w:t>ผลที่ได้</w:t>
+      </w:r>
     </w:p>
     <w:p>
       <w:pPr>
@@ -7466,7 +7418,6 @@
         <w:rPr>
           <w:sz w:val="28"/>
         </w:rPr>
-        <w:lastRenderedPageBreak/>
         <w:tab/>
       </w:r>
       <w:r>
@@ -8139,7 +8090,6 @@
         <w:rPr>
           <w:sz w:val="28"/>
         </w:rPr>
-        <w:lastRenderedPageBreak/>
         <w:t xml:space="preserve"> </w:t>
       </w:r>
     </w:p>
@@ -9074,7 +9024,6 @@
           <w:bCs/>
           <w:sz w:val="28"/>
         </w:rPr>
-        <w:lastRenderedPageBreak/>
         <w:t>Feature#2</w:t>
       </w:r>
       <w:r>
@@ -9417,6 +9366,7 @@
           <w:sz w:val="28"/>
           <w:szCs w:val="28"/>
         </w:rPr>
+        <w:lastRenderedPageBreak/>
         <w:t xml:space="preserve">3.1) </w:t>
       </w:r>
       <w:r>
@@ -9939,7 +9889,6 @@
           <w:sz w:val="28"/>
           <w:szCs w:val="28"/>
         </w:rPr>
-        <w:lastRenderedPageBreak/>
         <w:t xml:space="preserve">Users: </w:t>
       </w:r>
     </w:p>
@@ -11142,16 +11091,7 @@
                 <w:sz w:val="24"/>
                 <w:szCs w:val="24"/>
               </w:rPr>
-              <w:t xml:space="preserve">             Business </w:t>
-            </w:r>
-            <w:r>
-              <w:rPr>
-                <w:rFonts w:ascii="TH Sarabun New" w:hAnsi="TH Sarabun New" w:cs="TH Sarabun New"/>
-                <w:sz w:val="24"/>
-                <w:szCs w:val="24"/>
-              </w:rPr>
-              <w:lastRenderedPageBreak/>
-              <w:t>Review</w:t>
+              <w:t xml:space="preserve">             Business Review</w:t>
             </w:r>
           </w:p>
         </w:tc>
@@ -11175,7 +11115,6 @@
                 <w:sz w:val="24"/>
                 <w:szCs w:val="24"/>
               </w:rPr>
-              <w:lastRenderedPageBreak/>
               <w:t>20/4</w:t>
             </w:r>
             <w:r>
@@ -11364,7 +11303,6 @@
                 <w:sz w:val="24"/>
                 <w:szCs w:val="24"/>
               </w:rPr>
-              <w:lastRenderedPageBreak/>
               <w:t>4</w:t>
             </w:r>
           </w:p>
@@ -12549,6 +12487,7 @@
                 <w:sz w:val="24"/>
                 <w:szCs w:val="24"/>
               </w:rPr>
+              <w:lastRenderedPageBreak/>
               <w:t>11</w:t>
             </w:r>
           </w:p>
@@ -14244,7 +14183,6 @@
               <w:jc w:val="center"/>
             </w:pPr>
             <w:r>
-              <w:lastRenderedPageBreak/>
               <w:t>Prisoner ID</w:t>
             </w:r>
           </w:p>
@@ -15121,7 +15059,6 @@
         <w:rPr>
           <w:sz w:val="28"/>
         </w:rPr>
-        <w:lastRenderedPageBreak/>
         <w:t xml:space="preserve">[7] SQLite. </w:t>
       </w:r>
       <w:proofErr w:type="gramStart"/>
@@ -16575,6 +16512,119 @@
     </w:lvl>
   </w:abstractNum>
   <w:abstractNum w:abstractNumId="9">
+    <w:nsid w:val="4319604C"/>
+    <w:multiLevelType w:val="hybridMultilevel"/>
+    <w:tmpl w:val="0546BE4C"/>
+    <w:lvl w:ilvl="0" w:tplc="169A88DC">
+      <w:start w:val="2"/>
+      <w:numFmt w:val="bullet"/>
+      <w:lvlText w:val="-"/>
+      <w:lvlJc w:val="left"/>
+      <w:pPr>
+        <w:ind w:left="1080" w:hanging="360"/>
+      </w:pPr>
+      <w:rPr>
+        <w:rFonts w:ascii="Arial" w:eastAsia="Arial" w:hAnsi="Arial" w:cs="Arial" w:hint="default"/>
+      </w:rPr>
+    </w:lvl>
+    <w:lvl w:ilvl="1" w:tplc="04090003" w:tentative="1">
+      <w:start w:val="1"/>
+      <w:numFmt w:val="bullet"/>
+      <w:lvlText w:val="o"/>
+      <w:lvlJc w:val="left"/>
+      <w:pPr>
+        <w:ind w:left="1800" w:hanging="360"/>
+      </w:pPr>
+      <w:rPr>
+        <w:rFonts w:ascii="Courier New" w:hAnsi="Courier New" w:cs="Courier New" w:hint="default"/>
+      </w:rPr>
+    </w:lvl>
+    <w:lvl w:ilvl="2" w:tplc="04090005" w:tentative="1">
+      <w:start w:val="1"/>
+      <w:numFmt w:val="bullet"/>
+      <w:lvlText w:val=""/>
+      <w:lvlJc w:val="left"/>
+      <w:pPr>
+        <w:ind w:left="2520" w:hanging="360"/>
+      </w:pPr>
+      <w:rPr>
+        <w:rFonts w:ascii="Wingdings" w:hAnsi="Wingdings" w:hint="default"/>
+      </w:rPr>
+    </w:lvl>
+    <w:lvl w:ilvl="3" w:tplc="04090001" w:tentative="1">
+      <w:start w:val="1"/>
+      <w:numFmt w:val="bullet"/>
+      <w:lvlText w:val=""/>
+      <w:lvlJc w:val="left"/>
+      <w:pPr>
+        <w:ind w:left="3240" w:hanging="360"/>
+      </w:pPr>
+      <w:rPr>
+        <w:rFonts w:ascii="Symbol" w:hAnsi="Symbol" w:hint="default"/>
+      </w:rPr>
+    </w:lvl>
+    <w:lvl w:ilvl="4" w:tplc="04090003" w:tentative="1">
+      <w:start w:val="1"/>
+      <w:numFmt w:val="bullet"/>
+      <w:lvlText w:val="o"/>
+      <w:lvlJc w:val="left"/>
+      <w:pPr>
+        <w:ind w:left="3960" w:hanging="360"/>
+      </w:pPr>
+      <w:rPr>
+        <w:rFonts w:ascii="Courier New" w:hAnsi="Courier New" w:cs="Courier New" w:hint="default"/>
+      </w:rPr>
+    </w:lvl>
+    <w:lvl w:ilvl="5" w:tplc="04090005" w:tentative="1">
+      <w:start w:val="1"/>
+      <w:numFmt w:val="bullet"/>
+      <w:lvlText w:val=""/>
+      <w:lvlJc w:val="left"/>
+      <w:pPr>
+        <w:ind w:left="4680" w:hanging="360"/>
+      </w:pPr>
+      <w:rPr>
+        <w:rFonts w:ascii="Wingdings" w:hAnsi="Wingdings" w:hint="default"/>
+      </w:rPr>
+    </w:lvl>
+    <w:lvl w:ilvl="6" w:tplc="04090001" w:tentative="1">
+      <w:start w:val="1"/>
+      <w:numFmt w:val="bullet"/>
+      <w:lvlText w:val=""/>
+      <w:lvlJc w:val="left"/>
+      <w:pPr>
+        <w:ind w:left="5400" w:hanging="360"/>
+      </w:pPr>
+      <w:rPr>
+        <w:rFonts w:ascii="Symbol" w:hAnsi="Symbol" w:hint="default"/>
+      </w:rPr>
+    </w:lvl>
+    <w:lvl w:ilvl="7" w:tplc="04090003" w:tentative="1">
+      <w:start w:val="1"/>
+      <w:numFmt w:val="bullet"/>
+      <w:lvlText w:val="o"/>
+      <w:lvlJc w:val="left"/>
+      <w:pPr>
+        <w:ind w:left="6120" w:hanging="360"/>
+      </w:pPr>
+      <w:rPr>
+        <w:rFonts w:ascii="Courier New" w:hAnsi="Courier New" w:cs="Courier New" w:hint="default"/>
+      </w:rPr>
+    </w:lvl>
+    <w:lvl w:ilvl="8" w:tplc="04090005" w:tentative="1">
+      <w:start w:val="1"/>
+      <w:numFmt w:val="bullet"/>
+      <w:lvlText w:val=""/>
+      <w:lvlJc w:val="left"/>
+      <w:pPr>
+        <w:ind w:left="6840" w:hanging="360"/>
+      </w:pPr>
+      <w:rPr>
+        <w:rFonts w:ascii="Wingdings" w:hAnsi="Wingdings" w:hint="default"/>
+      </w:rPr>
+    </w:lvl>
+  </w:abstractNum>
+  <w:abstractNum w:abstractNumId="10">
     <w:nsid w:val="4DB9650A"/>
     <w:multiLevelType w:val="hybridMultilevel"/>
     <w:tmpl w:val="2BC0B68C"/>
@@ -16687,7 +16737,7 @@
       </w:rPr>
     </w:lvl>
   </w:abstractNum>
-  <w:abstractNum w:abstractNumId="10">
+  <w:abstractNum w:abstractNumId="11">
     <w:nsid w:val="798F3314"/>
     <w:multiLevelType w:val="hybridMultilevel"/>
     <w:tmpl w:val="CAA0EC58"/>
@@ -16800,7 +16850,7 @@
       </w:rPr>
     </w:lvl>
   </w:abstractNum>
-  <w:abstractNum w:abstractNumId="11">
+  <w:abstractNum w:abstractNumId="12">
     <w:nsid w:val="7BAD6F73"/>
     <w:multiLevelType w:val="hybridMultilevel"/>
     <w:tmpl w:val="A738A544"/>
@@ -16923,7 +16973,7 @@
     <w:abstractNumId w:val="6"/>
   </w:num>
   <w:num w:numId="4">
-    <w:abstractNumId w:val="9"/>
+    <w:abstractNumId w:val="10"/>
   </w:num>
   <w:num w:numId="5">
     <w:abstractNumId w:val="0"/>
@@ -16935,7 +16985,7 @@
     <w:abstractNumId w:val="4"/>
   </w:num>
   <w:num w:numId="8">
-    <w:abstractNumId w:val="11"/>
+    <w:abstractNumId w:val="12"/>
   </w:num>
   <w:num w:numId="9">
     <w:abstractNumId w:val="2"/>
@@ -16944,10 +16994,13 @@
     <w:abstractNumId w:val="3"/>
   </w:num>
   <w:num w:numId="11">
-    <w:abstractNumId w:val="10"/>
+    <w:abstractNumId w:val="11"/>
   </w:num>
   <w:num w:numId="12">
     <w:abstractNumId w:val="7"/>
+  </w:num>
+  <w:num w:numId="13">
+    <w:abstractNumId w:val="9"/>
   </w:num>
 </w:numbering>
 </file>
@@ -18614,7 +18667,7 @@
 </file>
 
 <file path=customXml/itemProps1.xml><?xml version="1.0" encoding="utf-8"?>
-<ds:datastoreItem xmlns:ds="http://schemas.openxmlformats.org/officeDocument/2006/customXml" ds:itemID="{9FBA95D0-E962-436D-A00C-6EC99BB9368D}">
+<ds:datastoreItem xmlns:ds="http://schemas.openxmlformats.org/officeDocument/2006/customXml" ds:itemID="{0D5FDCEC-C3A4-4462-9907-1E9D1A6BF24C}">
   <ds:schemaRefs>
     <ds:schemaRef ds:uri="http://schemas.openxmlformats.org/officeDocument/2006/bibliography"/>
   </ds:schemaRefs>

</xml_diff>

<commit_message>
Add Mine stone Progress 1 2 and proposal
</commit_message>
<xml_diff>
--- a/snProject.docx
+++ b/snProject.docx
@@ -17,7 +17,7 @@
           <w:szCs w:val="22"/>
         </w:rPr>
         <w:drawing>
-          <wp:inline distT="114300" distB="114300" distL="114300" distR="114300" wp14:anchorId="61C0767B" wp14:editId="2F8E28B2">
+          <wp:inline distT="114300" distB="114300" distL="114300" distR="114300" wp14:anchorId="5E6CD4B3" wp14:editId="1028D24A">
             <wp:extent cx="2896280" cy="1309688"/>
             <wp:effectExtent l="0" t="0" r="0" b="0"/>
             <wp:docPr id="2" name="image07.png"/>
@@ -186,6 +186,7 @@
           <w:szCs w:val="32"/>
         </w:rPr>
       </w:pPr>
+      <w:proofErr w:type="spellStart"/>
       <w:r>
         <w:rPr>
           <w:b/>
@@ -193,7 +194,37 @@
           <w:sz w:val="32"/>
           <w:szCs w:val="32"/>
         </w:rPr>
-        <w:t>Mr.Kullawat Cotanon 552115007</w:t>
+        <w:t>Mr.Kullawat</w:t>
+      </w:r>
+      <w:proofErr w:type="spellEnd"/>
+      <w:r>
+        <w:rPr>
+          <w:b/>
+          <w:bCs/>
+          <w:sz w:val="32"/>
+          <w:szCs w:val="32"/>
+        </w:rPr>
+        <w:t xml:space="preserve"> </w:t>
+      </w:r>
+      <w:proofErr w:type="spellStart"/>
+      <w:r>
+        <w:rPr>
+          <w:b/>
+          <w:bCs/>
+          <w:sz w:val="32"/>
+          <w:szCs w:val="32"/>
+        </w:rPr>
+        <w:t>Cotanon</w:t>
+      </w:r>
+      <w:proofErr w:type="spellEnd"/>
+      <w:r>
+        <w:rPr>
+          <w:b/>
+          <w:bCs/>
+          <w:sz w:val="32"/>
+          <w:szCs w:val="32"/>
+        </w:rPr>
+        <w:t xml:space="preserve"> 552115007</w:t>
       </w:r>
     </w:p>
     <w:p>
@@ -206,6 +237,7 @@
           <w:szCs w:val="24"/>
         </w:rPr>
       </w:pPr>
+      <w:proofErr w:type="spellStart"/>
       <w:r>
         <w:rPr>
           <w:b/>
@@ -223,7 +255,40 @@
           <w:szCs w:val="32"/>
           <w:highlight w:val="white"/>
         </w:rPr>
-        <w:t>Peeraphut Punsuwan 552115053</w:t>
+        <w:t>Peeraphut</w:t>
+      </w:r>
+      <w:proofErr w:type="spellEnd"/>
+      <w:r>
+        <w:rPr>
+          <w:b/>
+          <w:bCs/>
+          <w:sz w:val="32"/>
+          <w:szCs w:val="32"/>
+          <w:highlight w:val="white"/>
+        </w:rPr>
+        <w:t xml:space="preserve"> </w:t>
+      </w:r>
+      <w:proofErr w:type="spellStart"/>
+      <w:r>
+        <w:rPr>
+          <w:b/>
+          <w:bCs/>
+          <w:sz w:val="32"/>
+          <w:szCs w:val="32"/>
+          <w:highlight w:val="white"/>
+        </w:rPr>
+        <w:t>Punsuwan</w:t>
+      </w:r>
+      <w:proofErr w:type="spellEnd"/>
+      <w:r>
+        <w:rPr>
+          <w:b/>
+          <w:bCs/>
+          <w:sz w:val="32"/>
+          <w:szCs w:val="32"/>
+          <w:highlight w:val="white"/>
+        </w:rPr>
+        <w:t xml:space="preserve"> 552115053</w:t>
       </w:r>
     </w:p>
     <w:p>
@@ -415,7 +480,7 @@
         <mc:AlternateContent>
           <mc:Choice Requires="wps">
             <w:drawing>
-              <wp:anchor distT="0" distB="0" distL="114300" distR="114300" simplePos="0" relativeHeight="251659264" behindDoc="0" locked="0" layoutInCell="1" allowOverlap="1" wp14:anchorId="68C037AD" wp14:editId="3124DD1D">
+              <wp:anchor distT="0" distB="0" distL="114300" distR="114300" simplePos="0" relativeHeight="251659264" behindDoc="0" locked="0" layoutInCell="1" allowOverlap="1" wp14:anchorId="09180CA5" wp14:editId="7AA9CC69">
                 <wp:simplePos x="0" y="0"/>
                 <wp:positionH relativeFrom="column">
                   <wp:posOffset>1865870</wp:posOffset>
@@ -500,6 +565,7 @@
         </w:rPr>
         <w:t xml:space="preserve">Dr. </w:t>
       </w:r>
+      <w:proofErr w:type="spellStart"/>
       <w:r>
         <w:rPr>
           <w:b/>
@@ -518,43 +584,40 @@
           <w:szCs w:val="32"/>
           <w:highlight w:val="white"/>
         </w:rPr>
-        <w:t>n Choosr</w:t>
-      </w:r>
+        <w:t>n</w:t>
+      </w:r>
+      <w:proofErr w:type="spellEnd"/>
       <w:r>
         <w:rPr>
           <w:b/>
           <w:bCs/>
           <w:sz w:val="32"/>
           <w:szCs w:val="32"/>
-        </w:rPr>
-        <w:t>i</w:t>
-      </w:r>
-    </w:p>
-    <w:p>
-      <w:pPr>
-        <w:pStyle w:val="Normal1"/>
-        <w:jc w:val="center"/>
-        <w:outlineLvl w:val="0"/>
+          <w:highlight w:val="white"/>
+        </w:rPr>
+        <w:t xml:space="preserve"> </w:t>
+      </w:r>
+      <w:proofErr w:type="spellStart"/>
+      <w:r>
         <w:rPr>
           <w:b/>
           <w:bCs/>
           <w:sz w:val="32"/>
           <w:szCs w:val="32"/>
-        </w:rPr>
-      </w:pPr>
-    </w:p>
-    <w:p>
-      <w:pPr>
-        <w:pStyle w:val="Normal1"/>
-        <w:jc w:val="center"/>
-        <w:outlineLvl w:val="0"/>
+          <w:highlight w:val="white"/>
+        </w:rPr>
+        <w:t>Choosr</w:t>
+      </w:r>
+      <w:r>
         <w:rPr>
           <w:b/>
           <w:bCs/>
           <w:sz w:val="32"/>
           <w:szCs w:val="32"/>
         </w:rPr>
-      </w:pPr>
+        <w:t>i</w:t>
+      </w:r>
+      <w:proofErr w:type="spellEnd"/>
     </w:p>
     <w:p>
       <w:pPr>
@@ -572,6 +635,32 @@
     <w:p>
       <w:pPr>
         <w:pStyle w:val="Normal1"/>
+        <w:jc w:val="center"/>
+        <w:outlineLvl w:val="0"/>
+        <w:rPr>
+          <w:b/>
+          <w:bCs/>
+          <w:sz w:val="32"/>
+          <w:szCs w:val="32"/>
+        </w:rPr>
+      </w:pPr>
+    </w:p>
+    <w:p>
+      <w:pPr>
+        <w:pStyle w:val="Normal1"/>
+        <w:jc w:val="center"/>
+        <w:outlineLvl w:val="0"/>
+        <w:rPr>
+          <w:b/>
+          <w:bCs/>
+          <w:sz w:val="32"/>
+          <w:szCs w:val="32"/>
+        </w:rPr>
+      </w:pPr>
+    </w:p>
+    <w:p>
+      <w:pPr>
+        <w:pStyle w:val="Normal1"/>
         <w:outlineLvl w:val="0"/>
         <w:rPr>
           <w:b/>
@@ -618,7 +707,7 @@
     </w:p>
     <w:tbl>
       <w:tblPr>
-        <w:tblStyle w:val="af"/>
+        <w:tblStyle w:val="TableGrid"/>
         <w:tblW w:w="10915" w:type="dxa"/>
         <w:tblLook w:val="04A0" w:firstRow="1" w:lastRow="0" w:firstColumn="1" w:lastColumn="0" w:noHBand="0" w:noVBand="1"/>
       </w:tblPr>
@@ -1136,24 +1225,99 @@
           <w:rFonts w:cstheme="minorBidi"/>
           <w:szCs w:val="22"/>
         </w:rPr>
-        <w:t>KC = Kullawat Cotanon</w:t>
-      </w:r>
+        <w:t xml:space="preserve">KC = </w:t>
+      </w:r>
+      <w:proofErr w:type="spellStart"/>
       <w:r>
         <w:rPr>
           <w:rFonts w:cstheme="minorBidi"/>
           <w:szCs w:val="22"/>
         </w:rPr>
+        <w:t>Kullawat</w:t>
+      </w:r>
+      <w:proofErr w:type="spellEnd"/>
+      <w:r>
+        <w:rPr>
+          <w:rFonts w:cstheme="minorBidi"/>
+          <w:szCs w:val="22"/>
+        </w:rPr>
+        <w:t xml:space="preserve"> </w:t>
+      </w:r>
+      <w:proofErr w:type="spellStart"/>
+      <w:r>
+        <w:rPr>
+          <w:rFonts w:cstheme="minorBidi"/>
+          <w:szCs w:val="22"/>
+        </w:rPr>
+        <w:t>Cotanon</w:t>
+      </w:r>
+      <w:proofErr w:type="spellEnd"/>
+      <w:r>
+        <w:rPr>
+          <w:rFonts w:cstheme="minorBidi"/>
+          <w:szCs w:val="22"/>
+        </w:rPr>
         <w:br/>
-        <w:t>PP = Peeraphut Punsuwan</w:t>
-      </w:r>
+        <w:t xml:space="preserve">PP = </w:t>
+      </w:r>
+      <w:proofErr w:type="spellStart"/>
       <w:r>
         <w:rPr>
           <w:rFonts w:cstheme="minorBidi"/>
           <w:szCs w:val="22"/>
         </w:rPr>
+        <w:t>Peeraphut</w:t>
+      </w:r>
+      <w:proofErr w:type="spellEnd"/>
+      <w:r>
+        <w:rPr>
+          <w:rFonts w:cstheme="minorBidi"/>
+          <w:szCs w:val="22"/>
+        </w:rPr>
+        <w:t xml:space="preserve"> </w:t>
+      </w:r>
+      <w:proofErr w:type="spellStart"/>
+      <w:r>
+        <w:rPr>
+          <w:rFonts w:cstheme="minorBidi"/>
+          <w:szCs w:val="22"/>
+        </w:rPr>
+        <w:t>Punsuwan</w:t>
+      </w:r>
+      <w:proofErr w:type="spellEnd"/>
+      <w:r>
+        <w:rPr>
+          <w:rFonts w:cstheme="minorBidi"/>
+          <w:szCs w:val="22"/>
+        </w:rPr>
         <w:br/>
-        <w:t>NC = Noppon Choosri</w:t>
-      </w:r>
+        <w:t xml:space="preserve">NC = </w:t>
+      </w:r>
+      <w:proofErr w:type="spellStart"/>
+      <w:r>
+        <w:rPr>
+          <w:rFonts w:cstheme="minorBidi"/>
+          <w:szCs w:val="22"/>
+        </w:rPr>
+        <w:t>Noppon</w:t>
+      </w:r>
+      <w:proofErr w:type="spellEnd"/>
+      <w:r>
+        <w:rPr>
+          <w:rFonts w:cstheme="minorBidi"/>
+          <w:szCs w:val="22"/>
+        </w:rPr>
+        <w:t xml:space="preserve"> </w:t>
+      </w:r>
+      <w:proofErr w:type="spellStart"/>
+      <w:r>
+        <w:rPr>
+          <w:rFonts w:cstheme="minorBidi"/>
+          <w:szCs w:val="22"/>
+        </w:rPr>
+        <w:t>Choosri</w:t>
+      </w:r>
+      <w:proofErr w:type="spellEnd"/>
     </w:p>
     <w:p>
       <w:pPr>
@@ -1588,6 +1752,7 @@
         </w:rPr>
         <w:t xml:space="preserve"> </w:t>
       </w:r>
+      <w:proofErr w:type="spellStart"/>
       <w:r>
         <w:rPr>
           <w:rFonts w:cs="Cordia New"/>
@@ -1595,7 +1760,17 @@
           <w:sz w:val="32"/>
           <w:szCs w:val="32"/>
         </w:rPr>
-        <w:t>SQLserver program to create database</w:t>
+        <w:t>SQLserver</w:t>
+      </w:r>
+      <w:proofErr w:type="spellEnd"/>
+      <w:r>
+        <w:rPr>
+          <w:rFonts w:cs="Cordia New"/>
+          <w:color w:val="auto"/>
+          <w:sz w:val="32"/>
+          <w:szCs w:val="32"/>
+        </w:rPr>
+        <w:t xml:space="preserve"> program to create database</w:t>
       </w:r>
       <w:r>
         <w:rPr>
@@ -1624,6 +1799,7 @@
         </w:rPr>
         <w:t xml:space="preserve"> </w:t>
       </w:r>
+      <w:proofErr w:type="spellStart"/>
       <w:r>
         <w:rPr>
           <w:rFonts w:cs="Cordia New"/>
@@ -1631,8 +1807,9 @@
           <w:sz w:val="32"/>
           <w:szCs w:val="32"/>
         </w:rPr>
-        <w:t>Arduino to help connect the fingerprint scanner</w:t>
-      </w:r>
+        <w:t>Arduino</w:t>
+      </w:r>
+      <w:proofErr w:type="spellEnd"/>
       <w:r>
         <w:rPr>
           <w:rFonts w:cs="Cordia New"/>
@@ -1640,6 +1817,15 @@
           <w:sz w:val="32"/>
           <w:szCs w:val="32"/>
         </w:rPr>
+        <w:t xml:space="preserve"> to help connect the fingerprint scanner</w:t>
+      </w:r>
+      <w:r>
+        <w:rPr>
+          <w:rFonts w:cs="Cordia New"/>
+          <w:color w:val="auto"/>
+          <w:sz w:val="32"/>
+          <w:szCs w:val="32"/>
+        </w:rPr>
         <w:t>.</w:t>
       </w:r>
       <w:r>
@@ -1883,6 +2069,7 @@
         </w:rPr>
         <w:t xml:space="preserve"> there are many ways in payment. </w:t>
       </w:r>
+      <w:proofErr w:type="gramStart"/>
       <w:r>
         <w:rPr>
           <w:rFonts w:cs="Cordia New"/>
@@ -1915,8 +2102,9 @@
           <w:sz w:val="28"/>
           <w:highlight w:val="white"/>
         </w:rPr>
-        <w:t xml:space="preserve">. These ways are also paying for the convenience a buyer. But there are some customers who do not carry the cash, no credit card and cannot pay </w:t>
-      </w:r>
+        <w:t>.</w:t>
+      </w:r>
+      <w:proofErr w:type="gramEnd"/>
       <w:r>
         <w:rPr>
           <w:bCs/>
@@ -1924,6 +2112,15 @@
           <w:sz w:val="28"/>
           <w:highlight w:val="white"/>
         </w:rPr>
+        <w:t xml:space="preserve"> These ways are also paying for the convenience a buyer. But there are some customers who do not carry the cash, no credit card and cannot pay </w:t>
+      </w:r>
+      <w:r>
+        <w:rPr>
+          <w:bCs/>
+          <w:color w:val="000000" w:themeColor="text1"/>
+          <w:sz w:val="28"/>
+          <w:highlight w:val="white"/>
+        </w:rPr>
         <w:t>via ATM</w:t>
       </w:r>
       <w:r>
@@ -2023,8 +2220,59 @@
           <w:sz w:val="28"/>
           <w:highlight w:val="white"/>
         </w:rPr>
-        <w:t>The target group that we are interested is the prisoners who could not carry the cash cannot pay by ATM or credit card., such as depositing, withdrawal in the book account. All of them that writing by hand and each step there are complexly and must use more time. We observe this issue, and we think our project Simply BUY is very beneficial to this organization. Simply BUY will reduce the complexity of the old system, reduce the mistake and increase comfort in manage account prisoners. According to the concept of Simply BUY "Simply BUY easy to sell. Simply to buy".</w:t>
-      </w:r>
+        <w:t xml:space="preserve">The target group that we are interested is the prisoners who could not carry the cash cannot pay by ATM or credit </w:t>
+      </w:r>
+      <w:proofErr w:type="gramStart"/>
+      <w:r>
+        <w:rPr>
+          <w:bCs/>
+          <w:color w:val="FF0000"/>
+          <w:sz w:val="28"/>
+          <w:highlight w:val="white"/>
+        </w:rPr>
+        <w:t>card</w:t>
+      </w:r>
+      <w:proofErr w:type="gramEnd"/>
+      <w:r>
+        <w:rPr>
+          <w:bCs/>
+          <w:color w:val="FF0000"/>
+          <w:sz w:val="28"/>
+          <w:highlight w:val="white"/>
+        </w:rPr>
+        <w:t xml:space="preserve">., such as depositing, withdrawal in the book account. All of them that writing by hand and each step there are complexly and must use more time. We observe this issue, and we think our project Simply BUY is very beneficial to this organization. Simply BUY will reduce the complexity of the old system, reduce the mistake and increase comfort in manage account prisoners. </w:t>
+      </w:r>
+      <w:proofErr w:type="gramStart"/>
+      <w:r>
+        <w:rPr>
+          <w:bCs/>
+          <w:color w:val="FF0000"/>
+          <w:sz w:val="28"/>
+          <w:highlight w:val="white"/>
+        </w:rPr>
+        <w:t>According to the concept of Simply BUY "Simply BUY easy to sell.</w:t>
+      </w:r>
+      <w:proofErr w:type="gramEnd"/>
+      <w:r>
+        <w:rPr>
+          <w:bCs/>
+          <w:color w:val="FF0000"/>
+          <w:sz w:val="28"/>
+          <w:highlight w:val="white"/>
+        </w:rPr>
+        <w:t xml:space="preserve"> </w:t>
+      </w:r>
+      <w:proofErr w:type="gramStart"/>
+      <w:r>
+        <w:rPr>
+          <w:bCs/>
+          <w:color w:val="FF0000"/>
+          <w:sz w:val="28"/>
+          <w:highlight w:val="white"/>
+        </w:rPr>
+        <w:t>Simply to buy".</w:t>
+      </w:r>
+      <w:proofErr w:type="gramEnd"/>
     </w:p>
     <w:p>
       <w:pPr>
@@ -2242,7 +2490,23 @@
           <w:color w:val="000000" w:themeColor="text1"/>
           <w:sz w:val="28"/>
         </w:rPr>
-        <w:t>Simply BUY is a software application invented by a leading Arduino hardware. It designs to be able to get the fingerprint from user to the database for the convenience of buying. The program can save information, balance and print into the database. The user uses the print to confirm the account for the purchase. The system is suitable exclusive stores in the organization. There are programs for manage the stock and depositing-withdrawal.</w:t>
+        <w:t xml:space="preserve">Simply BUY is a software application invented by a leading </w:t>
+      </w:r>
+      <w:proofErr w:type="spellStart"/>
+      <w:r>
+        <w:rPr>
+          <w:color w:val="000000" w:themeColor="text1"/>
+          <w:sz w:val="28"/>
+        </w:rPr>
+        <w:t>Arduino</w:t>
+      </w:r>
+      <w:proofErr w:type="spellEnd"/>
+      <w:r>
+        <w:rPr>
+          <w:color w:val="000000" w:themeColor="text1"/>
+          <w:sz w:val="28"/>
+        </w:rPr>
+        <w:t xml:space="preserve"> hardware. It designs to be able to get the fingerprint from user to the database for the convenience of buying. The program can save information, balance and print into the database. The user uses the print to confirm the account for the purchase. The system is suitable exclusive stores in the organization. There are programs for manage the stock and depositing-withdrawal.</w:t>
       </w:r>
     </w:p>
     <w:p>
@@ -2645,7 +2909,7 @@
           <w:noProof/>
         </w:rPr>
         <w:drawing>
-          <wp:inline distT="0" distB="0" distL="0" distR="0" wp14:anchorId="04E4E86D" wp14:editId="5CB55318">
+          <wp:inline distT="0" distB="0" distL="0" distR="0" wp14:anchorId="5F13DA5E" wp14:editId="17AD3CAA">
             <wp:extent cx="6858000" cy="3452061"/>
             <wp:effectExtent l="0" t="0" r="0" b="0"/>
             <wp:docPr id="8" name="รูปภาพ 8"/>
@@ -3084,7 +3348,7 @@
           <w:noProof/>
         </w:rPr>
         <w:drawing>
-          <wp:inline distT="0" distB="0" distL="0" distR="0" wp14:anchorId="25D09482" wp14:editId="4DDE0EE0">
+          <wp:inline distT="0" distB="0" distL="0" distR="0" wp14:anchorId="6BFD0A8A" wp14:editId="658A4698">
             <wp:extent cx="1235676" cy="1235676"/>
             <wp:effectExtent l="0" t="0" r="3175" b="3175"/>
             <wp:docPr id="10" name="รูปภาพ 10" descr="http://vector-magz.com/wp-content/uploads/2014/01/database-icon1.jpg"/>
@@ -3418,7 +3682,7 @@
           <w:sz w:val="28"/>
         </w:rPr>
         <w:drawing>
-          <wp:inline distT="0" distB="0" distL="0" distR="0" wp14:anchorId="28109D56" wp14:editId="2070AB7C">
+          <wp:inline distT="0" distB="0" distL="0" distR="0" wp14:anchorId="04C315CE" wp14:editId="4B28387B">
             <wp:extent cx="955675" cy="1383665"/>
             <wp:effectExtent l="0" t="0" r="0" b="6985"/>
             <wp:docPr id="14" name="รูปภาพ 14" descr="C:\Users\ASUS-X550Z\AppData\Local\Microsoft\Windows\INetCache\Content.Word\Untitled.jpg"/>
@@ -3808,7 +4072,7 @@
           <w:noProof/>
         </w:rPr>
         <w:drawing>
-          <wp:inline distT="0" distB="0" distL="0" distR="0" wp14:anchorId="21141C6E" wp14:editId="1B93657B">
+          <wp:inline distT="0" distB="0" distL="0" distR="0" wp14:anchorId="610BACCF" wp14:editId="17F17125">
             <wp:extent cx="1169773" cy="1169773"/>
             <wp:effectExtent l="0" t="0" r="0" b="0"/>
             <wp:docPr id="13" name="รูปภาพ 13" descr="http://f.ptcdn.info/542/025/000/1415928706-javalogo-o.jpg"/>
@@ -4128,7 +4392,7 @@
     </w:p>
     <w:p>
       <w:pPr>
-        <w:pStyle w:val="11"/>
+        <w:pStyle w:val="10"/>
         <w:ind w:firstLine="720"/>
         <w:rPr>
           <w:sz w:val="28"/>
@@ -4195,7 +4459,7 @@
     </w:p>
     <w:p>
       <w:pPr>
-        <w:pStyle w:val="11"/>
+        <w:pStyle w:val="10"/>
         <w:ind w:firstLine="720"/>
         <w:rPr>
           <w:color w:val="auto"/>
@@ -4496,7 +4760,7 @@
           <w:szCs w:val="28"/>
         </w:rPr>
         <w:drawing>
-          <wp:inline distT="114300" distB="114300" distL="114300" distR="114300" wp14:anchorId="06AAA816" wp14:editId="5BFF1B2C">
+          <wp:inline distT="114300" distB="114300" distL="114300" distR="114300" wp14:anchorId="248E5A28" wp14:editId="04256F7A">
             <wp:extent cx="996778" cy="996778"/>
             <wp:effectExtent l="0" t="0" r="0" b="0"/>
             <wp:docPr id="4" name="image08.jpg" descr="Ec.jpg"/>
@@ -4591,7 +4855,7 @@
     </w:p>
     <w:p>
       <w:pPr>
-        <w:pStyle w:val="11"/>
+        <w:pStyle w:val="10"/>
         <w:ind w:firstLine="690"/>
         <w:rPr>
           <w:color w:val="141823"/>
@@ -4707,7 +4971,7 @@
     </w:p>
     <w:p>
       <w:pPr>
-        <w:pStyle w:val="11"/>
+        <w:pStyle w:val="10"/>
         <w:ind w:left="720"/>
         <w:rPr>
           <w:color w:val="auto"/>
@@ -4733,7 +4997,7 @@
     </w:p>
     <w:p>
       <w:pPr>
-        <w:pStyle w:val="11"/>
+        <w:pStyle w:val="10"/>
         <w:ind w:left="720"/>
         <w:rPr>
           <w:color w:val="auto"/>
@@ -4760,7 +5024,7 @@
     </w:p>
     <w:p>
       <w:pPr>
-        <w:pStyle w:val="11"/>
+        <w:pStyle w:val="10"/>
         <w:ind w:left="720"/>
         <w:rPr>
           <w:color w:val="auto"/>
@@ -4789,7 +5053,7 @@
     </w:p>
     <w:p>
       <w:pPr>
-        <w:pStyle w:val="11"/>
+        <w:pStyle w:val="10"/>
         <w:ind w:left="720"/>
         <w:rPr>
           <w:color w:val="auto"/>
@@ -4834,7 +5098,7 @@
     </w:p>
     <w:p>
       <w:pPr>
-        <w:pStyle w:val="11"/>
+        <w:pStyle w:val="10"/>
         <w:ind w:firstLine="720"/>
         <w:rPr>
           <w:rFonts w:asciiTheme="minorHAnsi" w:hAnsiTheme="minorHAnsi"/>
@@ -5075,7 +5339,7 @@
           <w:szCs w:val="28"/>
         </w:rPr>
         <w:drawing>
-          <wp:inline distT="114300" distB="114300" distL="114300" distR="114300" wp14:anchorId="1C197958" wp14:editId="1850DA3F">
+          <wp:inline distT="114300" distB="114300" distL="114300" distR="114300" wp14:anchorId="2B323E9D" wp14:editId="4198D5B7">
             <wp:extent cx="1804988" cy="1804988"/>
             <wp:effectExtent l="0" t="0" r="0" b="0"/>
             <wp:docPr id="5" name="image09.jpg" descr="sql.jpg"/>
@@ -5183,7 +5447,7 @@
     </w:p>
     <w:p>
       <w:pPr>
-        <w:pStyle w:val="11"/>
+        <w:pStyle w:val="10"/>
         <w:ind w:firstLine="690"/>
         <w:rPr>
           <w:color w:val="141823"/>
@@ -5214,7 +5478,16 @@
           <w:bCs/>
           <w:sz w:val="28"/>
         </w:rPr>
-        <w:t xml:space="preserve"> on Microsoft’s Data Platform vision by helping your organization manage any data, any place, anytime from anywhere. Store data f</w:t>
+        <w:t xml:space="preserve"> on Microsoft’s Data Platform vision by helping your organization manage any data, any place, anytime from anywhere. </w:t>
+      </w:r>
+      <w:proofErr w:type="gramStart"/>
+      <w:r>
+        <w:rPr>
+          <w:rFonts w:cstheme="minorBidi"/>
+          <w:bCs/>
+          <w:sz w:val="28"/>
+        </w:rPr>
+        <w:t>Store data f</w:t>
       </w:r>
       <w:r>
         <w:rPr>
@@ -5231,7 +5504,17 @@
           <w:sz w:val="28"/>
           <w:cs/>
         </w:rPr>
-        <w:t xml:space="preserve">. </w:t>
+        <w:t>.</w:t>
+      </w:r>
+      <w:proofErr w:type="gramEnd"/>
+      <w:r>
+        <w:rPr>
+          <w:rFonts w:cstheme="minorBidi" w:hint="cs"/>
+          <w:bCs/>
+          <w:sz w:val="28"/>
+          <w:cs/>
+        </w:rPr>
+        <w:t xml:space="preserve"> </w:t>
       </w:r>
       <w:r>
         <w:rPr>
@@ -5347,7 +5630,7 @@
     </w:p>
     <w:p>
       <w:pPr>
-        <w:pStyle w:val="11"/>
+        <w:pStyle w:val="10"/>
         <w:ind w:firstLine="720"/>
         <w:rPr>
           <w:color w:val="auto"/>
@@ -5373,7 +5656,7 @@
     </w:p>
     <w:p>
       <w:pPr>
-        <w:pStyle w:val="11"/>
+        <w:pStyle w:val="10"/>
         <w:ind w:firstLine="720"/>
         <w:rPr>
           <w:color w:val="auto"/>
@@ -5411,7 +5694,25 @@
           <w:sz w:val="28"/>
           <w:szCs w:val="28"/>
         </w:rPr>
-        <w:t>Windows server by processing queries in parallel and minimizing additional memory requirements when more users are added easy to administer complex security schemes, reduces network traffic by pro</w:t>
+        <w:t xml:space="preserve">Windows server by processing queries in parallel and minimizing additional memory requirements when more users are added easy to administer complex security </w:t>
+      </w:r>
+      <w:proofErr w:type="gramStart"/>
+      <w:r>
+        <w:rPr>
+          <w:color w:val="auto"/>
+          <w:sz w:val="28"/>
+          <w:szCs w:val="28"/>
+        </w:rPr>
+        <w:t>schemes,</w:t>
+      </w:r>
+      <w:proofErr w:type="gramEnd"/>
+      <w:r>
+        <w:rPr>
+          <w:color w:val="auto"/>
+          <w:sz w:val="28"/>
+          <w:szCs w:val="28"/>
+        </w:rPr>
+        <w:t xml:space="preserve"> reduces network traffic by pro</w:t>
       </w:r>
       <w:r>
         <w:rPr>
@@ -5621,7 +5922,7 @@
           <w:noProof/>
         </w:rPr>
         <w:drawing>
-          <wp:inline distT="0" distB="0" distL="0" distR="0" wp14:anchorId="73095C7D" wp14:editId="492E28F6">
+          <wp:inline distT="0" distB="0" distL="0" distR="0" wp14:anchorId="1F4BAEAA" wp14:editId="357879CA">
             <wp:extent cx="1079157" cy="1079157"/>
             <wp:effectExtent l="0" t="0" r="6985" b="6985"/>
             <wp:docPr id="15" name="รูปภาพ 15" descr="http://www.netzpiloten.de/wp-content/uploads/2011/11/logo1.jpg"/>
@@ -5709,6 +6010,7 @@
         </w:rPr>
         <w:t xml:space="preserve">: </w:t>
       </w:r>
+      <w:proofErr w:type="spellStart"/>
       <w:r>
         <w:rPr>
           <w:rFonts w:asciiTheme="minorHAnsi" w:hAnsiTheme="minorHAnsi"/>
@@ -5718,6 +6020,7 @@
         </w:rPr>
         <w:t>Arduino</w:t>
       </w:r>
+      <w:proofErr w:type="spellEnd"/>
       <w:r>
         <w:rPr>
           <w:rFonts w:asciiTheme="minorHAnsi" w:hAnsiTheme="minorHAnsi"/>
@@ -5822,8 +6125,18 @@
           <w:sz w:val="28"/>
           <w:szCs w:val="28"/>
         </w:rPr>
-        <w:t xml:space="preserve"> none</w:t>
-      </w:r>
+        <w:t xml:space="preserve"> </w:t>
+      </w:r>
+      <w:proofErr w:type="gramStart"/>
+      <w:r>
+        <w:rPr>
+          <w:rFonts w:cstheme="minorBidi"/>
+          <w:sz w:val="28"/>
+          <w:szCs w:val="28"/>
+        </w:rPr>
+        <w:t>none</w:t>
+      </w:r>
+      <w:proofErr w:type="gramEnd"/>
     </w:p>
     <w:p>
       <w:pPr>
@@ -5881,8 +6194,17 @@
           <w:rFonts w:cstheme="minorBidi"/>
           <w:sz w:val="28"/>
         </w:rPr>
-        <w:t>a command of Arduino</w:t>
-      </w:r>
+        <w:t xml:space="preserve">a command of </w:t>
+      </w:r>
+      <w:proofErr w:type="spellStart"/>
+      <w:r>
+        <w:rPr>
+          <w:rFonts w:cstheme="minorBidi"/>
+          <w:sz w:val="28"/>
+        </w:rPr>
+        <w:t>Arduino</w:t>
+      </w:r>
+      <w:proofErr w:type="spellEnd"/>
     </w:p>
     <w:p>
       <w:pPr>
@@ -6183,11 +6505,19 @@
         <w:pStyle w:val="Normal1"/>
         <w:ind w:firstLine="720"/>
       </w:pPr>
-      <w:r>
-        <w:rPr>
-          <w:sz w:val="28"/>
-        </w:rPr>
-        <w:t xml:space="preserve">ISO/IEC 29110 Systems and Software Life Cycle Profiles and Guidelines for Very Small Entity (VSE). A Very Small Entity (VSE) is an enterprise, organization, department or project having up to 25 people. The target of VSE involved in the development or maintenance of software has been published by ISO. The guide provides project management and software implementation processes. </w:t>
+      <w:proofErr w:type="gramStart"/>
+      <w:r>
+        <w:rPr>
+          <w:sz w:val="28"/>
+        </w:rPr>
+        <w:t>ISO/IEC 29110 Systems and Software Life Cycle Profiles and Guidelines for Very Small Entity (VSE).</w:t>
+      </w:r>
+      <w:proofErr w:type="gramEnd"/>
+      <w:r>
+        <w:rPr>
+          <w:sz w:val="28"/>
+        </w:rPr>
+        <w:t xml:space="preserve"> A Very Small Entity (VSE) is an enterprise, organization, department or project having up to 25 people. The target of VSE involved in the development or maintenance of software has been published by ISO. The guide provides project management and software implementation processes. </w:t>
       </w:r>
     </w:p>
     <w:p>
@@ -6296,7 +6626,21 @@
         <w:rPr>
           <w:sz w:val="28"/>
         </w:rPr>
-        <w:t>3.1.5. A software version control strategy is developed. Items of software configuration are identified, defined and baselined. Modifications and releases of the items are controlled and made available to the customer and developer.</w:t>
+        <w:t xml:space="preserve">3.1.5. A software version control strategy is developed. Items of software configuration are identified, defined and </w:t>
+      </w:r>
+      <w:proofErr w:type="spellStart"/>
+      <w:r>
+        <w:rPr>
+          <w:sz w:val="28"/>
+        </w:rPr>
+        <w:t>baselined</w:t>
+      </w:r>
+      <w:proofErr w:type="spellEnd"/>
+      <w:r>
+        <w:rPr>
+          <w:sz w:val="28"/>
+        </w:rPr>
+        <w:t>. Modifications and releases of the items are controlled and made available to the customer and developer.</w:t>
       </w:r>
     </w:p>
     <w:p>
@@ -6532,7 +6876,35 @@
         <w:rPr>
           <w:sz w:val="28"/>
         </w:rPr>
-        <w:t xml:space="preserve">SIMPLY BUY is a system that help store in organization manage about dealing. Customer must input  information to the system. The system will get detail as name, picture, address and fingerprint. About highlights of this system is customer just touch a finger to finger scan for buy. System will use the money in credit for dealing. SIMPLY BUY can manage about stock of product in the store in design for the organization that people who do not carry cash in that place. </w:t>
+        <w:t xml:space="preserve">SIMPLY BUY is a system that help store in organization manage about dealing. Customer must </w:t>
+      </w:r>
+      <w:proofErr w:type="gramStart"/>
+      <w:r>
+        <w:rPr>
+          <w:sz w:val="28"/>
+        </w:rPr>
+        <w:t>input  information</w:t>
+      </w:r>
+      <w:proofErr w:type="gramEnd"/>
+      <w:r>
+        <w:rPr>
+          <w:sz w:val="28"/>
+        </w:rPr>
+        <w:t xml:space="preserve"> to the system. The system will get detail as name, picture, address and fingerprint. About highlights of this system is customer just </w:t>
+      </w:r>
+      <w:proofErr w:type="gramStart"/>
+      <w:r>
+        <w:rPr>
+          <w:sz w:val="28"/>
+        </w:rPr>
+        <w:t>touch</w:t>
+      </w:r>
+      <w:proofErr w:type="gramEnd"/>
+      <w:r>
+        <w:rPr>
+          <w:sz w:val="28"/>
+        </w:rPr>
+        <w:t xml:space="preserve"> a finger to finger scan for buy. System will use the money in credit for dealing. SIMPLY BUY can manage about stock of product in the store in design for the organization that people who do not carry cash in that place. </w:t>
       </w:r>
     </w:p>
     <w:p>
@@ -6664,7 +7036,21 @@
         <w:rPr>
           <w:sz w:val="28"/>
         </w:rPr>
-        <w:t>Reduce old process system that use many method.</w:t>
+        <w:t xml:space="preserve">Reduce old process </w:t>
+      </w:r>
+      <w:proofErr w:type="gramStart"/>
+      <w:r>
+        <w:rPr>
+          <w:sz w:val="28"/>
+        </w:rPr>
+        <w:t>system that use</w:t>
+      </w:r>
+      <w:proofErr w:type="gramEnd"/>
+      <w:r>
+        <w:rPr>
+          <w:sz w:val="28"/>
+        </w:rPr>
+        <w:t xml:space="preserve"> many method.</w:t>
       </w:r>
     </w:p>
     <w:p>
@@ -6712,7 +7098,21 @@
         <w:rPr>
           <w:sz w:val="28"/>
         </w:rPr>
-        <w:t>Manage all product in the store.</w:t>
+        <w:t xml:space="preserve">Manage all </w:t>
+      </w:r>
+      <w:proofErr w:type="gramStart"/>
+      <w:r>
+        <w:rPr>
+          <w:sz w:val="28"/>
+        </w:rPr>
+        <w:t>product</w:t>
+      </w:r>
+      <w:proofErr w:type="gramEnd"/>
+      <w:r>
+        <w:rPr>
+          <w:sz w:val="28"/>
+        </w:rPr>
+        <w:t xml:space="preserve"> in the store.</w:t>
       </w:r>
     </w:p>
     <w:p>
@@ -6794,7 +7194,21 @@
         <w:rPr>
           <w:sz w:val="28"/>
         </w:rPr>
-        <w:t>The System that manage financial transactions in the prison organization.</w:t>
+        <w:t xml:space="preserve">The System that </w:t>
+      </w:r>
+      <w:proofErr w:type="gramStart"/>
+      <w:r>
+        <w:rPr>
+          <w:sz w:val="28"/>
+        </w:rPr>
+        <w:t>manage</w:t>
+      </w:r>
+      <w:proofErr w:type="gramEnd"/>
+      <w:r>
+        <w:rPr>
+          <w:sz w:val="28"/>
+        </w:rPr>
+        <w:t xml:space="preserve"> financial transactions in the prison organization.</w:t>
       </w:r>
     </w:p>
     <w:p>
@@ -6836,7 +7250,23 @@
           <w:b/>
           <w:sz w:val="28"/>
         </w:rPr>
-        <w:t>1) progress I</w:t>
+        <w:t xml:space="preserve">1) </w:t>
+      </w:r>
+      <w:proofErr w:type="gramStart"/>
+      <w:r>
+        <w:rPr>
+          <w:b/>
+          <w:sz w:val="28"/>
+        </w:rPr>
+        <w:t>progress</w:t>
+      </w:r>
+      <w:proofErr w:type="gramEnd"/>
+      <w:r>
+        <w:rPr>
+          <w:b/>
+          <w:sz w:val="28"/>
+        </w:rPr>
+        <w:t xml:space="preserve"> I</w:t>
       </w:r>
     </w:p>
     <w:p>
@@ -6910,7 +7340,23 @@
           <w:sz w:val="28"/>
         </w:rPr>
         <w:tab/>
-        <w:t>2) progress II</w:t>
+        <w:t xml:space="preserve">2) </w:t>
+      </w:r>
+      <w:proofErr w:type="gramStart"/>
+      <w:r>
+        <w:rPr>
+          <w:b/>
+          <w:sz w:val="28"/>
+        </w:rPr>
+        <w:t>progress</w:t>
+      </w:r>
+      <w:proofErr w:type="gramEnd"/>
+      <w:r>
+        <w:rPr>
+          <w:b/>
+          <w:sz w:val="28"/>
+        </w:rPr>
+        <w:t xml:space="preserve"> II</w:t>
       </w:r>
     </w:p>
     <w:p>
@@ -7409,7 +7855,7 @@
     </w:p>
     <w:p>
       <w:pPr>
-        <w:pStyle w:val="2"/>
+        <w:pStyle w:val="Heading2"/>
         <w:keepNext w:val="0"/>
         <w:keepLines w:val="0"/>
         <w:spacing w:before="360" w:after="80"/>
@@ -7606,8 +8052,21 @@
               <w:widowControl w:val="0"/>
               <w:spacing w:line="240" w:lineRule="auto"/>
             </w:pPr>
+            <w:proofErr w:type="spellStart"/>
             <w:r>
-              <w:t>Arduino (Arduino UNO)</w:t>
+              <w:t>Arduino</w:t>
+            </w:r>
+            <w:proofErr w:type="spellEnd"/>
+            <w:r>
+              <w:t xml:space="preserve"> (</w:t>
+            </w:r>
+            <w:proofErr w:type="spellStart"/>
+            <w:r>
+              <w:t>Arduino</w:t>
+            </w:r>
+            <w:proofErr w:type="spellEnd"/>
+            <w:r>
+              <w:t xml:space="preserve"> UNO)</w:t>
             </w:r>
           </w:p>
         </w:tc>
@@ -8190,6 +8649,7 @@
           <w:szCs w:val="28"/>
         </w:rPr>
       </w:pPr>
+      <w:proofErr w:type="gramStart"/>
       <w:r>
         <w:rPr>
           <w:rFonts w:ascii="Arial" w:hAnsi="Arial" w:cs="Arial"/>
@@ -8198,7 +8658,18 @@
           <w:sz w:val="28"/>
           <w:szCs w:val="28"/>
         </w:rPr>
-        <w:t>2.2) Create database. Determine name, Id and detail of product.</w:t>
+        <w:t>2.2) Create database.</w:t>
+      </w:r>
+      <w:proofErr w:type="gramEnd"/>
+      <w:r>
+        <w:rPr>
+          <w:rFonts w:ascii="Arial" w:hAnsi="Arial" w:cs="Arial"/>
+          <w:b/>
+          <w:bCs/>
+          <w:sz w:val="28"/>
+          <w:szCs w:val="28"/>
+        </w:rPr>
+        <w:t xml:space="preserve"> Determine name, Id and detail of product.</w:t>
       </w:r>
     </w:p>
     <w:p>
@@ -9113,12 +9584,6 @@
         <w:pStyle w:val="Normal1"/>
         <w:ind w:left="720"/>
       </w:pPr>
-      <w:r>
-        <w:rPr>
-          <w:sz w:val="28"/>
-        </w:rPr>
-        <w:t>Progress I: Create Development plan, Quality plan, Software requirement specification, Software design document and some part of Test document. Start creates feature# 1, 2, 3,4,5 of system (related with store management system and administrator system.).</w:t>
-      </w:r>
     </w:p>
     <w:p>
       <w:pPr>
@@ -9129,7 +9594,7 @@
         <w:rPr>
           <w:sz w:val="28"/>
         </w:rPr>
-        <w:t>Progress II: Create feature# 4, 5, 6, 7, 8,9,10 of the system, software system will connect with device and testing. And integrate all features.</w:t>
+        <w:t>Progress I: Create Development plan, Software requirement specification, Software design document and some part of Test document. Start creates feature# 1, 2, 3, 4, 5 of system (related with store management system and administrator system.).</w:t>
       </w:r>
     </w:p>
     <w:p>
@@ -9137,6 +9602,38 @@
         <w:pStyle w:val="Normal1"/>
         <w:ind w:left="720"/>
       </w:pPr>
+    </w:p>
+    <w:p>
+      <w:pPr>
+        <w:pStyle w:val="Normal1"/>
+        <w:ind w:left="720"/>
+      </w:pPr>
+      <w:r>
+        <w:rPr>
+          <w:sz w:val="28"/>
+        </w:rPr>
+        <w:t>Progress II: Create feature</w:t>
+      </w:r>
+      <w:proofErr w:type="gramStart"/>
+      <w:r>
+        <w:rPr>
+          <w:sz w:val="28"/>
+        </w:rPr>
+        <w:t>#  6</w:t>
+      </w:r>
+      <w:proofErr w:type="gramEnd"/>
+      <w:r>
+        <w:rPr>
+          <w:sz w:val="28"/>
+        </w:rPr>
+        <w:t>, 7, 8,9,10 of the system, software system will connect with device and testing. And integrate all features.</w:t>
+      </w:r>
+    </w:p>
+    <w:p>
+      <w:pPr>
+        <w:pStyle w:val="Normal1"/>
+        <w:ind w:left="720"/>
+      </w:pPr>
       <w:r>
         <w:rPr>
           <w:sz w:val="28"/>
@@ -9181,8 +9678,9 @@
           <w:bCs/>
           <w:sz w:val="28"/>
         </w:rPr>
-        <w:t xml:space="preserve"> 4.5.1 </w:t>
-      </w:r>
+        <w:t xml:space="preserve"> </w:t>
+      </w:r>
+      <w:proofErr w:type="gramStart"/>
       <w:r>
         <w:rPr>
           <w:rFonts w:ascii="TH Sarabun New" w:hAnsi="TH Sarabun New" w:cs="TH Sarabun New"/>
@@ -9190,7 +9688,26 @@
           <w:bCs/>
           <w:sz w:val="28"/>
         </w:rPr>
-        <w:t>Proposal Milestone.</w:t>
+        <w:t xml:space="preserve">4.5.1  </w:t>
+      </w:r>
+      <w:r>
+        <w:rPr>
+          <w:rFonts w:ascii="TH Sarabun New" w:hAnsi="TH Sarabun New" w:cs="TH Sarabun New"/>
+          <w:b/>
+          <w:bCs/>
+          <w:sz w:val="28"/>
+        </w:rPr>
+        <w:t>Proposal</w:t>
+      </w:r>
+      <w:proofErr w:type="gramEnd"/>
+      <w:r>
+        <w:rPr>
+          <w:rFonts w:ascii="TH Sarabun New" w:hAnsi="TH Sarabun New" w:cs="TH Sarabun New"/>
+          <w:b/>
+          <w:bCs/>
+          <w:sz w:val="28"/>
+        </w:rPr>
+        <w:t xml:space="preserve"> Milestone.</w:t>
       </w:r>
     </w:p>
     <w:p>
@@ -9202,7 +9719,7 @@
           <w:noProof/>
         </w:rPr>
         <w:drawing>
-          <wp:inline distT="0" distB="0" distL="0" distR="0" wp14:anchorId="2617E376" wp14:editId="7D7DDAC3">
+          <wp:inline distT="0" distB="0" distL="0" distR="0" wp14:anchorId="302D46C4" wp14:editId="5400A94A">
             <wp:extent cx="6812692" cy="2660822"/>
             <wp:effectExtent l="0" t="0" r="7620" b="6350"/>
             <wp:docPr id="1" name="Picture 1"/>
@@ -9240,6 +9757,255 @@
     </w:p>
     <w:p>
       <w:pPr>
+        <w:rPr>
+          <w:rFonts w:ascii="TH Sarabun New" w:hAnsi="TH Sarabun New" w:cs="TH Sarabun New"/>
+          <w:b/>
+          <w:bCs/>
+          <w:sz w:val="28"/>
+        </w:rPr>
+      </w:pPr>
+    </w:p>
+    <w:p>
+      <w:pPr>
+        <w:rPr>
+          <w:rFonts w:ascii="TH Sarabun New" w:hAnsi="TH Sarabun New" w:cs="TH Sarabun New"/>
+          <w:b/>
+          <w:bCs/>
+          <w:sz w:val="28"/>
+        </w:rPr>
+      </w:pPr>
+    </w:p>
+    <w:p>
+      <w:pPr>
+        <w:rPr>
+          <w:rFonts w:ascii="TH Sarabun New" w:hAnsi="TH Sarabun New" w:cs="TH Sarabun New"/>
+          <w:b/>
+          <w:bCs/>
+          <w:sz w:val="28"/>
+        </w:rPr>
+      </w:pPr>
+    </w:p>
+    <w:p>
+      <w:pPr>
+        <w:rPr>
+          <w:rFonts w:ascii="TH Sarabun New" w:hAnsi="TH Sarabun New" w:cs="TH Sarabun New"/>
+          <w:b/>
+          <w:bCs/>
+          <w:sz w:val="28"/>
+        </w:rPr>
+      </w:pPr>
+    </w:p>
+    <w:p>
+      <w:pPr>
+        <w:rPr>
+          <w:rFonts w:ascii="TH Sarabun New" w:hAnsi="TH Sarabun New" w:cs="TH Sarabun New"/>
+          <w:b/>
+          <w:bCs/>
+          <w:sz w:val="28"/>
+        </w:rPr>
+      </w:pPr>
+      <w:proofErr w:type="gramStart"/>
+      <w:r>
+        <w:rPr>
+          <w:rFonts w:ascii="TH Sarabun New" w:hAnsi="TH Sarabun New" w:cs="TH Sarabun New"/>
+          <w:b/>
+          <w:bCs/>
+          <w:sz w:val="28"/>
+        </w:rPr>
+        <w:lastRenderedPageBreak/>
+        <w:t>Figure</w:t>
+      </w:r>
+      <w:r>
+        <w:rPr>
+          <w:rFonts w:ascii="TH Sarabun New" w:hAnsi="TH Sarabun New" w:cs="TH Sarabun New"/>
+          <w:b/>
+          <w:bCs/>
+          <w:sz w:val="28"/>
+        </w:rPr>
+        <w:t xml:space="preserve"> 4.5.2 Progress1</w:t>
+      </w:r>
+      <w:r>
+        <w:rPr>
+          <w:rFonts w:ascii="TH Sarabun New" w:hAnsi="TH Sarabun New" w:cs="TH Sarabun New"/>
+          <w:b/>
+          <w:bCs/>
+          <w:sz w:val="28"/>
+        </w:rPr>
+        <w:t xml:space="preserve"> Milestone.</w:t>
+      </w:r>
+      <w:proofErr w:type="gramEnd"/>
+    </w:p>
+    <w:p>
+      <w:pPr>
+        <w:rPr>
+          <w:rFonts w:ascii="TH Sarabun New" w:hAnsi="TH Sarabun New" w:cs="TH Sarabun New"/>
+          <w:b/>
+          <w:bCs/>
+          <w:sz w:val="28"/>
+        </w:rPr>
+      </w:pPr>
+      <w:r>
+        <w:rPr>
+          <w:rFonts w:ascii="TH Sarabun New" w:hAnsi="TH Sarabun New" w:cs="TH Sarabun New"/>
+          <w:b/>
+          <w:bCs/>
+          <w:noProof/>
+          <w:sz w:val="28"/>
+        </w:rPr>
+        <w:drawing>
+          <wp:inline distT="0" distB="0" distL="0" distR="0" wp14:anchorId="386B5ECA" wp14:editId="0A203C3C">
+            <wp:extent cx="6858000" cy="2603834"/>
+            <wp:effectExtent l="0" t="0" r="0" b="6350"/>
+            <wp:docPr id="6" name="Picture 6" descr="D:\SeProject\minestoneProgress1.jpg"/>
+            <wp:cNvGraphicFramePr>
+              <a:graphicFrameLocks xmlns:a="http://schemas.openxmlformats.org/drawingml/2006/main" noChangeAspect="1"/>
+            </wp:cNvGraphicFramePr>
+            <a:graphic xmlns:a="http://schemas.openxmlformats.org/drawingml/2006/main">
+              <a:graphicData uri="http://schemas.openxmlformats.org/drawingml/2006/picture">
+                <pic:pic xmlns:pic="http://schemas.openxmlformats.org/drawingml/2006/picture">
+                  <pic:nvPicPr>
+                    <pic:cNvPr id="0" name="Picture 2" descr="D:\SeProject\minestoneProgress1.jpg"/>
+                    <pic:cNvPicPr>
+                      <a:picLocks noChangeAspect="1" noChangeArrowheads="1"/>
+                    </pic:cNvPicPr>
+                  </pic:nvPicPr>
+                  <pic:blipFill>
+                    <a:blip r:embed="rId18">
+                      <a:extLst>
+                        <a:ext uri="{28A0092B-C50C-407E-A947-70E740481C1C}">
+                          <a14:useLocalDpi xmlns:a14="http://schemas.microsoft.com/office/drawing/2010/main" val="0"/>
+                        </a:ext>
+                      </a:extLst>
+                    </a:blip>
+                    <a:srcRect/>
+                    <a:stretch>
+                      <a:fillRect/>
+                    </a:stretch>
+                  </pic:blipFill>
+                  <pic:spPr bwMode="auto">
+                    <a:xfrm>
+                      <a:off x="0" y="0"/>
+                      <a:ext cx="6858000" cy="2603834"/>
+                    </a:xfrm>
+                    <a:prstGeom prst="rect">
+                      <a:avLst/>
+                    </a:prstGeom>
+                    <a:noFill/>
+                    <a:ln>
+                      <a:noFill/>
+                    </a:ln>
+                  </pic:spPr>
+                </pic:pic>
+              </a:graphicData>
+            </a:graphic>
+          </wp:inline>
+        </w:drawing>
+      </w:r>
+    </w:p>
+    <w:p>
+      <w:pPr>
+        <w:pStyle w:val="Normal1"/>
+      </w:pPr>
+    </w:p>
+    <w:p>
+      <w:pPr>
+        <w:rPr>
+          <w:rFonts w:ascii="TH Sarabun New" w:hAnsi="TH Sarabun New" w:cs="TH Sarabun New"/>
+          <w:b/>
+          <w:bCs/>
+          <w:sz w:val="28"/>
+        </w:rPr>
+      </w:pPr>
+      <w:proofErr w:type="gramStart"/>
+      <w:r>
+        <w:rPr>
+          <w:rFonts w:ascii="TH Sarabun New" w:hAnsi="TH Sarabun New" w:cs="TH Sarabun New"/>
+          <w:b/>
+          <w:bCs/>
+          <w:sz w:val="28"/>
+        </w:rPr>
+        <w:t>Figure</w:t>
+      </w:r>
+      <w:r>
+        <w:rPr>
+          <w:rFonts w:ascii="TH Sarabun New" w:hAnsi="TH Sarabun New" w:cs="TH Sarabun New"/>
+          <w:b/>
+          <w:bCs/>
+          <w:sz w:val="28"/>
+        </w:rPr>
+        <w:t xml:space="preserve"> 4.5.3 Progress2</w:t>
+      </w:r>
+      <w:r>
+        <w:rPr>
+          <w:rFonts w:ascii="TH Sarabun New" w:hAnsi="TH Sarabun New" w:cs="TH Sarabun New"/>
+          <w:b/>
+          <w:bCs/>
+          <w:sz w:val="28"/>
+        </w:rPr>
+        <w:t xml:space="preserve"> Milestone.</w:t>
+      </w:r>
+      <w:proofErr w:type="gramEnd"/>
+    </w:p>
+    <w:p>
+      <w:pPr>
+        <w:pStyle w:val="Normal1"/>
+      </w:pPr>
+      <w:r>
+        <w:rPr>
+          <w:noProof/>
+        </w:rPr>
+        <w:drawing>
+          <wp:inline distT="0" distB="0" distL="0" distR="0" wp14:anchorId="11B37CE7" wp14:editId="2DCB58C0">
+            <wp:extent cx="6858000" cy="1869330"/>
+            <wp:effectExtent l="0" t="0" r="0" b="0"/>
+            <wp:docPr id="7" name="Picture 7" descr="D:\SeProject\minestoneProgress2.jpg"/>
+            <wp:cNvGraphicFramePr>
+              <a:graphicFrameLocks xmlns:a="http://schemas.openxmlformats.org/drawingml/2006/main" noChangeAspect="1"/>
+            </wp:cNvGraphicFramePr>
+            <a:graphic xmlns:a="http://schemas.openxmlformats.org/drawingml/2006/main">
+              <a:graphicData uri="http://schemas.openxmlformats.org/drawingml/2006/picture">
+                <pic:pic xmlns:pic="http://schemas.openxmlformats.org/drawingml/2006/picture">
+                  <pic:nvPicPr>
+                    <pic:cNvPr id="0" name="Picture 3" descr="D:\SeProject\minestoneProgress2.jpg"/>
+                    <pic:cNvPicPr>
+                      <a:picLocks noChangeAspect="1" noChangeArrowheads="1"/>
+                    </pic:cNvPicPr>
+                  </pic:nvPicPr>
+                  <pic:blipFill>
+                    <a:blip r:embed="rId19">
+                      <a:extLst>
+                        <a:ext uri="{28A0092B-C50C-407E-A947-70E740481C1C}">
+                          <a14:useLocalDpi xmlns:a14="http://schemas.microsoft.com/office/drawing/2010/main" val="0"/>
+                        </a:ext>
+                      </a:extLst>
+                    </a:blip>
+                    <a:srcRect/>
+                    <a:stretch>
+                      <a:fillRect/>
+                    </a:stretch>
+                  </pic:blipFill>
+                  <pic:spPr bwMode="auto">
+                    <a:xfrm>
+                      <a:off x="0" y="0"/>
+                      <a:ext cx="6858000" cy="1869330"/>
+                    </a:xfrm>
+                    <a:prstGeom prst="rect">
+                      <a:avLst/>
+                    </a:prstGeom>
+                    <a:noFill/>
+                    <a:ln>
+                      <a:noFill/>
+                    </a:ln>
+                  </pic:spPr>
+                </pic:pic>
+              </a:graphicData>
+            </a:graphic>
+          </wp:inline>
+        </w:drawing>
+      </w:r>
+    </w:p>
+    <w:p>
+      <w:pPr>
         <w:pStyle w:val="Normal1"/>
       </w:pPr>
     </w:p>
@@ -9274,14 +10040,50 @@
         <w:rPr>
           <w:sz w:val="28"/>
         </w:rPr>
-        <w:t>[1]ARduino. Retrieved  May 9, 2015.</w:t>
-      </w:r>
-    </w:p>
-    <w:p>
-      <w:pPr>
-        <w:pStyle w:val="Normal1"/>
-      </w:pPr>
-      <w:hyperlink r:id="rId18">
+        <w:t>[1]</w:t>
+      </w:r>
+      <w:proofErr w:type="spellStart"/>
+      <w:proofErr w:type="gramStart"/>
+      <w:r>
+        <w:rPr>
+          <w:sz w:val="28"/>
+        </w:rPr>
+        <w:t>ARduino</w:t>
+      </w:r>
+      <w:proofErr w:type="spellEnd"/>
+      <w:r>
+        <w:rPr>
+          <w:sz w:val="28"/>
+        </w:rPr>
+        <w:t>.</w:t>
+      </w:r>
+      <w:proofErr w:type="gramEnd"/>
+      <w:r>
+        <w:rPr>
+          <w:sz w:val="28"/>
+        </w:rPr>
+        <w:t xml:space="preserve"> </w:t>
+      </w:r>
+      <w:proofErr w:type="gramStart"/>
+      <w:r>
+        <w:rPr>
+          <w:sz w:val="28"/>
+        </w:rPr>
+        <w:t>Retrieved  May</w:t>
+      </w:r>
+      <w:proofErr w:type="gramEnd"/>
+      <w:r>
+        <w:rPr>
+          <w:sz w:val="28"/>
+        </w:rPr>
+        <w:t xml:space="preserve"> 9, 2015.</w:t>
+      </w:r>
+    </w:p>
+    <w:p>
+      <w:pPr>
+        <w:pStyle w:val="Normal1"/>
+      </w:pPr>
+      <w:hyperlink r:id="rId20">
         <w:r>
           <w:rPr>
             <w:color w:val="1155CC"/>
@@ -9305,7 +10107,35 @@
         <w:rPr>
           <w:sz w:val="28"/>
         </w:rPr>
-        <w:t>[2]reference fingerprint. Retrieved  May 9, 2015.</w:t>
+        <w:t>[2</w:t>
+      </w:r>
+      <w:proofErr w:type="gramStart"/>
+      <w:r>
+        <w:rPr>
+          <w:sz w:val="28"/>
+        </w:rPr>
+        <w:t>]reference</w:t>
+      </w:r>
+      <w:proofErr w:type="gramEnd"/>
+      <w:r>
+        <w:rPr>
+          <w:sz w:val="28"/>
+        </w:rPr>
+        <w:t xml:space="preserve"> fingerprint. </w:t>
+      </w:r>
+      <w:proofErr w:type="gramStart"/>
+      <w:r>
+        <w:rPr>
+          <w:sz w:val="28"/>
+        </w:rPr>
+        <w:t>Retrieved  May</w:t>
+      </w:r>
+      <w:proofErr w:type="gramEnd"/>
+      <w:r>
+        <w:rPr>
+          <w:sz w:val="28"/>
+        </w:rPr>
+        <w:t xml:space="preserve"> 9, 2015.</w:t>
       </w:r>
       <w:r>
         <w:rPr>
@@ -9313,7 +10143,7 @@
         </w:rPr>
         <w:br/>
       </w:r>
-      <w:hyperlink r:id="rId19">
+      <w:hyperlink r:id="rId21">
         <w:r>
           <w:rPr>
             <w:color w:val="1155CC"/>
@@ -9337,14 +10167,56 @@
         <w:rPr>
           <w:sz w:val="28"/>
         </w:rPr>
-        <w:t>[3]How to connect Arduino. Retrieved  May 9, 2015.</w:t>
-      </w:r>
-    </w:p>
-    <w:p>
-      <w:pPr>
-        <w:pStyle w:val="Normal1"/>
-      </w:pPr>
-      <w:hyperlink r:id="rId20">
+        <w:t>[3]</w:t>
+      </w:r>
+      <w:proofErr w:type="gramStart"/>
+      <w:r>
+        <w:rPr>
+          <w:sz w:val="28"/>
+        </w:rPr>
+        <w:t xml:space="preserve">How to connect </w:t>
+      </w:r>
+      <w:proofErr w:type="spellStart"/>
+      <w:r>
+        <w:rPr>
+          <w:sz w:val="28"/>
+        </w:rPr>
+        <w:t>Arduino</w:t>
+      </w:r>
+      <w:proofErr w:type="spellEnd"/>
+      <w:r>
+        <w:rPr>
+          <w:sz w:val="28"/>
+        </w:rPr>
+        <w:t>.</w:t>
+      </w:r>
+      <w:proofErr w:type="gramEnd"/>
+      <w:r>
+        <w:rPr>
+          <w:sz w:val="28"/>
+        </w:rPr>
+        <w:t xml:space="preserve"> </w:t>
+      </w:r>
+      <w:proofErr w:type="gramStart"/>
+      <w:r>
+        <w:rPr>
+          <w:sz w:val="28"/>
+        </w:rPr>
+        <w:t>Retrieved  May</w:t>
+      </w:r>
+      <w:proofErr w:type="gramEnd"/>
+      <w:r>
+        <w:rPr>
+          <w:sz w:val="28"/>
+        </w:rPr>
+        <w:t xml:space="preserve"> 9, 2015.</w:t>
+      </w:r>
+    </w:p>
+    <w:p>
+      <w:pPr>
+        <w:pStyle w:val="Normal1"/>
+      </w:pPr>
+      <w:hyperlink r:id="rId22">
         <w:r>
           <w:rPr>
             <w:color w:val="1155CC"/>
@@ -9368,14 +10240,43 @@
         <w:rPr>
           <w:sz w:val="28"/>
         </w:rPr>
-        <w:t>[4]How to get fingerprint form device. Retrieved  May 9, 2015.</w:t>
-      </w:r>
-    </w:p>
-    <w:p>
-      <w:pPr>
-        <w:pStyle w:val="Normal1"/>
-      </w:pPr>
-      <w:hyperlink r:id="rId21">
+        <w:lastRenderedPageBreak/>
+        <w:t>[4]</w:t>
+      </w:r>
+      <w:proofErr w:type="gramStart"/>
+      <w:r>
+        <w:rPr>
+          <w:sz w:val="28"/>
+        </w:rPr>
+        <w:t>How to get fingerprint form device.</w:t>
+      </w:r>
+      <w:proofErr w:type="gramEnd"/>
+      <w:r>
+        <w:rPr>
+          <w:sz w:val="28"/>
+        </w:rPr>
+        <w:t xml:space="preserve"> </w:t>
+      </w:r>
+      <w:proofErr w:type="gramStart"/>
+      <w:r>
+        <w:rPr>
+          <w:sz w:val="28"/>
+        </w:rPr>
+        <w:t>Retrieved  May</w:t>
+      </w:r>
+      <w:proofErr w:type="gramEnd"/>
+      <w:r>
+        <w:rPr>
+          <w:sz w:val="28"/>
+        </w:rPr>
+        <w:t xml:space="preserve"> 9, 2015.</w:t>
+      </w:r>
+    </w:p>
+    <w:p>
+      <w:pPr>
+        <w:pStyle w:val="Normal1"/>
+      </w:pPr>
+      <w:hyperlink r:id="rId23">
         <w:r>
           <w:rPr>
             <w:color w:val="1155CC"/>
@@ -9399,14 +10300,42 @@
         <w:rPr>
           <w:sz w:val="28"/>
         </w:rPr>
-        <w:t>[5]How to connect device to computer. Retrieved  May 9, 2015.</w:t>
-      </w:r>
-    </w:p>
-    <w:p>
-      <w:pPr>
-        <w:pStyle w:val="Normal1"/>
-      </w:pPr>
-      <w:hyperlink r:id="rId22">
+        <w:t>[5]</w:t>
+      </w:r>
+      <w:proofErr w:type="gramStart"/>
+      <w:r>
+        <w:rPr>
+          <w:sz w:val="28"/>
+        </w:rPr>
+        <w:t>How to connect device to computer.</w:t>
+      </w:r>
+      <w:proofErr w:type="gramEnd"/>
+      <w:r>
+        <w:rPr>
+          <w:sz w:val="28"/>
+        </w:rPr>
+        <w:t xml:space="preserve"> </w:t>
+      </w:r>
+      <w:proofErr w:type="gramStart"/>
+      <w:r>
+        <w:rPr>
+          <w:sz w:val="28"/>
+        </w:rPr>
+        <w:t>Retrieved  May</w:t>
+      </w:r>
+      <w:proofErr w:type="gramEnd"/>
+      <w:r>
+        <w:rPr>
+          <w:sz w:val="28"/>
+        </w:rPr>
+        <w:t xml:space="preserve"> 9, 2015.</w:t>
+      </w:r>
+    </w:p>
+    <w:p>
+      <w:pPr>
+        <w:pStyle w:val="Normal1"/>
+      </w:pPr>
+      <w:hyperlink r:id="rId24">
         <w:r>
           <w:rPr>
             <w:color w:val="1155CC"/>
@@ -9430,14 +10359,42 @@
         <w:rPr>
           <w:sz w:val="28"/>
         </w:rPr>
-        <w:t>[6]reference SDK. Retrieved  May 9, 2015.</w:t>
-      </w:r>
-    </w:p>
-    <w:p>
-      <w:pPr>
-        <w:pStyle w:val="Normal1"/>
-      </w:pPr>
-      <w:hyperlink r:id="rId23">
+        <w:t>[6</w:t>
+      </w:r>
+      <w:proofErr w:type="gramStart"/>
+      <w:r>
+        <w:rPr>
+          <w:sz w:val="28"/>
+        </w:rPr>
+        <w:t>]reference</w:t>
+      </w:r>
+      <w:proofErr w:type="gramEnd"/>
+      <w:r>
+        <w:rPr>
+          <w:sz w:val="28"/>
+        </w:rPr>
+        <w:t xml:space="preserve"> SDK. </w:t>
+      </w:r>
+      <w:proofErr w:type="gramStart"/>
+      <w:r>
+        <w:rPr>
+          <w:sz w:val="28"/>
+        </w:rPr>
+        <w:t>Retrieved  May</w:t>
+      </w:r>
+      <w:proofErr w:type="gramEnd"/>
+      <w:r>
+        <w:rPr>
+          <w:sz w:val="28"/>
+        </w:rPr>
+        <w:t xml:space="preserve"> 9, 2015.</w:t>
+      </w:r>
+    </w:p>
+    <w:p>
+      <w:pPr>
+        <w:pStyle w:val="Normal1"/>
+      </w:pPr>
+      <w:hyperlink r:id="rId25">
         <w:r>
           <w:rPr>
             <w:color w:val="1155CC"/>
@@ -9462,8 +10419,16 @@
         <w:rPr>
           <w:sz w:val="28"/>
         </w:rPr>
-        <w:t>[7] SQLite. Retrieved February 18, 2015.</w:t>
-      </w:r>
+        <w:t xml:space="preserve">[7] SQLite. </w:t>
+      </w:r>
+      <w:proofErr w:type="gramStart"/>
+      <w:r>
+        <w:rPr>
+          <w:sz w:val="28"/>
+        </w:rPr>
+        <w:t>Retrieved February 18, 2015.</w:t>
+      </w:r>
+      <w:proofErr w:type="gramEnd"/>
     </w:p>
     <w:p>
       <w:pPr>
@@ -9475,7 +10440,7 @@
         </w:rPr>
         <w:t>From</w:t>
       </w:r>
-      <w:hyperlink r:id="rId24">
+      <w:hyperlink r:id="rId26">
         <w:r>
           <w:rPr>
             <w:sz w:val="28"/>
@@ -9483,7 +10448,7 @@
           <w:t xml:space="preserve"> </w:t>
         </w:r>
       </w:hyperlink>
-      <w:hyperlink r:id="rId25">
+      <w:hyperlink r:id="rId27">
         <w:r>
           <w:rPr>
             <w:color w:val="1155CC"/>
@@ -9503,12 +10468,13 @@
         <w:pStyle w:val="Normal1"/>
       </w:pPr>
     </w:p>
+    <w:p/>
     <w:p>
       <w:bookmarkStart w:id="1" w:name="_GoBack"/>
       <w:bookmarkEnd w:id="1"/>
     </w:p>
     <w:sectPr>
-      <w:footerReference w:type="default" r:id="rId26"/>
+      <w:footerReference w:type="default" r:id="rId28"/>
       <w:pgSz w:w="12240" w:h="15840"/>
       <w:pgMar w:top="720" w:right="720" w:bottom="720" w:left="720" w:header="720" w:footer="720" w:gutter="0"/>
       <w:pgNumType w:start="1"/>
@@ -9549,7 +10515,7 @@
 <w:ftr xmlns:wpc="http://schemas.microsoft.com/office/word/2010/wordprocessingCanvas" xmlns:mc="http://schemas.openxmlformats.org/markup-compatibility/2006" xmlns:o="urn:schemas-microsoft-com:office:office" xmlns:r="http://schemas.openxmlformats.org/officeDocument/2006/relationships" xmlns:m="http://schemas.openxmlformats.org/officeDocument/2006/math" xmlns:v="urn:schemas-microsoft-com:vml" xmlns:wp14="http://schemas.microsoft.com/office/word/2010/wordprocessingDrawing" xmlns:wp="http://schemas.openxmlformats.org/drawingml/2006/wordprocessingDrawing" xmlns:w10="urn:schemas-microsoft-com:office:word" xmlns:w="http://schemas.openxmlformats.org/wordprocessingml/2006/main" xmlns:w14="http://schemas.microsoft.com/office/word/2010/wordml" xmlns:wpg="http://schemas.microsoft.com/office/word/2010/wordprocessingGroup" xmlns:wpi="http://schemas.microsoft.com/office/word/2010/wordprocessingInk" xmlns:wne="http://schemas.microsoft.com/office/word/2006/wordml" xmlns:wps="http://schemas.microsoft.com/office/word/2010/wordprocessingShape" mc:Ignorable="w14 wp14">
   <w:tbl>
     <w:tblPr>
-      <w:tblStyle w:val="af"/>
+      <w:tblStyle w:val="TableGrid"/>
       <w:tblW w:w="0" w:type="auto"/>
       <w:tblInd w:w="606" w:type="dxa"/>
       <w:tblLook w:val="04A0" w:firstRow="1" w:lastRow="0" w:firstColumn="1" w:lastColumn="0" w:noHBand="0" w:noVBand="1"/>
@@ -9670,13 +10636,23 @@
               <w:szCs w:val="20"/>
             </w:rPr>
           </w:pPr>
+          <w:proofErr w:type="spellStart"/>
           <w:r>
             <w:rPr>
               <w:rFonts w:ascii="Arial" w:hAnsi="Arial" w:cs="Arial"/>
               <w:sz w:val="20"/>
               <w:szCs w:val="20"/>
             </w:rPr>
-            <w:t>Peeraphut&amp;</w:t>
+            <w:t>Peeraphut</w:t>
+          </w:r>
+          <w:proofErr w:type="spellEnd"/>
+          <w:r>
+            <w:rPr>
+              <w:rFonts w:ascii="Arial" w:hAnsi="Arial" w:cs="Arial"/>
+              <w:sz w:val="20"/>
+              <w:szCs w:val="20"/>
+            </w:rPr>
+            <w:t>&amp;</w:t>
           </w:r>
         </w:p>
         <w:p>
@@ -9687,6 +10663,7 @@
               <w:szCs w:val="20"/>
             </w:rPr>
           </w:pPr>
+          <w:proofErr w:type="spellStart"/>
           <w:r>
             <w:rPr>
               <w:rFonts w:ascii="Arial" w:hAnsi="Arial" w:cs="Arial"/>
@@ -9695,6 +10672,7 @@
             </w:rPr>
             <w:t>Kullawat</w:t>
           </w:r>
+          <w:proofErr w:type="spellEnd"/>
         </w:p>
       </w:tc>
       <w:tc>
@@ -9886,7 +10864,7 @@
   </w:tbl>
   <w:p>
     <w:pPr>
-      <w:pStyle w:val="ad"/>
+      <w:pStyle w:val="Footer"/>
     </w:pPr>
   </w:p>
 </w:ftr>
@@ -11432,11 +12410,11 @@
     <w:lsdException w:name="Bibliography" w:uiPriority="37"/>
     <w:lsdException w:name="TOC Heading" w:uiPriority="39" w:qFormat="1"/>
   </w:latentStyles>
-  <w:style w:type="paragraph" w:default="1" w:styleId="a">
+  <w:style w:type="paragraph" w:default="1" w:styleId="Normal">
     <w:name w:val="Normal"/>
     <w:qFormat/>
   </w:style>
-  <w:style w:type="paragraph" w:styleId="1">
+  <w:style w:type="paragraph" w:styleId="Heading1">
     <w:name w:val="heading 1"/>
     <w:basedOn w:val="Normal1"/>
     <w:next w:val="Normal1"/>
@@ -11453,7 +12431,7 @@
       <w:sz w:val="32"/>
     </w:rPr>
   </w:style>
-  <w:style w:type="paragraph" w:styleId="2">
+  <w:style w:type="paragraph" w:styleId="Heading2">
     <w:name w:val="heading 2"/>
     <w:basedOn w:val="Normal1"/>
     <w:next w:val="Normal1"/>
@@ -11471,7 +12449,7 @@
       <w:sz w:val="26"/>
     </w:rPr>
   </w:style>
-  <w:style w:type="paragraph" w:styleId="3">
+  <w:style w:type="paragraph" w:styleId="Heading3">
     <w:name w:val="heading 3"/>
     <w:basedOn w:val="Normal1"/>
     <w:next w:val="Normal1"/>
@@ -11490,7 +12468,7 @@
       <w:sz w:val="24"/>
     </w:rPr>
   </w:style>
-  <w:style w:type="paragraph" w:styleId="4">
+  <w:style w:type="paragraph" w:styleId="Heading4">
     <w:name w:val="heading 4"/>
     <w:basedOn w:val="Normal1"/>
     <w:next w:val="Normal1"/>
@@ -11508,7 +12486,7 @@
       <w:u w:val="single"/>
     </w:rPr>
   </w:style>
-  <w:style w:type="paragraph" w:styleId="5">
+  <w:style w:type="paragraph" w:styleId="Heading5">
     <w:name w:val="heading 5"/>
     <w:basedOn w:val="Normal1"/>
     <w:next w:val="Normal1"/>
@@ -11525,7 +12503,7 @@
       <w:color w:val="666666"/>
     </w:rPr>
   </w:style>
-  <w:style w:type="paragraph" w:styleId="6">
+  <w:style w:type="paragraph" w:styleId="Heading6">
     <w:name w:val="heading 6"/>
     <w:basedOn w:val="Normal1"/>
     <w:next w:val="Normal1"/>
@@ -11543,13 +12521,13 @@
       <w:color w:val="666666"/>
     </w:rPr>
   </w:style>
-  <w:style w:type="character" w:default="1" w:styleId="a0">
+  <w:style w:type="character" w:default="1" w:styleId="DefaultParagraphFont">
     <w:name w:val="Default Paragraph Font"/>
     <w:uiPriority w:val="1"/>
     <w:semiHidden/>
     <w:unhideWhenUsed/>
   </w:style>
-  <w:style w:type="table" w:default="1" w:styleId="a1">
+  <w:style w:type="table" w:default="1" w:styleId="TableNormal">
     <w:name w:val="Normal Table"/>
     <w:uiPriority w:val="99"/>
     <w:semiHidden/>
@@ -11564,7 +12542,7 @@
       </w:tblCellMar>
     </w:tblPr>
   </w:style>
-  <w:style w:type="numbering" w:default="1" w:styleId="a2">
+  <w:style w:type="numbering" w:default="1" w:styleId="NoList">
     <w:name w:val="No List"/>
     <w:uiPriority w:val="99"/>
     <w:semiHidden/>
@@ -11586,7 +12564,7 @@
       </w:tblCellMar>
     </w:tblPr>
   </w:style>
-  <w:style w:type="paragraph" w:styleId="a3">
+  <w:style w:type="paragraph" w:styleId="Title">
     <w:name w:val="Title"/>
     <w:basedOn w:val="Normal1"/>
     <w:next w:val="Normal1"/>
@@ -11601,7 +12579,7 @@
       <w:sz w:val="42"/>
     </w:rPr>
   </w:style>
-  <w:style w:type="paragraph" w:styleId="a4">
+  <w:style w:type="paragraph" w:styleId="Subtitle">
     <w:name w:val="Subtitle"/>
     <w:basedOn w:val="Normal1"/>
     <w:next w:val="Normal1"/>
@@ -11619,7 +12597,7 @@
       <w:sz w:val="26"/>
     </w:rPr>
   </w:style>
-  <w:style w:type="table" w:customStyle="1" w:styleId="a5">
+  <w:style w:type="table" w:customStyle="1" w:styleId="a">
     <w:basedOn w:val="TableNormal1"/>
     <w:rsid w:val="00A63438"/>
     <w:tblPr>
@@ -11633,7 +12611,7 @@
       </w:tblCellMar>
     </w:tblPr>
   </w:style>
-  <w:style w:type="table" w:customStyle="1" w:styleId="a6">
+  <w:style w:type="table" w:customStyle="1" w:styleId="a0">
     <w:basedOn w:val="TableNormal1"/>
     <w:rsid w:val="00A63438"/>
     <w:tblPr>
@@ -11647,10 +12625,10 @@
       </w:tblCellMar>
     </w:tblPr>
   </w:style>
-  <w:style w:type="paragraph" w:styleId="a7">
+  <w:style w:type="paragraph" w:styleId="BalloonText">
     <w:name w:val="Balloon Text"/>
-    <w:basedOn w:val="a"/>
-    <w:link w:val="a8"/>
+    <w:basedOn w:val="Normal"/>
+    <w:link w:val="BalloonTextChar"/>
     <w:uiPriority w:val="99"/>
     <w:semiHidden/>
     <w:unhideWhenUsed/>
@@ -11663,10 +12641,10 @@
       <w:sz w:val="16"/>
     </w:rPr>
   </w:style>
-  <w:style w:type="character" w:customStyle="1" w:styleId="a8">
-    <w:name w:val="ข้อความบอลลูน อักขระ"/>
-    <w:basedOn w:val="a0"/>
-    <w:link w:val="a7"/>
+  <w:style w:type="character" w:customStyle="1" w:styleId="BalloonTextChar">
+    <w:name w:val="Balloon Text Char"/>
+    <w:basedOn w:val="DefaultParagraphFont"/>
+    <w:link w:val="BalloonText"/>
     <w:uiPriority w:val="99"/>
     <w:semiHidden/>
     <w:rsid w:val="00186673"/>
@@ -11675,10 +12653,10 @@
       <w:sz w:val="16"/>
     </w:rPr>
   </w:style>
-  <w:style w:type="paragraph" w:styleId="a9">
+  <w:style w:type="paragraph" w:styleId="DocumentMap">
     <w:name w:val="Document Map"/>
-    <w:basedOn w:val="a"/>
-    <w:link w:val="aa"/>
+    <w:basedOn w:val="Normal"/>
+    <w:link w:val="DocumentMapChar"/>
     <w:uiPriority w:val="99"/>
     <w:semiHidden/>
     <w:unhideWhenUsed/>
@@ -11691,10 +12669,10 @@
       <w:sz w:val="16"/>
     </w:rPr>
   </w:style>
-  <w:style w:type="character" w:customStyle="1" w:styleId="aa">
-    <w:name w:val="ผังเอกสาร อักขระ"/>
-    <w:basedOn w:val="a0"/>
-    <w:link w:val="a9"/>
+  <w:style w:type="character" w:customStyle="1" w:styleId="DocumentMapChar">
+    <w:name w:val="Document Map Char"/>
+    <w:basedOn w:val="DefaultParagraphFont"/>
+    <w:link w:val="DocumentMap"/>
     <w:uiPriority w:val="99"/>
     <w:semiHidden/>
     <w:rsid w:val="00186673"/>
@@ -11703,10 +12681,10 @@
       <w:sz w:val="16"/>
     </w:rPr>
   </w:style>
-  <w:style w:type="paragraph" w:styleId="ab">
+  <w:style w:type="paragraph" w:styleId="Header">
     <w:name w:val="header"/>
-    <w:basedOn w:val="a"/>
-    <w:link w:val="ac"/>
+    <w:basedOn w:val="Normal"/>
+    <w:link w:val="HeaderChar"/>
     <w:uiPriority w:val="99"/>
     <w:unhideWhenUsed/>
     <w:rsid w:val="00186673"/>
@@ -11721,20 +12699,20 @@
       <w:rFonts w:cs="Cordia New"/>
     </w:rPr>
   </w:style>
-  <w:style w:type="character" w:customStyle="1" w:styleId="ac">
-    <w:name w:val="หัวกระดาษ อักขระ"/>
-    <w:basedOn w:val="a0"/>
-    <w:link w:val="ab"/>
+  <w:style w:type="character" w:customStyle="1" w:styleId="HeaderChar">
+    <w:name w:val="Header Char"/>
+    <w:basedOn w:val="DefaultParagraphFont"/>
+    <w:link w:val="Header"/>
     <w:uiPriority w:val="99"/>
     <w:rsid w:val="00186673"/>
     <w:rPr>
       <w:rFonts w:cs="Cordia New"/>
     </w:rPr>
   </w:style>
-  <w:style w:type="paragraph" w:styleId="ad">
+  <w:style w:type="paragraph" w:styleId="Footer">
     <w:name w:val="footer"/>
-    <w:basedOn w:val="a"/>
-    <w:link w:val="ae"/>
+    <w:basedOn w:val="Normal"/>
+    <w:link w:val="FooterChar"/>
     <w:uiPriority w:val="99"/>
     <w:unhideWhenUsed/>
     <w:rsid w:val="00186673"/>
@@ -11749,19 +12727,19 @@
       <w:rFonts w:cs="Cordia New"/>
     </w:rPr>
   </w:style>
-  <w:style w:type="character" w:customStyle="1" w:styleId="ae">
-    <w:name w:val="ท้ายกระดาษ อักขระ"/>
-    <w:basedOn w:val="a0"/>
-    <w:link w:val="ad"/>
+  <w:style w:type="character" w:customStyle="1" w:styleId="FooterChar">
+    <w:name w:val="Footer Char"/>
+    <w:basedOn w:val="DefaultParagraphFont"/>
+    <w:link w:val="Footer"/>
     <w:uiPriority w:val="99"/>
     <w:rsid w:val="00186673"/>
     <w:rPr>
       <w:rFonts w:cs="Cordia New"/>
     </w:rPr>
   </w:style>
-  <w:style w:type="table" w:styleId="af">
+  <w:style w:type="table" w:styleId="TableGrid">
     <w:name w:val="Table Grid"/>
-    <w:basedOn w:val="a1"/>
+    <w:basedOn w:val="TableNormal"/>
     <w:uiPriority w:val="59"/>
     <w:rsid w:val="00186673"/>
     <w:pPr>
@@ -11790,10 +12768,10 @@
       </w:tblCellMar>
     </w:tblPr>
   </w:style>
-  <w:style w:type="table" w:customStyle="1" w:styleId="30">
+  <w:style w:type="table" w:customStyle="1" w:styleId="3">
     <w:name w:val="เส้นตาราง3"/>
-    <w:basedOn w:val="a1"/>
-    <w:next w:val="af"/>
+    <w:basedOn w:val="TableNormal"/>
+    <w:next w:val="TableGrid"/>
     <w:uiPriority w:val="59"/>
     <w:rsid w:val="0010246D"/>
     <w:pPr>
@@ -11823,10 +12801,10 @@
       </w:tblCellMar>
     </w:tblPr>
   </w:style>
-  <w:style w:type="table" w:customStyle="1" w:styleId="10">
+  <w:style w:type="table" w:customStyle="1" w:styleId="1">
     <w:name w:val="เส้นตาราง1"/>
-    <w:basedOn w:val="a1"/>
-    <w:next w:val="af"/>
+    <w:basedOn w:val="TableNormal"/>
+    <w:next w:val="TableGrid"/>
     <w:uiPriority w:val="59"/>
     <w:rsid w:val="0010246D"/>
     <w:pPr>
@@ -11856,10 +12834,10 @@
       </w:tblCellMar>
     </w:tblPr>
   </w:style>
-  <w:style w:type="table" w:customStyle="1" w:styleId="40">
+  <w:style w:type="table" w:customStyle="1" w:styleId="4">
     <w:name w:val="เส้นตาราง4"/>
-    <w:basedOn w:val="a1"/>
-    <w:next w:val="af"/>
+    <w:basedOn w:val="TableNormal"/>
+    <w:next w:val="TableGrid"/>
     <w:uiPriority w:val="59"/>
     <w:rsid w:val="00937FB7"/>
     <w:pPr>
@@ -11889,10 +12867,10 @@
       </w:tblCellMar>
     </w:tblPr>
   </w:style>
-  <w:style w:type="table" w:customStyle="1" w:styleId="60">
+  <w:style w:type="table" w:customStyle="1" w:styleId="6">
     <w:name w:val="เส้นตาราง6"/>
-    <w:basedOn w:val="a1"/>
-    <w:next w:val="af"/>
+    <w:basedOn w:val="TableNormal"/>
+    <w:next w:val="TableGrid"/>
     <w:uiPriority w:val="59"/>
     <w:rsid w:val="00937FB7"/>
     <w:pPr>
@@ -11937,9 +12915,9 @@
       <w:szCs w:val="24"/>
     </w:rPr>
   </w:style>
-  <w:style w:type="paragraph" w:styleId="af0">
+  <w:style w:type="paragraph" w:styleId="ListParagraph">
     <w:name w:val="List Paragraph"/>
-    <w:basedOn w:val="a"/>
+    <w:basedOn w:val="Normal"/>
     <w:uiPriority w:val="34"/>
     <w:qFormat/>
     <w:rsid w:val="006A0034"/>
@@ -11951,13 +12929,13 @@
       <w:rFonts w:cs="Cordia New"/>
     </w:rPr>
   </w:style>
-  <w:style w:type="paragraph" w:customStyle="1" w:styleId="11">
+  <w:style w:type="paragraph" w:customStyle="1" w:styleId="10">
     <w:name w:val="ปกติ1"/>
     <w:rsid w:val="00E53E79"/>
   </w:style>
   <w:style w:type="character" w:customStyle="1" w:styleId="apple-converted-space">
     <w:name w:val="apple-converted-space"/>
-    <w:basedOn w:val="a0"/>
+    <w:basedOn w:val="DefaultParagraphFont"/>
     <w:rsid w:val="00E53E79"/>
   </w:style>
 </w:styles>
@@ -12119,11 +13097,11 @@
     <w:lsdException w:name="Bibliography" w:uiPriority="37"/>
     <w:lsdException w:name="TOC Heading" w:uiPriority="39" w:qFormat="1"/>
   </w:latentStyles>
-  <w:style w:type="paragraph" w:default="1" w:styleId="a">
+  <w:style w:type="paragraph" w:default="1" w:styleId="Normal">
     <w:name w:val="Normal"/>
     <w:qFormat/>
   </w:style>
-  <w:style w:type="paragraph" w:styleId="1">
+  <w:style w:type="paragraph" w:styleId="Heading1">
     <w:name w:val="heading 1"/>
     <w:basedOn w:val="Normal1"/>
     <w:next w:val="Normal1"/>
@@ -12140,7 +13118,7 @@
       <w:sz w:val="32"/>
     </w:rPr>
   </w:style>
-  <w:style w:type="paragraph" w:styleId="2">
+  <w:style w:type="paragraph" w:styleId="Heading2">
     <w:name w:val="heading 2"/>
     <w:basedOn w:val="Normal1"/>
     <w:next w:val="Normal1"/>
@@ -12158,7 +13136,7 @@
       <w:sz w:val="26"/>
     </w:rPr>
   </w:style>
-  <w:style w:type="paragraph" w:styleId="3">
+  <w:style w:type="paragraph" w:styleId="Heading3">
     <w:name w:val="heading 3"/>
     <w:basedOn w:val="Normal1"/>
     <w:next w:val="Normal1"/>
@@ -12177,7 +13155,7 @@
       <w:sz w:val="24"/>
     </w:rPr>
   </w:style>
-  <w:style w:type="paragraph" w:styleId="4">
+  <w:style w:type="paragraph" w:styleId="Heading4">
     <w:name w:val="heading 4"/>
     <w:basedOn w:val="Normal1"/>
     <w:next w:val="Normal1"/>
@@ -12195,7 +13173,7 @@
       <w:u w:val="single"/>
     </w:rPr>
   </w:style>
-  <w:style w:type="paragraph" w:styleId="5">
+  <w:style w:type="paragraph" w:styleId="Heading5">
     <w:name w:val="heading 5"/>
     <w:basedOn w:val="Normal1"/>
     <w:next w:val="Normal1"/>
@@ -12212,7 +13190,7 @@
       <w:color w:val="666666"/>
     </w:rPr>
   </w:style>
-  <w:style w:type="paragraph" w:styleId="6">
+  <w:style w:type="paragraph" w:styleId="Heading6">
     <w:name w:val="heading 6"/>
     <w:basedOn w:val="Normal1"/>
     <w:next w:val="Normal1"/>
@@ -12230,13 +13208,13 @@
       <w:color w:val="666666"/>
     </w:rPr>
   </w:style>
-  <w:style w:type="character" w:default="1" w:styleId="a0">
+  <w:style w:type="character" w:default="1" w:styleId="DefaultParagraphFont">
     <w:name w:val="Default Paragraph Font"/>
     <w:uiPriority w:val="1"/>
     <w:semiHidden/>
     <w:unhideWhenUsed/>
   </w:style>
-  <w:style w:type="table" w:default="1" w:styleId="a1">
+  <w:style w:type="table" w:default="1" w:styleId="TableNormal">
     <w:name w:val="Normal Table"/>
     <w:uiPriority w:val="99"/>
     <w:semiHidden/>
@@ -12251,7 +13229,7 @@
       </w:tblCellMar>
     </w:tblPr>
   </w:style>
-  <w:style w:type="numbering" w:default="1" w:styleId="a2">
+  <w:style w:type="numbering" w:default="1" w:styleId="NoList">
     <w:name w:val="No List"/>
     <w:uiPriority w:val="99"/>
     <w:semiHidden/>
@@ -12273,7 +13251,7 @@
       </w:tblCellMar>
     </w:tblPr>
   </w:style>
-  <w:style w:type="paragraph" w:styleId="a3">
+  <w:style w:type="paragraph" w:styleId="Title">
     <w:name w:val="Title"/>
     <w:basedOn w:val="Normal1"/>
     <w:next w:val="Normal1"/>
@@ -12288,7 +13266,7 @@
       <w:sz w:val="42"/>
     </w:rPr>
   </w:style>
-  <w:style w:type="paragraph" w:styleId="a4">
+  <w:style w:type="paragraph" w:styleId="Subtitle">
     <w:name w:val="Subtitle"/>
     <w:basedOn w:val="Normal1"/>
     <w:next w:val="Normal1"/>
@@ -12306,7 +13284,7 @@
       <w:sz w:val="26"/>
     </w:rPr>
   </w:style>
-  <w:style w:type="table" w:customStyle="1" w:styleId="a5">
+  <w:style w:type="table" w:customStyle="1" w:styleId="a">
     <w:basedOn w:val="TableNormal1"/>
     <w:rsid w:val="00A63438"/>
     <w:tblPr>
@@ -12320,7 +13298,7 @@
       </w:tblCellMar>
     </w:tblPr>
   </w:style>
-  <w:style w:type="table" w:customStyle="1" w:styleId="a6">
+  <w:style w:type="table" w:customStyle="1" w:styleId="a0">
     <w:basedOn w:val="TableNormal1"/>
     <w:rsid w:val="00A63438"/>
     <w:tblPr>
@@ -12334,10 +13312,10 @@
       </w:tblCellMar>
     </w:tblPr>
   </w:style>
-  <w:style w:type="paragraph" w:styleId="a7">
+  <w:style w:type="paragraph" w:styleId="BalloonText">
     <w:name w:val="Balloon Text"/>
-    <w:basedOn w:val="a"/>
-    <w:link w:val="a8"/>
+    <w:basedOn w:val="Normal"/>
+    <w:link w:val="BalloonTextChar"/>
     <w:uiPriority w:val="99"/>
     <w:semiHidden/>
     <w:unhideWhenUsed/>
@@ -12350,10 +13328,10 @@
       <w:sz w:val="16"/>
     </w:rPr>
   </w:style>
-  <w:style w:type="character" w:customStyle="1" w:styleId="a8">
-    <w:name w:val="ข้อความบอลลูน อักขระ"/>
-    <w:basedOn w:val="a0"/>
-    <w:link w:val="a7"/>
+  <w:style w:type="character" w:customStyle="1" w:styleId="BalloonTextChar">
+    <w:name w:val="Balloon Text Char"/>
+    <w:basedOn w:val="DefaultParagraphFont"/>
+    <w:link w:val="BalloonText"/>
     <w:uiPriority w:val="99"/>
     <w:semiHidden/>
     <w:rsid w:val="00186673"/>
@@ -12362,10 +13340,10 @@
       <w:sz w:val="16"/>
     </w:rPr>
   </w:style>
-  <w:style w:type="paragraph" w:styleId="a9">
+  <w:style w:type="paragraph" w:styleId="DocumentMap">
     <w:name w:val="Document Map"/>
-    <w:basedOn w:val="a"/>
-    <w:link w:val="aa"/>
+    <w:basedOn w:val="Normal"/>
+    <w:link w:val="DocumentMapChar"/>
     <w:uiPriority w:val="99"/>
     <w:semiHidden/>
     <w:unhideWhenUsed/>
@@ -12378,10 +13356,10 @@
       <w:sz w:val="16"/>
     </w:rPr>
   </w:style>
-  <w:style w:type="character" w:customStyle="1" w:styleId="aa">
-    <w:name w:val="ผังเอกสาร อักขระ"/>
-    <w:basedOn w:val="a0"/>
-    <w:link w:val="a9"/>
+  <w:style w:type="character" w:customStyle="1" w:styleId="DocumentMapChar">
+    <w:name w:val="Document Map Char"/>
+    <w:basedOn w:val="DefaultParagraphFont"/>
+    <w:link w:val="DocumentMap"/>
     <w:uiPriority w:val="99"/>
     <w:semiHidden/>
     <w:rsid w:val="00186673"/>
@@ -12390,10 +13368,10 @@
       <w:sz w:val="16"/>
     </w:rPr>
   </w:style>
-  <w:style w:type="paragraph" w:styleId="ab">
+  <w:style w:type="paragraph" w:styleId="Header">
     <w:name w:val="header"/>
-    <w:basedOn w:val="a"/>
-    <w:link w:val="ac"/>
+    <w:basedOn w:val="Normal"/>
+    <w:link w:val="HeaderChar"/>
     <w:uiPriority w:val="99"/>
     <w:unhideWhenUsed/>
     <w:rsid w:val="00186673"/>
@@ -12408,20 +13386,20 @@
       <w:rFonts w:cs="Cordia New"/>
     </w:rPr>
   </w:style>
-  <w:style w:type="character" w:customStyle="1" w:styleId="ac">
-    <w:name w:val="หัวกระดาษ อักขระ"/>
-    <w:basedOn w:val="a0"/>
-    <w:link w:val="ab"/>
+  <w:style w:type="character" w:customStyle="1" w:styleId="HeaderChar">
+    <w:name w:val="Header Char"/>
+    <w:basedOn w:val="DefaultParagraphFont"/>
+    <w:link w:val="Header"/>
     <w:uiPriority w:val="99"/>
     <w:rsid w:val="00186673"/>
     <w:rPr>
       <w:rFonts w:cs="Cordia New"/>
     </w:rPr>
   </w:style>
-  <w:style w:type="paragraph" w:styleId="ad">
+  <w:style w:type="paragraph" w:styleId="Footer">
     <w:name w:val="footer"/>
-    <w:basedOn w:val="a"/>
-    <w:link w:val="ae"/>
+    <w:basedOn w:val="Normal"/>
+    <w:link w:val="FooterChar"/>
     <w:uiPriority w:val="99"/>
     <w:unhideWhenUsed/>
     <w:rsid w:val="00186673"/>
@@ -12436,19 +13414,19 @@
       <w:rFonts w:cs="Cordia New"/>
     </w:rPr>
   </w:style>
-  <w:style w:type="character" w:customStyle="1" w:styleId="ae">
-    <w:name w:val="ท้ายกระดาษ อักขระ"/>
-    <w:basedOn w:val="a0"/>
-    <w:link w:val="ad"/>
+  <w:style w:type="character" w:customStyle="1" w:styleId="FooterChar">
+    <w:name w:val="Footer Char"/>
+    <w:basedOn w:val="DefaultParagraphFont"/>
+    <w:link w:val="Footer"/>
     <w:uiPriority w:val="99"/>
     <w:rsid w:val="00186673"/>
     <w:rPr>
       <w:rFonts w:cs="Cordia New"/>
     </w:rPr>
   </w:style>
-  <w:style w:type="table" w:styleId="af">
+  <w:style w:type="table" w:styleId="TableGrid">
     <w:name w:val="Table Grid"/>
-    <w:basedOn w:val="a1"/>
+    <w:basedOn w:val="TableNormal"/>
     <w:uiPriority w:val="59"/>
     <w:rsid w:val="00186673"/>
     <w:pPr>
@@ -12477,10 +13455,10 @@
       </w:tblCellMar>
     </w:tblPr>
   </w:style>
-  <w:style w:type="table" w:customStyle="1" w:styleId="30">
+  <w:style w:type="table" w:customStyle="1" w:styleId="3">
     <w:name w:val="เส้นตาราง3"/>
-    <w:basedOn w:val="a1"/>
-    <w:next w:val="af"/>
+    <w:basedOn w:val="TableNormal"/>
+    <w:next w:val="TableGrid"/>
     <w:uiPriority w:val="59"/>
     <w:rsid w:val="0010246D"/>
     <w:pPr>
@@ -12510,10 +13488,10 @@
       </w:tblCellMar>
     </w:tblPr>
   </w:style>
-  <w:style w:type="table" w:customStyle="1" w:styleId="10">
+  <w:style w:type="table" w:customStyle="1" w:styleId="1">
     <w:name w:val="เส้นตาราง1"/>
-    <w:basedOn w:val="a1"/>
-    <w:next w:val="af"/>
+    <w:basedOn w:val="TableNormal"/>
+    <w:next w:val="TableGrid"/>
     <w:uiPriority w:val="59"/>
     <w:rsid w:val="0010246D"/>
     <w:pPr>
@@ -12543,10 +13521,10 @@
       </w:tblCellMar>
     </w:tblPr>
   </w:style>
-  <w:style w:type="table" w:customStyle="1" w:styleId="40">
+  <w:style w:type="table" w:customStyle="1" w:styleId="4">
     <w:name w:val="เส้นตาราง4"/>
-    <w:basedOn w:val="a1"/>
-    <w:next w:val="af"/>
+    <w:basedOn w:val="TableNormal"/>
+    <w:next w:val="TableGrid"/>
     <w:uiPriority w:val="59"/>
     <w:rsid w:val="00937FB7"/>
     <w:pPr>
@@ -12576,10 +13554,10 @@
       </w:tblCellMar>
     </w:tblPr>
   </w:style>
-  <w:style w:type="table" w:customStyle="1" w:styleId="60">
+  <w:style w:type="table" w:customStyle="1" w:styleId="6">
     <w:name w:val="เส้นตาราง6"/>
-    <w:basedOn w:val="a1"/>
-    <w:next w:val="af"/>
+    <w:basedOn w:val="TableNormal"/>
+    <w:next w:val="TableGrid"/>
     <w:uiPriority w:val="59"/>
     <w:rsid w:val="00937FB7"/>
     <w:pPr>
@@ -12624,9 +13602,9 @@
       <w:szCs w:val="24"/>
     </w:rPr>
   </w:style>
-  <w:style w:type="paragraph" w:styleId="af0">
+  <w:style w:type="paragraph" w:styleId="ListParagraph">
     <w:name w:val="List Paragraph"/>
-    <w:basedOn w:val="a"/>
+    <w:basedOn w:val="Normal"/>
     <w:uiPriority w:val="34"/>
     <w:qFormat/>
     <w:rsid w:val="006A0034"/>
@@ -12638,13 +13616,13 @@
       <w:rFonts w:cs="Cordia New"/>
     </w:rPr>
   </w:style>
-  <w:style w:type="paragraph" w:customStyle="1" w:styleId="11">
+  <w:style w:type="paragraph" w:customStyle="1" w:styleId="10">
     <w:name w:val="ปกติ1"/>
     <w:rsid w:val="00E53E79"/>
   </w:style>
   <w:style w:type="character" w:customStyle="1" w:styleId="apple-converted-space">
     <w:name w:val="apple-converted-space"/>
-    <w:basedOn w:val="a0"/>
+    <w:basedOn w:val="DefaultParagraphFont"/>
     <w:rsid w:val="00E53E79"/>
   </w:style>
 </w:styles>
@@ -12938,7 +13916,7 @@
 </file>
 
 <file path=customXml/itemProps1.xml><?xml version="1.0" encoding="utf-8"?>
-<ds:datastoreItem xmlns:ds="http://schemas.openxmlformats.org/officeDocument/2006/customXml" ds:itemID="{8DA2C7B2-5880-4C68-B824-8E0B07180D96}">
+<ds:datastoreItem xmlns:ds="http://schemas.openxmlformats.org/officeDocument/2006/customXml" ds:itemID="{2635D2C5-DEFB-4BF8-BFC2-F2ED3AED778B}">
   <ds:schemaRefs>
     <ds:schemaRef ds:uri="http://schemas.openxmlformats.org/officeDocument/2006/bibliography"/>
   </ds:schemaRefs>

</xml_diff>

<commit_message>
update Pros of old system
</commit_message>
<xml_diff>
--- a/snProject.docx
+++ b/snProject.docx
@@ -180,7 +180,6 @@
           <w:szCs w:val="32"/>
         </w:rPr>
       </w:pPr>
-      <w:proofErr w:type="spellStart"/>
       <w:r>
         <w:rPr>
           <w:b/>
@@ -188,37 +187,7 @@
           <w:sz w:val="32"/>
           <w:szCs w:val="32"/>
         </w:rPr>
-        <w:t>Mr.Kullawat</w:t>
-      </w:r>
-      <w:proofErr w:type="spellEnd"/>
-      <w:r>
-        <w:rPr>
-          <w:b/>
-          <w:bCs/>
-          <w:sz w:val="32"/>
-          <w:szCs w:val="32"/>
-        </w:rPr>
-        <w:t xml:space="preserve"> </w:t>
-      </w:r>
-      <w:proofErr w:type="spellStart"/>
-      <w:r>
-        <w:rPr>
-          <w:b/>
-          <w:bCs/>
-          <w:sz w:val="32"/>
-          <w:szCs w:val="32"/>
-        </w:rPr>
-        <w:t>Cotanon</w:t>
-      </w:r>
-      <w:proofErr w:type="spellEnd"/>
-      <w:r>
-        <w:rPr>
-          <w:b/>
-          <w:bCs/>
-          <w:sz w:val="32"/>
-          <w:szCs w:val="32"/>
-        </w:rPr>
-        <w:t xml:space="preserve"> 552115007</w:t>
+        <w:t>Mr.Kullawat Cotanon 552115007</w:t>
       </w:r>
     </w:p>
     <w:p>
@@ -231,7 +200,6 @@
           <w:szCs w:val="24"/>
         </w:rPr>
       </w:pPr>
-      <w:proofErr w:type="spellStart"/>
       <w:r>
         <w:rPr>
           <w:b/>
@@ -249,40 +217,7 @@
           <w:szCs w:val="32"/>
           <w:highlight w:val="white"/>
         </w:rPr>
-        <w:t>Peeraphut</w:t>
-      </w:r>
-      <w:proofErr w:type="spellEnd"/>
-      <w:r>
-        <w:rPr>
-          <w:b/>
-          <w:bCs/>
-          <w:sz w:val="32"/>
-          <w:szCs w:val="32"/>
-          <w:highlight w:val="white"/>
-        </w:rPr>
-        <w:t xml:space="preserve"> </w:t>
-      </w:r>
-      <w:proofErr w:type="spellStart"/>
-      <w:r>
-        <w:rPr>
-          <w:b/>
-          <w:bCs/>
-          <w:sz w:val="32"/>
-          <w:szCs w:val="32"/>
-          <w:highlight w:val="white"/>
-        </w:rPr>
-        <w:t>Punsuwan</w:t>
-      </w:r>
-      <w:proofErr w:type="spellEnd"/>
-      <w:r>
-        <w:rPr>
-          <w:b/>
-          <w:bCs/>
-          <w:sz w:val="32"/>
-          <w:szCs w:val="32"/>
-          <w:highlight w:val="white"/>
-        </w:rPr>
-        <w:t xml:space="preserve"> 552115053</w:t>
+        <w:t>Peeraphut Punsuwan 552115053</w:t>
       </w:r>
     </w:p>
     <w:p>
@@ -559,7 +494,6 @@
         </w:rPr>
         <w:t xml:space="preserve">Dr. </w:t>
       </w:r>
-      <w:proofErr w:type="spellStart"/>
       <w:r>
         <w:rPr>
           <w:b/>
@@ -578,40 +512,17 @@
           <w:szCs w:val="32"/>
           <w:highlight w:val="white"/>
         </w:rPr>
-        <w:t>n</w:t>
-      </w:r>
-      <w:proofErr w:type="spellEnd"/>
+        <w:t>n Choosr</w:t>
+      </w:r>
       <w:r>
         <w:rPr>
           <w:b/>
           <w:bCs/>
           <w:sz w:val="32"/>
           <w:szCs w:val="32"/>
-          <w:highlight w:val="white"/>
-        </w:rPr>
-        <w:t xml:space="preserve"> </w:t>
-      </w:r>
-      <w:proofErr w:type="spellStart"/>
-      <w:r>
-        <w:rPr>
-          <w:b/>
-          <w:bCs/>
-          <w:sz w:val="32"/>
-          <w:szCs w:val="32"/>
-          <w:highlight w:val="white"/>
-        </w:rPr>
-        <w:t>Choosr</w:t>
-      </w:r>
-      <w:r>
-        <w:rPr>
-          <w:b/>
-          <w:bCs/>
-          <w:sz w:val="32"/>
-          <w:szCs w:val="32"/>
         </w:rPr>
         <w:t>i</w:t>
       </w:r>
-      <w:proofErr w:type="spellEnd"/>
     </w:p>
     <w:p>
       <w:pPr>
@@ -1634,99 +1545,24 @@
           <w:rFonts w:cstheme="minorBidi"/>
           <w:szCs w:val="22"/>
         </w:rPr>
-        <w:t xml:space="preserve">KC = </w:t>
-      </w:r>
-      <w:proofErr w:type="spellStart"/>
+        <w:t>KC = Kullawat Cotanon</w:t>
+      </w:r>
       <w:r>
         <w:rPr>
           <w:rFonts w:cstheme="minorBidi"/>
           <w:szCs w:val="22"/>
         </w:rPr>
-        <w:t>Kullawat</w:t>
-      </w:r>
-      <w:proofErr w:type="spellEnd"/>
+        <w:br/>
+        <w:t>PP = Peeraphut Punsuwan</w:t>
+      </w:r>
       <w:r>
         <w:rPr>
           <w:rFonts w:cstheme="minorBidi"/>
           <w:szCs w:val="22"/>
         </w:rPr>
-        <w:t xml:space="preserve"> </w:t>
-      </w:r>
-      <w:proofErr w:type="spellStart"/>
-      <w:r>
-        <w:rPr>
-          <w:rFonts w:cstheme="minorBidi"/>
-          <w:szCs w:val="22"/>
-        </w:rPr>
-        <w:t>Cotanon</w:t>
-      </w:r>
-      <w:proofErr w:type="spellEnd"/>
-      <w:r>
-        <w:rPr>
-          <w:rFonts w:cstheme="minorBidi"/>
-          <w:szCs w:val="22"/>
-        </w:rPr>
         <w:br/>
-        <w:t xml:space="preserve">PP = </w:t>
-      </w:r>
-      <w:proofErr w:type="spellStart"/>
-      <w:r>
-        <w:rPr>
-          <w:rFonts w:cstheme="minorBidi"/>
-          <w:szCs w:val="22"/>
-        </w:rPr>
-        <w:t>Peeraphut</w:t>
-      </w:r>
-      <w:proofErr w:type="spellEnd"/>
-      <w:r>
-        <w:rPr>
-          <w:rFonts w:cstheme="minorBidi"/>
-          <w:szCs w:val="22"/>
-        </w:rPr>
-        <w:t xml:space="preserve"> </w:t>
-      </w:r>
-      <w:proofErr w:type="spellStart"/>
-      <w:r>
-        <w:rPr>
-          <w:rFonts w:cstheme="minorBidi"/>
-          <w:szCs w:val="22"/>
-        </w:rPr>
-        <w:t>Punsuwan</w:t>
-      </w:r>
-      <w:proofErr w:type="spellEnd"/>
-      <w:r>
-        <w:rPr>
-          <w:rFonts w:cstheme="minorBidi"/>
-          <w:szCs w:val="22"/>
-        </w:rPr>
-        <w:br/>
-        <w:t xml:space="preserve">NC = </w:t>
-      </w:r>
-      <w:proofErr w:type="spellStart"/>
-      <w:r>
-        <w:rPr>
-          <w:rFonts w:cstheme="minorBidi"/>
-          <w:szCs w:val="22"/>
-        </w:rPr>
-        <w:t>Noppon</w:t>
-      </w:r>
-      <w:proofErr w:type="spellEnd"/>
-      <w:r>
-        <w:rPr>
-          <w:rFonts w:cstheme="minorBidi"/>
-          <w:szCs w:val="22"/>
-        </w:rPr>
-        <w:t xml:space="preserve"> </w:t>
-      </w:r>
-      <w:proofErr w:type="spellStart"/>
-      <w:r>
-        <w:rPr>
-          <w:rFonts w:cstheme="minorBidi"/>
-          <w:szCs w:val="22"/>
-        </w:rPr>
-        <w:t>Choosri</w:t>
-      </w:r>
-      <w:proofErr w:type="spellEnd"/>
+        <w:t>NC = Noppon Choosri</w:t>
+      </w:r>
     </w:p>
     <w:p>
       <w:pPr>
@@ -1954,7 +1790,6 @@
         </w:rPr>
         <w:t xml:space="preserve"> </w:t>
       </w:r>
-      <w:proofErr w:type="spellStart"/>
       <w:r>
         <w:rPr>
           <w:rFonts w:cs="Cordia New"/>
@@ -1962,9 +1797,17 @@
           <w:sz w:val="28"/>
           <w:szCs w:val="28"/>
         </w:rPr>
-        <w:t>SQLserver</w:t>
-      </w:r>
-      <w:proofErr w:type="spellEnd"/>
+        <w:t>SQLserver program to create database</w:t>
+      </w:r>
+      <w:r>
+        <w:rPr>
+          <w:rFonts w:cs="Cordia New"/>
+          <w:color w:val="000000" w:themeColor="text1"/>
+          <w:sz w:val="28"/>
+          <w:szCs w:val="28"/>
+        </w:rPr>
+        <w:t xml:space="preserve"> </w:t>
+      </w:r>
       <w:r>
         <w:rPr>
           <w:rFonts w:cs="Cordia New"/>
@@ -1972,12 +1815,12 @@
           <w:sz w:val="28"/>
           <w:szCs w:val="28"/>
         </w:rPr>
-        <w:t xml:space="preserve"> program to create database</w:t>
+        <w:t>and</w:t>
       </w:r>
       <w:r>
         <w:rPr>
           <w:rFonts w:cs="Cordia New"/>
-          <w:color w:val="000000" w:themeColor="text1"/>
+          <w:color w:val="FF0000"/>
           <w:sz w:val="28"/>
           <w:szCs w:val="28"/>
         </w:rPr>
@@ -1990,36 +1833,7 @@
           <w:sz w:val="28"/>
           <w:szCs w:val="28"/>
         </w:rPr>
-        <w:t>and</w:t>
-      </w:r>
-      <w:r>
-        <w:rPr>
-          <w:rFonts w:cs="Cordia New"/>
-          <w:color w:val="FF0000"/>
-          <w:sz w:val="28"/>
-          <w:szCs w:val="28"/>
-        </w:rPr>
-        <w:t xml:space="preserve"> </w:t>
-      </w:r>
-      <w:proofErr w:type="spellStart"/>
-      <w:r>
-        <w:rPr>
-          <w:rFonts w:cs="Cordia New"/>
-          <w:color w:val="auto"/>
-          <w:sz w:val="28"/>
-          <w:szCs w:val="28"/>
-        </w:rPr>
-        <w:t>Arduino</w:t>
-      </w:r>
-      <w:proofErr w:type="spellEnd"/>
-      <w:r>
-        <w:rPr>
-          <w:rFonts w:cs="Cordia New"/>
-          <w:color w:val="auto"/>
-          <w:sz w:val="28"/>
-          <w:szCs w:val="28"/>
-        </w:rPr>
-        <w:t xml:space="preserve"> to help connect the fingerprint scanner.</w:t>
+        <w:t>Arduino to help connect the fingerprint scanner.</w:t>
       </w:r>
     </w:p>
     <w:p>
@@ -2303,7 +2117,6 @@
         </w:rPr>
         <w:t xml:space="preserve"> there are many ways in payment. </w:t>
       </w:r>
-      <w:proofErr w:type="gramStart"/>
       <w:r>
         <w:rPr>
           <w:rFonts w:cs="Cordia New"/>
@@ -2331,9 +2144,79 @@
           <w:szCs w:val="28"/>
           <w:highlight w:val="white"/>
         </w:rPr>
+        <w:t xml:space="preserve">. These ways are also paying for the convenience a buyer. But </w:t>
+      </w:r>
+      <w:r>
+        <w:rPr>
+          <w:bCs/>
+          <w:color w:val="000000" w:themeColor="text1"/>
+          <w:sz w:val="28"/>
+          <w:szCs w:val="28"/>
+          <w:highlight w:val="white"/>
+        </w:rPr>
+        <w:t>in the prison the prisoner cannot</w:t>
+      </w:r>
+      <w:r>
+        <w:rPr>
+          <w:bCs/>
+          <w:color w:val="000000" w:themeColor="text1"/>
+          <w:sz w:val="28"/>
+          <w:szCs w:val="28"/>
+          <w:highlight w:val="white"/>
+        </w:rPr>
+        <w:t xml:space="preserve"> </w:t>
+      </w:r>
+      <w:r>
+        <w:rPr>
+          <w:bCs/>
+          <w:color w:val="000000" w:themeColor="text1"/>
+          <w:sz w:val="28"/>
+          <w:szCs w:val="28"/>
+          <w:highlight w:val="white"/>
+        </w:rPr>
+        <w:t>use</w:t>
+      </w:r>
+      <w:r>
+        <w:rPr>
+          <w:bCs/>
+          <w:color w:val="000000" w:themeColor="text1"/>
+          <w:sz w:val="28"/>
+          <w:szCs w:val="28"/>
+          <w:highlight w:val="white"/>
+        </w:rPr>
+        <w:t xml:space="preserve"> the cash</w:t>
+      </w:r>
+      <w:r>
+        <w:rPr>
+          <w:bCs/>
+          <w:color w:val="000000" w:themeColor="text1"/>
+          <w:sz w:val="28"/>
+          <w:szCs w:val="28"/>
+          <w:highlight w:val="white"/>
+        </w:rPr>
+        <w:t xml:space="preserve"> money</w:t>
+      </w:r>
+      <w:r>
+        <w:rPr>
+          <w:bCs/>
+          <w:color w:val="000000" w:themeColor="text1"/>
+          <w:sz w:val="28"/>
+          <w:szCs w:val="28"/>
+          <w:highlight w:val="white"/>
+        </w:rPr>
+        <w:t>, no credit card and cannot pay via ATM</w:t>
+      </w:r>
+      <w:r>
+        <w:rPr>
+          <w:rFonts w:cstheme="minorBidi" w:hint="cs"/>
+          <w:bCs/>
+          <w:color w:val="000000" w:themeColor="text1"/>
+          <w:sz w:val="28"/>
+          <w:szCs w:val="28"/>
+          <w:cs/>
+        </w:rPr>
         <w:t>.</w:t>
       </w:r>
-      <w:proofErr w:type="gramEnd"/>
       <w:r>
         <w:rPr>
           <w:bCs/>
@@ -2342,7 +2225,7 @@
           <w:szCs w:val="28"/>
           <w:highlight w:val="white"/>
         </w:rPr>
-        <w:t xml:space="preserve"> These ways are also paying for the convenience a buyer. But </w:t>
+        <w:t xml:space="preserve"> The system that the prison using is the coupon system is made up through account passbook that there are complex, multi-step processes</w:t>
       </w:r>
       <w:r>
         <w:rPr>
@@ -2350,29 +2233,38 @@
           <w:color w:val="000000" w:themeColor="text1"/>
           <w:sz w:val="28"/>
           <w:szCs w:val="28"/>
-          <w:highlight w:val="white"/>
-        </w:rPr>
-        <w:t>in the prison the prisoner cannot</w:t>
-      </w:r>
-      <w:r>
+        </w:rPr>
+        <w:t xml:space="preserve">, the prisoner have to withdrawal coupon to using in dealing. Moreover, </w:t>
+      </w:r>
+      <w:r>
+        <w:rPr>
+          <w:rFonts w:cstheme="minorBidi"/>
+          <w:bCs/>
+          <w:sz w:val="28"/>
+          <w:szCs w:val="28"/>
+        </w:rPr>
+        <w:t>the coupon which high risk of lost and damaged.</w:t>
+      </w:r>
+    </w:p>
+    <w:p>
+      <w:pPr>
+        <w:pStyle w:val="Normal1"/>
+        <w:ind w:firstLine="720"/>
         <w:rPr>
           <w:bCs/>
           <w:color w:val="000000" w:themeColor="text1"/>
           <w:sz w:val="28"/>
           <w:szCs w:val="28"/>
-          <w:highlight w:val="white"/>
-        </w:rPr>
-        <w:t xml:space="preserve"> </w:t>
-      </w:r>
+        </w:rPr>
+      </w:pPr>
       <w:r>
         <w:rPr>
           <w:bCs/>
           <w:color w:val="000000" w:themeColor="text1"/>
           <w:sz w:val="28"/>
           <w:szCs w:val="28"/>
-          <w:highlight w:val="white"/>
-        </w:rPr>
-        <w:t>use</w:t>
+        </w:rPr>
+        <w:t>The simply buy will manage about financial and d</w:t>
       </w:r>
       <w:r>
         <w:rPr>
@@ -2380,19 +2272,18 @@
           <w:color w:val="000000" w:themeColor="text1"/>
           <w:sz w:val="28"/>
           <w:szCs w:val="28"/>
-          <w:highlight w:val="white"/>
-        </w:rPr>
-        <w:t xml:space="preserve"> the cash</w:t>
-      </w:r>
-      <w:r>
-        <w:rPr>
+        </w:rPr>
+        <w:t xml:space="preserve">ealing in prison, the prisoners are required to fingerprint identification first. The system displays the information of prisoners such as balance, name and profile picture. Officer can check the history </w:t>
+      </w:r>
+      <w:r>
+        <w:rPr>
+          <w:rFonts w:cs="Cordia New"/>
           <w:bCs/>
           <w:color w:val="000000" w:themeColor="text1"/>
           <w:sz w:val="28"/>
           <w:szCs w:val="28"/>
-          <w:highlight w:val="white"/>
-        </w:rPr>
-        <w:t xml:space="preserve"> money</w:t>
+        </w:rPr>
+        <w:t>payment</w:t>
       </w:r>
       <w:r>
         <w:rPr>
@@ -2400,117 +2291,8 @@
           <w:color w:val="000000" w:themeColor="text1"/>
           <w:sz w:val="28"/>
           <w:szCs w:val="28"/>
-          <w:highlight w:val="white"/>
-        </w:rPr>
-        <w:t>, no credit card and cannot pay via ATM</w:t>
-      </w:r>
-      <w:r>
-        <w:rPr>
-          <w:rFonts w:cstheme="minorBidi" w:hint="cs"/>
-          <w:bCs/>
-          <w:color w:val="000000" w:themeColor="text1"/>
-          <w:sz w:val="28"/>
-          <w:szCs w:val="28"/>
-          <w:cs/>
-        </w:rPr>
-        <w:t>.</w:t>
-      </w:r>
-      <w:r>
-        <w:rPr>
-          <w:bCs/>
-          <w:color w:val="000000" w:themeColor="text1"/>
-          <w:sz w:val="28"/>
-          <w:szCs w:val="28"/>
-          <w:highlight w:val="white"/>
-        </w:rPr>
-        <w:t xml:space="preserve"> The system that the prison using is the coupon system is made up through account passbook that there are complex, multi-step processes</w:t>
-      </w:r>
-      <w:r>
-        <w:rPr>
-          <w:bCs/>
-          <w:color w:val="000000" w:themeColor="text1"/>
-          <w:sz w:val="28"/>
-          <w:szCs w:val="28"/>
-        </w:rPr>
-        <w:t xml:space="preserve">, the prisoner have to withdrawal coupon to using in dealing. Moreover, </w:t>
-      </w:r>
-      <w:r>
-        <w:rPr>
-          <w:rFonts w:cstheme="minorBidi"/>
-          <w:bCs/>
-          <w:sz w:val="28"/>
-          <w:szCs w:val="28"/>
-        </w:rPr>
-        <w:t>the coupon which high risk of lost and damaged.</w:t>
-      </w:r>
-    </w:p>
-    <w:p>
-      <w:pPr>
-        <w:pStyle w:val="Normal1"/>
-        <w:ind w:firstLine="720"/>
-        <w:rPr>
-          <w:bCs/>
-          <w:color w:val="000000" w:themeColor="text1"/>
-          <w:sz w:val="28"/>
-          <w:szCs w:val="28"/>
-        </w:rPr>
-      </w:pPr>
-      <w:r>
-        <w:rPr>
-          <w:bCs/>
-          <w:color w:val="000000" w:themeColor="text1"/>
-          <w:sz w:val="28"/>
-          <w:szCs w:val="28"/>
-        </w:rPr>
-        <w:t>The simply buy will manage about financial and d</w:t>
-      </w:r>
-      <w:r>
-        <w:rPr>
-          <w:bCs/>
-          <w:color w:val="000000" w:themeColor="text1"/>
-          <w:sz w:val="28"/>
-          <w:szCs w:val="28"/>
-        </w:rPr>
-        <w:t xml:space="preserve">ealing in prison, the prisoners are required to fingerprint identification first. The system displays the information of prisoners such as balance, name and profile picture. Officer can check the history </w:t>
-      </w:r>
-      <w:r>
-        <w:rPr>
-          <w:rFonts w:cs="Cordia New"/>
-          <w:bCs/>
-          <w:color w:val="000000" w:themeColor="text1"/>
-          <w:sz w:val="28"/>
-          <w:szCs w:val="28"/>
-        </w:rPr>
-        <w:t>payment</w:t>
-      </w:r>
-      <w:r>
-        <w:rPr>
-          <w:bCs/>
-          <w:color w:val="000000" w:themeColor="text1"/>
-          <w:sz w:val="28"/>
-          <w:szCs w:val="28"/>
-        </w:rPr>
-        <w:t xml:space="preserve"> and withdrawal-deposits of the prisoners. </w:t>
-      </w:r>
-      <w:proofErr w:type="gramStart"/>
-      <w:r>
-        <w:rPr>
-          <w:bCs/>
-          <w:color w:val="000000" w:themeColor="text1"/>
-          <w:sz w:val="28"/>
-          <w:szCs w:val="28"/>
-        </w:rPr>
-        <w:t>Therefore, the dealing in the prison using the database to keep all history information.</w:t>
-      </w:r>
-      <w:proofErr w:type="gramEnd"/>
-      <w:r>
-        <w:rPr>
-          <w:bCs/>
-          <w:color w:val="000000" w:themeColor="text1"/>
-          <w:sz w:val="28"/>
-          <w:szCs w:val="28"/>
-        </w:rPr>
-        <w:t xml:space="preserve"> In addition, the officer can manage the stock by adding new products, edit and delete products. </w:t>
+        </w:rPr>
+        <w:t xml:space="preserve"> and withdrawal-deposits of the prisoners. Therefore, the dealing in the prison using the database to keep all history information. In addition, the officer can manage the stock by adding new products, edit and delete products. </w:t>
       </w:r>
       <w:r>
         <w:rPr>
@@ -2744,23 +2526,7 @@
           <w:color w:val="000000" w:themeColor="text1"/>
           <w:sz w:val="28"/>
         </w:rPr>
-        <w:t xml:space="preserve">Simply BUY is a software application invented by a leading </w:t>
-      </w:r>
-      <w:proofErr w:type="spellStart"/>
-      <w:r>
-        <w:rPr>
-          <w:color w:val="000000" w:themeColor="text1"/>
-          <w:sz w:val="28"/>
-        </w:rPr>
-        <w:t>Arduino</w:t>
-      </w:r>
-      <w:proofErr w:type="spellEnd"/>
-      <w:r>
-        <w:rPr>
-          <w:color w:val="000000" w:themeColor="text1"/>
-          <w:sz w:val="28"/>
-        </w:rPr>
-        <w:t xml:space="preserve"> hardware. It designs to be able to get the fingerprint from user to the database for the convenience of buying. The program can save information, balance and print into the database. The user uses the print to confirm the account for the purchase. The system is suitable exclusive stores in the organization. There are programs for manage the stock and depositing-withdrawal.</w:t>
+        <w:t>Simply BUY is a software application invented by a leading Arduino hardware. It designs to be able to get the fingerprint from user to the database for the convenience of buying. The program can save information, balance and print into the database. The user uses the print to confirm the account for the purchase. The system is suitable exclusive stores in the organization. There are programs for manage the stock and depositing-withdrawal.</w:t>
       </w:r>
     </w:p>
     <w:p>
@@ -3501,6 +3267,7 @@
         <w:ind w:firstLine="720"/>
         <w:outlineLvl w:val="0"/>
         <w:rPr>
+          <w:rFonts w:cstheme="minorBidi"/>
           <w:bCs/>
           <w:sz w:val="28"/>
           <w:szCs w:val="28"/>
@@ -3514,6 +3281,47 @@
         </w:rPr>
         <w:t>-</w:t>
       </w:r>
+      <w:r>
+        <w:rPr>
+          <w:bCs/>
+          <w:sz w:val="28"/>
+          <w:szCs w:val="28"/>
+        </w:rPr>
+        <w:t xml:space="preserve"> There is </w:t>
+      </w:r>
+      <w:r>
+        <w:rPr>
+          <w:rFonts w:cstheme="minorBidi"/>
+          <w:bCs/>
+          <w:sz w:val="28"/>
+          <w:szCs w:val="28"/>
+        </w:rPr>
+        <w:t>evidence supporting the approval.</w:t>
+      </w:r>
+    </w:p>
+    <w:p>
+      <w:pPr>
+        <w:pStyle w:val="Normal1"/>
+        <w:ind w:firstLine="720"/>
+        <w:outlineLvl w:val="0"/>
+        <w:rPr>
+          <w:rFonts w:cstheme="minorBidi"/>
+          <w:bCs/>
+          <w:sz w:val="28"/>
+          <w:szCs w:val="28"/>
+        </w:rPr>
+      </w:pPr>
+      <w:r>
+        <w:rPr>
+          <w:rFonts w:cstheme="minorBidi"/>
+          <w:bCs/>
+          <w:sz w:val="28"/>
+          <w:szCs w:val="28"/>
+        </w:rPr>
+        <w:t>- Do not waste electricity bill.</w:t>
+      </w:r>
+      <w:bookmarkStart w:id="0" w:name="_GoBack"/>
+      <w:bookmarkEnd w:id="0"/>
     </w:p>
     <w:p>
       <w:pPr>
@@ -4128,7 +3936,6 @@
           <w:b/>
           <w:sz w:val="28"/>
         </w:rPr>
-        <w:lastRenderedPageBreak/>
         <w:t>2.3 Technology Review</w:t>
       </w:r>
     </w:p>
@@ -4794,17 +4601,18 @@
         <w:ind w:firstLine="720"/>
         <w:outlineLvl w:val="0"/>
         <w:rPr>
-          <w:rFonts w:cs="Cordia New" w:hint="cs"/>
-          <w:bCs/>
-          <w:sz w:val="28"/>
-        </w:rPr>
-      </w:pPr>
-      <w:r>
-        <w:rPr>
           <w:rFonts w:cs="Cordia New"/>
           <w:bCs/>
           <w:sz w:val="28"/>
         </w:rPr>
+      </w:pPr>
+      <w:r>
+        <w:rPr>
+          <w:rFonts w:cs="Cordia New"/>
+          <w:bCs/>
+          <w:sz w:val="28"/>
+        </w:rPr>
+        <w:lastRenderedPageBreak/>
         <w:t>- R</w:t>
       </w:r>
       <w:r>
@@ -4832,7 +4640,6 @@
           <w:b/>
           <w:sz w:val="28"/>
         </w:rPr>
-        <w:lastRenderedPageBreak/>
         <w:t>2.3.3 Java</w:t>
       </w:r>
     </w:p>
@@ -5407,61 +5214,60 @@
         <w:pStyle w:val="Normal1"/>
         <w:outlineLvl w:val="0"/>
         <w:rPr>
-          <w:rFonts w:cstheme="minorBidi" w:hint="cs"/>
-          <w:b/>
-          <w:sz w:val="28"/>
-        </w:rPr>
-      </w:pPr>
-    </w:p>
-    <w:p>
-      <w:pPr>
-        <w:pStyle w:val="Normal1"/>
-        <w:outlineLvl w:val="0"/>
-        <w:rPr>
-          <w:rFonts w:cstheme="minorBidi" w:hint="cs"/>
-          <w:b/>
-          <w:sz w:val="28"/>
-        </w:rPr>
-      </w:pPr>
-    </w:p>
-    <w:p>
-      <w:pPr>
-        <w:pStyle w:val="Normal1"/>
-        <w:outlineLvl w:val="0"/>
-        <w:rPr>
-          <w:rFonts w:cstheme="minorBidi" w:hint="cs"/>
-          <w:b/>
-          <w:sz w:val="28"/>
-        </w:rPr>
-      </w:pPr>
-    </w:p>
-    <w:p>
-      <w:pPr>
-        <w:pStyle w:val="Normal1"/>
-        <w:outlineLvl w:val="0"/>
-        <w:rPr>
-          <w:b/>
-          <w:sz w:val="28"/>
-        </w:rPr>
-      </w:pPr>
-    </w:p>
-    <w:p>
-      <w:pPr>
-        <w:pStyle w:val="Normal1"/>
-        <w:outlineLvl w:val="0"/>
-        <w:rPr>
-          <w:b/>
-          <w:bCs/>
-          <w:sz w:val="28"/>
-          <w:szCs w:val="28"/>
-        </w:rPr>
-      </w:pPr>
-      <w:r>
-        <w:rPr>
-          <w:b/>
-          <w:sz w:val="28"/>
-        </w:rPr>
-        <w:lastRenderedPageBreak/>
+          <w:rFonts w:cstheme="minorBidi"/>
+          <w:b/>
+          <w:sz w:val="28"/>
+        </w:rPr>
+      </w:pPr>
+    </w:p>
+    <w:p>
+      <w:pPr>
+        <w:pStyle w:val="Normal1"/>
+        <w:outlineLvl w:val="0"/>
+        <w:rPr>
+          <w:rFonts w:cstheme="minorBidi"/>
+          <w:b/>
+          <w:sz w:val="28"/>
+        </w:rPr>
+      </w:pPr>
+    </w:p>
+    <w:p>
+      <w:pPr>
+        <w:pStyle w:val="Normal1"/>
+        <w:outlineLvl w:val="0"/>
+        <w:rPr>
+          <w:rFonts w:cstheme="minorBidi"/>
+          <w:b/>
+          <w:sz w:val="28"/>
+        </w:rPr>
+      </w:pPr>
+    </w:p>
+    <w:p>
+      <w:pPr>
+        <w:pStyle w:val="Normal1"/>
+        <w:outlineLvl w:val="0"/>
+        <w:rPr>
+          <w:b/>
+          <w:sz w:val="28"/>
+        </w:rPr>
+      </w:pPr>
+    </w:p>
+    <w:p>
+      <w:pPr>
+        <w:pStyle w:val="Normal1"/>
+        <w:outlineLvl w:val="0"/>
+        <w:rPr>
+          <w:b/>
+          <w:bCs/>
+          <w:sz w:val="28"/>
+          <w:szCs w:val="28"/>
+        </w:rPr>
+      </w:pPr>
+      <w:r>
+        <w:rPr>
+          <w:b/>
+          <w:sz w:val="28"/>
+        </w:rPr>
         <w:t xml:space="preserve">2.4 </w:t>
       </w:r>
       <w:r>
@@ -6229,16 +6035,7 @@
           <w:bCs/>
           <w:sz w:val="28"/>
         </w:rPr>
-        <w:t xml:space="preserve"> on Microsoft’s Data Platform vision by helping your organization manage any data, any place, anytime from anywhere. </w:t>
-      </w:r>
-      <w:proofErr w:type="gramStart"/>
-      <w:r>
-        <w:rPr>
-          <w:rFonts w:cstheme="minorBidi"/>
-          <w:bCs/>
-          <w:sz w:val="28"/>
-        </w:rPr>
-        <w:t>Store data f</w:t>
+        <w:t xml:space="preserve"> on Microsoft’s Data Platform vision by helping your organization manage any data, any place, anytime from anywhere. Store data f</w:t>
       </w:r>
       <w:r>
         <w:rPr>
@@ -6255,17 +6052,7 @@
           <w:sz w:val="28"/>
           <w:cs/>
         </w:rPr>
-        <w:t>.</w:t>
-      </w:r>
-      <w:proofErr w:type="gramEnd"/>
-      <w:r>
-        <w:rPr>
-          <w:rFonts w:cstheme="minorBidi" w:hint="cs"/>
-          <w:bCs/>
-          <w:sz w:val="28"/>
-          <w:cs/>
-        </w:rPr>
-        <w:t xml:space="preserve"> </w:t>
+        <w:t xml:space="preserve">. </w:t>
       </w:r>
       <w:r>
         <w:rPr>
@@ -6445,25 +6232,7 @@
           <w:sz w:val="28"/>
           <w:szCs w:val="28"/>
         </w:rPr>
-        <w:t xml:space="preserve">Windows server by processing queries in parallel and minimizing additional memory requirements when more users are added easy to administer complex security </w:t>
-      </w:r>
-      <w:proofErr w:type="gramStart"/>
-      <w:r>
-        <w:rPr>
-          <w:color w:val="auto"/>
-          <w:sz w:val="28"/>
-          <w:szCs w:val="28"/>
-        </w:rPr>
-        <w:t>schemes,</w:t>
-      </w:r>
-      <w:proofErr w:type="gramEnd"/>
-      <w:r>
-        <w:rPr>
-          <w:color w:val="auto"/>
-          <w:sz w:val="28"/>
-          <w:szCs w:val="28"/>
-        </w:rPr>
-        <w:t xml:space="preserve"> reduces network traffic by pro</w:t>
+        <w:t>Windows server by processing queries in parallel and minimizing additional memory requirements when more users are added easy to administer complex security schemes, reduces network traffic by pro</w:t>
       </w:r>
       <w:r>
         <w:rPr>
@@ -6734,7 +6503,6 @@
         </w:rPr>
         <w:t xml:space="preserve">: </w:t>
       </w:r>
-      <w:proofErr w:type="spellStart"/>
       <w:r>
         <w:rPr>
           <w:rFonts w:asciiTheme="minorHAnsi" w:hAnsiTheme="minorHAnsi"/>
@@ -6744,7 +6512,6 @@
         </w:rPr>
         <w:t>Arduino</w:t>
       </w:r>
-      <w:proofErr w:type="spellEnd"/>
       <w:r>
         <w:rPr>
           <w:rFonts w:asciiTheme="minorHAnsi" w:hAnsiTheme="minorHAnsi"/>
@@ -6849,45 +6616,66 @@
           <w:sz w:val="28"/>
           <w:szCs w:val="28"/>
         </w:rPr>
+        <w:t xml:space="preserve"> none</w:t>
+      </w:r>
+    </w:p>
+    <w:p>
+      <w:pPr>
+        <w:pStyle w:val="Normal1"/>
+        <w:outlineLvl w:val="0"/>
+        <w:rPr>
+          <w:rFonts w:cstheme="minorBidi"/>
+          <w:b/>
+          <w:sz w:val="28"/>
+        </w:rPr>
+      </w:pPr>
+      <w:r>
+        <w:rPr>
+          <w:rFonts w:cstheme="minorBidi"/>
+          <w:bCs/>
+          <w:sz w:val="28"/>
+        </w:rPr>
+        <w:tab/>
+      </w:r>
+      <w:r>
+        <w:rPr>
+          <w:b/>
+          <w:bCs/>
+          <w:sz w:val="28"/>
+          <w:szCs w:val="28"/>
+        </w:rPr>
+        <w:t>The selection of this tool</w:t>
+      </w:r>
+    </w:p>
+    <w:p>
+      <w:pPr>
+        <w:pStyle w:val="Normal1"/>
+        <w:ind w:firstLine="690"/>
+        <w:rPr>
+          <w:rFonts w:cstheme="minorBidi"/>
+          <w:sz w:val="28"/>
+        </w:rPr>
+      </w:pPr>
+      <w:r>
+        <w:rPr>
+          <w:sz w:val="28"/>
+        </w:rPr>
+        <w:t>- Easier to write</w:t>
+      </w:r>
+      <w:r>
+        <w:rPr>
+          <w:rFonts w:cstheme="minorBidi" w:hint="cs"/>
+          <w:sz w:val="28"/>
+          <w:cs/>
+        </w:rPr>
         <w:t xml:space="preserve"> </w:t>
       </w:r>
-      <w:proofErr w:type="gramStart"/>
-      <w:r>
-        <w:rPr>
-          <w:rFonts w:cstheme="minorBidi"/>
-          <w:sz w:val="28"/>
-          <w:szCs w:val="28"/>
-        </w:rPr>
-        <w:t>none</w:t>
-      </w:r>
-      <w:proofErr w:type="gramEnd"/>
-    </w:p>
-    <w:p>
-      <w:pPr>
-        <w:pStyle w:val="Normal1"/>
-        <w:outlineLvl w:val="0"/>
-        <w:rPr>
-          <w:rFonts w:cstheme="minorBidi"/>
-          <w:b/>
-          <w:sz w:val="28"/>
-        </w:rPr>
-      </w:pPr>
-      <w:r>
-        <w:rPr>
-          <w:rFonts w:cstheme="minorBidi"/>
-          <w:bCs/>
-          <w:sz w:val="28"/>
-        </w:rPr>
-        <w:tab/>
-      </w:r>
-      <w:r>
-        <w:rPr>
-          <w:b/>
-          <w:bCs/>
-          <w:sz w:val="28"/>
-          <w:szCs w:val="28"/>
-        </w:rPr>
-        <w:t>The selection of this tool</w:t>
+      <w:r>
+        <w:rPr>
+          <w:rFonts w:cstheme="minorBidi"/>
+          <w:sz w:val="28"/>
+        </w:rPr>
+        <w:t>a command of Arduino</w:t>
       </w:r>
     </w:p>
     <w:p>
@@ -6901,34 +6689,11 @@
       </w:pPr>
       <w:r>
         <w:rPr>
-          <w:sz w:val="28"/>
-        </w:rPr>
-        <w:t>- Easier to write</w:t>
-      </w:r>
-      <w:r>
-        <w:rPr>
-          <w:rFonts w:cstheme="minorBidi" w:hint="cs"/>
-          <w:sz w:val="28"/>
-          <w:cs/>
-        </w:rPr>
-        <w:t xml:space="preserve"> </w:t>
-      </w:r>
-      <w:r>
-        <w:rPr>
-          <w:rFonts w:cstheme="minorBidi"/>
-          <w:sz w:val="28"/>
-        </w:rPr>
-        <w:t xml:space="preserve">a command of </w:t>
-      </w:r>
-      <w:proofErr w:type="spellStart"/>
-      <w:r>
-        <w:rPr>
-          <w:rFonts w:cstheme="minorBidi"/>
-          <w:sz w:val="28"/>
-        </w:rPr>
-        <w:t>Arduino</w:t>
-      </w:r>
-      <w:proofErr w:type="spellEnd"/>
+          <w:rFonts w:cstheme="minorBidi"/>
+          <w:sz w:val="28"/>
+        </w:rPr>
+        <w:t>- Code templates help to develop standard app features.</w:t>
+      </w:r>
     </w:p>
     <w:p>
       <w:pPr>
@@ -6937,23 +6702,6 @@
         <w:rPr>
           <w:rFonts w:cstheme="minorBidi"/>
           <w:sz w:val="28"/>
-        </w:rPr>
-      </w:pPr>
-      <w:r>
-        <w:rPr>
-          <w:rFonts w:cstheme="minorBidi"/>
-          <w:sz w:val="28"/>
-        </w:rPr>
-        <w:t>- Code templates help to develop standard app features.</w:t>
-      </w:r>
-    </w:p>
-    <w:p>
-      <w:pPr>
-        <w:pStyle w:val="Normal1"/>
-        <w:ind w:firstLine="690"/>
-        <w:rPr>
-          <w:rFonts w:cstheme="minorBidi"/>
-          <w:sz w:val="28"/>
           <w:szCs w:val="28"/>
         </w:rPr>
       </w:pPr>
@@ -7112,18 +6860,18 @@
         <w:pStyle w:val="Normal1"/>
         <w:outlineLvl w:val="0"/>
         <w:rPr>
-          <w:rFonts w:cstheme="minorBidi" w:hint="cs"/>
-          <w:sz w:val="28"/>
-          <w:szCs w:val="28"/>
-        </w:rPr>
-      </w:pPr>
-    </w:p>
-    <w:p>
-      <w:pPr>
-        <w:pStyle w:val="Normal1"/>
-        <w:outlineLvl w:val="0"/>
-        <w:rPr>
-          <w:rFonts w:cstheme="minorBidi" w:hint="cs"/>
+          <w:rFonts w:cstheme="minorBidi"/>
+          <w:sz w:val="28"/>
+          <w:szCs w:val="28"/>
+        </w:rPr>
+      </w:pPr>
+    </w:p>
+    <w:p>
+      <w:pPr>
+        <w:pStyle w:val="Normal1"/>
+        <w:outlineLvl w:val="0"/>
+        <w:rPr>
+          <w:rFonts w:cstheme="minorBidi"/>
           <w:sz w:val="28"/>
           <w:szCs w:val="28"/>
         </w:rPr>
@@ -7166,7 +6914,6 @@
           <w:sz w:val="36"/>
           <w:szCs w:val="36"/>
         </w:rPr>
-        <w:lastRenderedPageBreak/>
         <w:t>Chapter Three | Quality Standard</w:t>
       </w:r>
     </w:p>
@@ -7201,19 +6948,11 @@
         <w:pStyle w:val="Normal1"/>
         <w:ind w:firstLine="720"/>
       </w:pPr>
-      <w:proofErr w:type="gramStart"/>
-      <w:r>
-        <w:rPr>
-          <w:sz w:val="28"/>
-        </w:rPr>
-        <w:t>ISO/IEC 29110 Systems and Software Life Cycle Profiles and Guidelines for Very Small Entity (VSE).</w:t>
-      </w:r>
-      <w:proofErr w:type="gramEnd"/>
-      <w:r>
-        <w:rPr>
-          <w:sz w:val="28"/>
-        </w:rPr>
-        <w:t xml:space="preserve"> A Very Small Entity (VSE) is an enterprise, organization, department or project having up to 25 people. The target of VSE involved in the development or maintenance of software has been published by ISO. The guide provides project management and software implementation processes. </w:t>
+      <w:r>
+        <w:rPr>
+          <w:sz w:val="28"/>
+        </w:rPr>
+        <w:t xml:space="preserve">ISO/IEC 29110 Systems and Software Life Cycle Profiles and Guidelines for Very Small Entity (VSE). A Very Small Entity (VSE) is an enterprise, organization, department or project having up to 25 people. The target of VSE involved in the development or maintenance of software has been published by ISO. The guide provides project management and software implementation processes. </w:t>
       </w:r>
     </w:p>
     <w:p>
@@ -7702,7 +7441,6 @@
           <w:sz w:val="36"/>
           <w:szCs w:val="36"/>
         </w:rPr>
-        <w:lastRenderedPageBreak/>
         <w:t>Chapter Four | Project Plan</w:t>
       </w:r>
     </w:p>
@@ -7740,21 +7478,7 @@
         <w:rPr>
           <w:sz w:val="28"/>
         </w:rPr>
-        <w:t xml:space="preserve">SIMPLY BUY is a system that help store in organization manage about dealing. Customer must input information to the system. The system will get detail as name, picture, address and fingerprint. About highlights of this system is customer just </w:t>
-      </w:r>
-      <w:proofErr w:type="gramStart"/>
-      <w:r>
-        <w:rPr>
-          <w:sz w:val="28"/>
-        </w:rPr>
-        <w:t>touch</w:t>
-      </w:r>
-      <w:proofErr w:type="gramEnd"/>
-      <w:r>
-        <w:rPr>
-          <w:sz w:val="28"/>
-        </w:rPr>
-        <w:t xml:space="preserve"> a finger to finger scan for buy. System will use the money in credit for dealing. SIMPLY BUY can manage about stock of product in the store in design for the organization that people who do not carry cash in that place. </w:t>
+        <w:t xml:space="preserve">SIMPLY BUY is a system that help store in organization manage about dealing. Customer must input information to the system. The system will get detail as name, picture, address and fingerprint. About highlights of this system is customer just touch a finger to finger scan for buy. System will use the money in credit for dealing. SIMPLY BUY can manage about stock of product in the store in design for the organization that people who do not carry cash in that place. </w:t>
       </w:r>
     </w:p>
     <w:p>
@@ -8051,23 +7775,7 @@
           <w:b/>
           <w:sz w:val="28"/>
         </w:rPr>
-        <w:t xml:space="preserve">1) </w:t>
-      </w:r>
-      <w:proofErr w:type="gramStart"/>
-      <w:r>
-        <w:rPr>
-          <w:b/>
-          <w:sz w:val="28"/>
-        </w:rPr>
-        <w:t>progress</w:t>
-      </w:r>
-      <w:proofErr w:type="gramEnd"/>
-      <w:r>
-        <w:rPr>
-          <w:b/>
-          <w:sz w:val="28"/>
-        </w:rPr>
-        <w:t xml:space="preserve"> I</w:t>
+        <w:t>1) progress I</w:t>
       </w:r>
     </w:p>
     <w:p>
@@ -8135,7 +7843,7 @@
         <w:pStyle w:val="Normal1"/>
         <w:ind w:left="720"/>
         <w:rPr>
-          <w:rFonts w:cstheme="minorBidi" w:hint="cs"/>
+          <w:rFonts w:cstheme="minorBidi"/>
           <w:b/>
           <w:sz w:val="28"/>
         </w:rPr>
@@ -8153,7 +7861,7 @@
         <w:pStyle w:val="Normal1"/>
         <w:ind w:left="720"/>
         <w:rPr>
-          <w:rFonts w:cstheme="minorBidi" w:hint="cs"/>
+          <w:rFonts w:cstheme="minorBidi"/>
           <w:b/>
           <w:sz w:val="28"/>
         </w:rPr>
@@ -8169,24 +7877,7 @@
           <w:b/>
           <w:sz w:val="28"/>
         </w:rPr>
-        <w:lastRenderedPageBreak/>
-        <w:t xml:space="preserve">2) </w:t>
-      </w:r>
-      <w:proofErr w:type="gramStart"/>
-      <w:r>
-        <w:rPr>
-          <w:b/>
-          <w:sz w:val="28"/>
-        </w:rPr>
-        <w:t>progress</w:t>
-      </w:r>
-      <w:proofErr w:type="gramEnd"/>
-      <w:r>
-        <w:rPr>
-          <w:b/>
-          <w:sz w:val="28"/>
-        </w:rPr>
-        <w:t xml:space="preserve"> II</w:t>
+        <w:t>2) progress II</w:t>
       </w:r>
     </w:p>
     <w:p>
@@ -8680,12 +8371,12 @@
         <w:ind w:firstLine="720"/>
         <w:contextualSpacing w:val="0"/>
         <w:rPr>
-          <w:rFonts w:ascii="Arial" w:eastAsia="Arial" w:hAnsi="Arial" w:cstheme="minorBidi" w:hint="cs"/>
-          <w:sz w:val="28"/>
-        </w:rPr>
-      </w:pPr>
-      <w:bookmarkStart w:id="0" w:name="h.6knx2gnnfwh" w:colFirst="0" w:colLast="0"/>
-      <w:bookmarkEnd w:id="0"/>
+          <w:rFonts w:ascii="Arial" w:eastAsia="Arial" w:hAnsi="Arial" w:cstheme="minorBidi"/>
+          <w:sz w:val="28"/>
+        </w:rPr>
+      </w:pPr>
+      <w:bookmarkStart w:id="1" w:name="h.6knx2gnnfwh" w:colFirst="0" w:colLast="0"/>
+      <w:bookmarkEnd w:id="1"/>
     </w:p>
     <w:p>
       <w:pPr>
@@ -8696,7 +8387,7 @@
         <w:ind w:firstLine="720"/>
         <w:contextualSpacing w:val="0"/>
         <w:rPr>
-          <w:rFonts w:ascii="Arial" w:eastAsia="Arial" w:hAnsi="Arial" w:cstheme="minorBidi" w:hint="cs"/>
+          <w:rFonts w:ascii="Arial" w:eastAsia="Arial" w:hAnsi="Arial" w:cstheme="minorBidi"/>
           <w:sz w:val="28"/>
         </w:rPr>
       </w:pPr>
@@ -8710,7 +8401,7 @@
         <w:ind w:firstLine="720"/>
         <w:contextualSpacing w:val="0"/>
         <w:rPr>
-          <w:rFonts w:ascii="Arial" w:eastAsia="Arial" w:hAnsi="Arial" w:cstheme="minorBidi" w:hint="cs"/>
+          <w:rFonts w:ascii="Arial" w:eastAsia="Arial" w:hAnsi="Arial" w:cstheme="minorBidi"/>
           <w:sz w:val="28"/>
         </w:rPr>
       </w:pPr>
@@ -8724,7 +8415,7 @@
         <w:ind w:firstLine="720"/>
         <w:contextualSpacing w:val="0"/>
         <w:rPr>
-          <w:rFonts w:ascii="Arial" w:eastAsia="Arial" w:hAnsi="Arial" w:cstheme="minorBidi" w:hint="cs"/>
+          <w:rFonts w:ascii="Arial" w:eastAsia="Arial" w:hAnsi="Arial" w:cstheme="minorBidi"/>
           <w:sz w:val="28"/>
         </w:rPr>
       </w:pPr>
@@ -8743,7 +8434,6 @@
           <w:rFonts w:ascii="Arial" w:eastAsia="Arial" w:hAnsi="Arial" w:cs="Arial"/>
           <w:sz w:val="28"/>
         </w:rPr>
-        <w:lastRenderedPageBreak/>
         <w:t>4.4 Budget</w:t>
       </w:r>
     </w:p>
@@ -8938,21 +8628,8 @@
               <w:widowControl w:val="0"/>
               <w:spacing w:line="240" w:lineRule="auto"/>
             </w:pPr>
-            <w:proofErr w:type="spellStart"/>
             <w:r>
-              <w:t>Arduino</w:t>
-            </w:r>
-            <w:proofErr w:type="spellEnd"/>
-            <w:r>
-              <w:t xml:space="preserve"> (</w:t>
-            </w:r>
-            <w:proofErr w:type="spellStart"/>
-            <w:r>
-              <w:t>Arduino</w:t>
-            </w:r>
-            <w:proofErr w:type="spellEnd"/>
-            <w:r>
-              <w:t xml:space="preserve"> UNO)</w:t>
+              <w:t>Arduino (Arduino UNO)</w:t>
             </w:r>
           </w:p>
         </w:tc>
@@ -9377,21 +9054,7 @@
         <w:rPr>
           <w:sz w:val="28"/>
         </w:rPr>
-        <w:t>Progress I: Create Development plan, Quality plan, Software requirement specification, Software design document and some part of Test document. Start creates feature# 1, 2, 3</w:t>
-      </w:r>
-      <w:proofErr w:type="gramStart"/>
-      <w:r>
-        <w:rPr>
-          <w:sz w:val="28"/>
-        </w:rPr>
-        <w:t>,4,5</w:t>
-      </w:r>
-      <w:proofErr w:type="gramEnd"/>
-      <w:r>
-        <w:rPr>
-          <w:sz w:val="28"/>
-        </w:rPr>
-        <w:t xml:space="preserve"> of system (related with store management system and administrator system.).</w:t>
+        <w:t>Progress I: Create Development plan, Quality plan, Software requirement specification, Software design document and some part of Test document. Start creates feature# 1, 2, 3,4,5 of system (related with store management system and administrator system.).</w:t>
       </w:r>
     </w:p>
     <w:p>
@@ -9423,7 +9086,7 @@
         <w:pStyle w:val="Normal1"/>
         <w:ind w:left="720"/>
         <w:rPr>
-          <w:rFonts w:cs="Cordia New" w:hint="cs"/>
+          <w:rFonts w:cs="Cordia New"/>
           <w:cs/>
         </w:rPr>
       </w:pPr>
@@ -9431,27 +9094,14 @@
         <w:rPr>
           <w:sz w:val="28"/>
         </w:rPr>
+        <w:lastRenderedPageBreak/>
         <w:t>Final progress (before show pro): Integrate and review all document. Make sure all s</w:t>
       </w:r>
       <w:r>
         <w:rPr>
           <w:sz w:val="28"/>
         </w:rPr>
-        <w:t xml:space="preserve">ystem and document are </w:t>
-      </w:r>
-      <w:proofErr w:type="spellStart"/>
-      <w:r>
-        <w:rPr>
-          <w:sz w:val="28"/>
-        </w:rPr>
-        <w:t>complet</w:t>
-      </w:r>
-      <w:proofErr w:type="spellEnd"/>
-      <w:r>
-        <w:rPr>
-          <w:sz w:val="28"/>
-        </w:rPr>
-        <w:t>.</w:t>
+        <w:t>ystem and document are complet.</w:t>
       </w:r>
     </w:p>
     <w:p>
@@ -9463,7 +9113,6 @@
           <w:sz w:val="28"/>
         </w:rPr>
       </w:pPr>
-      <w:proofErr w:type="gramStart"/>
       <w:r>
         <w:rPr>
           <w:rFonts w:ascii="TH Sarabun New" w:hAnsi="TH Sarabun New" w:cs="TH Sarabun New"/>
@@ -9471,7 +9120,6 @@
           <w:bCs/>
           <w:sz w:val="28"/>
         </w:rPr>
-        <w:lastRenderedPageBreak/>
         <w:t>Figure</w:t>
       </w:r>
       <w:r>
@@ -9492,7 +9140,6 @@
         </w:rPr>
         <w:t>Proposal Milestone.</w:t>
       </w:r>
-      <w:proofErr w:type="gramEnd"/>
     </w:p>
     <w:p>
       <w:pPr>
@@ -9553,7 +9200,6 @@
           <w:sz w:val="28"/>
         </w:rPr>
       </w:pPr>
-      <w:proofErr w:type="gramStart"/>
       <w:r>
         <w:rPr>
           <w:rFonts w:ascii="TH Sarabun New" w:hAnsi="TH Sarabun New" w:cs="TH Sarabun New"/>
@@ -9581,7 +9227,6 @@
         </w:rPr>
         <w:t xml:space="preserve"> Milestone.</w:t>
       </w:r>
-      <w:proofErr w:type="gramEnd"/>
     </w:p>
     <w:p>
       <w:pPr>
@@ -9719,7 +9364,6 @@
           <w:sz w:val="28"/>
         </w:rPr>
       </w:pPr>
-      <w:proofErr w:type="gramStart"/>
       <w:r>
         <w:rPr>
           <w:rFonts w:ascii="TH Sarabun New" w:hAnsi="TH Sarabun New" w:cs="TH Sarabun New"/>
@@ -9747,7 +9391,6 @@
         </w:rPr>
         <w:t xml:space="preserve"> Milestone.</w:t>
       </w:r>
-      <w:proofErr w:type="gramEnd"/>
     </w:p>
     <w:p>
       <w:pPr>
@@ -10023,7 +9666,6 @@
           <w:sz w:val="36"/>
           <w:szCs w:val="36"/>
         </w:rPr>
-        <w:lastRenderedPageBreak/>
         <w:t>Chapter Five | References</w:t>
       </w:r>
     </w:p>
@@ -10040,43 +9682,7 @@
         <w:rPr>
           <w:sz w:val="28"/>
         </w:rPr>
-        <w:t>[1]</w:t>
-      </w:r>
-      <w:proofErr w:type="spellStart"/>
-      <w:proofErr w:type="gramStart"/>
-      <w:r>
-        <w:rPr>
-          <w:sz w:val="28"/>
-        </w:rPr>
-        <w:t>Arduino</w:t>
-      </w:r>
-      <w:proofErr w:type="spellEnd"/>
-      <w:r>
-        <w:rPr>
-          <w:sz w:val="28"/>
-        </w:rPr>
-        <w:t>.</w:t>
-      </w:r>
-      <w:proofErr w:type="gramEnd"/>
-      <w:r>
-        <w:rPr>
-          <w:sz w:val="28"/>
-        </w:rPr>
-        <w:t xml:space="preserve"> </w:t>
-      </w:r>
-      <w:proofErr w:type="gramStart"/>
-      <w:r>
-        <w:rPr>
-          <w:sz w:val="28"/>
-        </w:rPr>
-        <w:t>Retrieved  May</w:t>
-      </w:r>
-      <w:proofErr w:type="gramEnd"/>
-      <w:r>
-        <w:rPr>
-          <w:sz w:val="28"/>
-        </w:rPr>
-        <w:t xml:space="preserve"> 9, 2015.</w:t>
+        <w:t>[1]Arduino. Retrieved  May 9, 2015.</w:t>
       </w:r>
     </w:p>
     <w:p>
@@ -10107,35 +9713,7 @@
         <w:rPr>
           <w:sz w:val="28"/>
         </w:rPr>
-        <w:t>[2</w:t>
-      </w:r>
-      <w:proofErr w:type="gramStart"/>
-      <w:r>
-        <w:rPr>
-          <w:sz w:val="28"/>
-        </w:rPr>
-        <w:t>]reference</w:t>
-      </w:r>
-      <w:proofErr w:type="gramEnd"/>
-      <w:r>
-        <w:rPr>
-          <w:sz w:val="28"/>
-        </w:rPr>
-        <w:t xml:space="preserve"> fingerprint. </w:t>
-      </w:r>
-      <w:proofErr w:type="gramStart"/>
-      <w:r>
-        <w:rPr>
-          <w:sz w:val="28"/>
-        </w:rPr>
-        <w:t>Retrieved  May</w:t>
-      </w:r>
-      <w:proofErr w:type="gramEnd"/>
-      <w:r>
-        <w:rPr>
-          <w:sz w:val="28"/>
-        </w:rPr>
-        <w:t xml:space="preserve"> 9, 2015.</w:t>
+        <w:t>[2]reference fingerprint. Retrieved  May 9, 2015.</w:t>
       </w:r>
       <w:r>
         <w:rPr>
@@ -10167,49 +9745,7 @@
         <w:rPr>
           <w:sz w:val="28"/>
         </w:rPr>
-        <w:t>[3]</w:t>
-      </w:r>
-      <w:proofErr w:type="gramStart"/>
-      <w:r>
-        <w:rPr>
-          <w:sz w:val="28"/>
-        </w:rPr>
-        <w:t xml:space="preserve">How to connect </w:t>
-      </w:r>
-      <w:proofErr w:type="spellStart"/>
-      <w:r>
-        <w:rPr>
-          <w:sz w:val="28"/>
-        </w:rPr>
-        <w:t>Arduino</w:t>
-      </w:r>
-      <w:proofErr w:type="spellEnd"/>
-      <w:r>
-        <w:rPr>
-          <w:sz w:val="28"/>
-        </w:rPr>
-        <w:t>.</w:t>
-      </w:r>
-      <w:proofErr w:type="gramEnd"/>
-      <w:r>
-        <w:rPr>
-          <w:sz w:val="28"/>
-        </w:rPr>
-        <w:t xml:space="preserve"> </w:t>
-      </w:r>
-      <w:proofErr w:type="gramStart"/>
-      <w:r>
-        <w:rPr>
-          <w:sz w:val="28"/>
-        </w:rPr>
-        <w:t>Retrieved  May</w:t>
-      </w:r>
-      <w:proofErr w:type="gramEnd"/>
-      <w:r>
-        <w:rPr>
-          <w:sz w:val="28"/>
-        </w:rPr>
-        <w:t xml:space="preserve"> 9, 2015.</w:t>
+        <w:t>[3]How to connect Arduino. Retrieved  May 9, 2015.</w:t>
       </w:r>
     </w:p>
     <w:p>
@@ -10240,35 +9776,7 @@
         <w:rPr>
           <w:sz w:val="28"/>
         </w:rPr>
-        <w:t>[4]</w:t>
-      </w:r>
-      <w:proofErr w:type="gramStart"/>
-      <w:r>
-        <w:rPr>
-          <w:sz w:val="28"/>
-        </w:rPr>
-        <w:t>How to get fingerprint form device.</w:t>
-      </w:r>
-      <w:proofErr w:type="gramEnd"/>
-      <w:r>
-        <w:rPr>
-          <w:sz w:val="28"/>
-        </w:rPr>
-        <w:t xml:space="preserve"> </w:t>
-      </w:r>
-      <w:proofErr w:type="gramStart"/>
-      <w:r>
-        <w:rPr>
-          <w:sz w:val="28"/>
-        </w:rPr>
-        <w:t>Retrieved  May</w:t>
-      </w:r>
-      <w:proofErr w:type="gramEnd"/>
-      <w:r>
-        <w:rPr>
-          <w:sz w:val="28"/>
-        </w:rPr>
-        <w:t xml:space="preserve"> 9, 2015.</w:t>
+        <w:t>[4]How to get fingerprint form device. Retrieved  May 9, 2015.</w:t>
       </w:r>
     </w:p>
     <w:p>
@@ -10299,35 +9807,7 @@
         <w:rPr>
           <w:sz w:val="28"/>
         </w:rPr>
-        <w:t>[5]</w:t>
-      </w:r>
-      <w:proofErr w:type="gramStart"/>
-      <w:r>
-        <w:rPr>
-          <w:sz w:val="28"/>
-        </w:rPr>
-        <w:t>How to connect device to computer.</w:t>
-      </w:r>
-      <w:proofErr w:type="gramEnd"/>
-      <w:r>
-        <w:rPr>
-          <w:sz w:val="28"/>
-        </w:rPr>
-        <w:t xml:space="preserve"> </w:t>
-      </w:r>
-      <w:proofErr w:type="gramStart"/>
-      <w:r>
-        <w:rPr>
-          <w:sz w:val="28"/>
-        </w:rPr>
-        <w:t>Retrieved  May</w:t>
-      </w:r>
-      <w:proofErr w:type="gramEnd"/>
-      <w:r>
-        <w:rPr>
-          <w:sz w:val="28"/>
-        </w:rPr>
-        <w:t xml:space="preserve"> 9, 2015.</w:t>
+        <w:t>[5]How to connect device to computer. Retrieved  May 9, 2015.</w:t>
       </w:r>
     </w:p>
     <w:p>
@@ -10368,10 +9848,7 @@
     <w:p/>
     <w:p/>
     <w:p/>
-    <w:p>
-      <w:bookmarkStart w:id="1" w:name="_GoBack"/>
-      <w:bookmarkEnd w:id="1"/>
-    </w:p>
+    <w:p/>
     <w:sectPr>
       <w:headerReference w:type="default" r:id="rId25"/>
       <w:footerReference w:type="default" r:id="rId26"/>
@@ -10540,23 +10017,13 @@
               <w:szCs w:val="20"/>
             </w:rPr>
           </w:pPr>
-          <w:proofErr w:type="spellStart"/>
           <w:r>
             <w:rPr>
               <w:rFonts w:ascii="Arial" w:hAnsi="Arial" w:cs="Arial"/>
               <w:sz w:val="20"/>
               <w:szCs w:val="20"/>
             </w:rPr>
-            <w:t>Peeraphut</w:t>
-          </w:r>
-          <w:proofErr w:type="spellEnd"/>
-          <w:r>
-            <w:rPr>
-              <w:rFonts w:ascii="Arial" w:hAnsi="Arial" w:cs="Arial"/>
-              <w:sz w:val="20"/>
-              <w:szCs w:val="20"/>
-            </w:rPr>
-            <w:t>&amp;</w:t>
+            <w:t>Peeraphut&amp;</w:t>
           </w:r>
         </w:p>
         <w:p>
@@ -10567,7 +10034,6 @@
               <w:szCs w:val="20"/>
             </w:rPr>
           </w:pPr>
-          <w:proofErr w:type="spellStart"/>
           <w:r>
             <w:rPr>
               <w:rFonts w:ascii="Arial" w:hAnsi="Arial" w:cs="Arial"/>
@@ -10576,7 +10042,6 @@
             </w:rPr>
             <w:t>Kullawat</w:t>
           </w:r>
-          <w:proofErr w:type="spellEnd"/>
         </w:p>
       </w:tc>
       <w:tc>
@@ -10641,7 +10106,7 @@
                 <w:rPr>
                   <w:noProof/>
                 </w:rPr>
-                <w:t>20</w:t>
+                <w:t>7</w:t>
               </w:r>
               <w:r>
                 <w:rPr>
@@ -11430,6 +10895,118 @@
     </w:lvl>
   </w:abstractNum>
   <w:abstractNum w:abstractNumId="5">
+    <w:nsid w:val="1F681247"/>
+    <w:multiLevelType w:val="hybridMultilevel"/>
+    <w:tmpl w:val="A58C5536"/>
+    <w:lvl w:ilvl="0" w:tplc="0DB2D840">
+      <w:numFmt w:val="bullet"/>
+      <w:lvlText w:val="-"/>
+      <w:lvlJc w:val="left"/>
+      <w:pPr>
+        <w:ind w:left="1080" w:hanging="360"/>
+      </w:pPr>
+      <w:rPr>
+        <w:rFonts w:ascii="Arial" w:eastAsia="Arial" w:hAnsi="Arial" w:cs="Arial" w:hint="default"/>
+      </w:rPr>
+    </w:lvl>
+    <w:lvl w:ilvl="1" w:tplc="04090003" w:tentative="1">
+      <w:start w:val="1"/>
+      <w:numFmt w:val="bullet"/>
+      <w:lvlText w:val="o"/>
+      <w:lvlJc w:val="left"/>
+      <w:pPr>
+        <w:ind w:left="1800" w:hanging="360"/>
+      </w:pPr>
+      <w:rPr>
+        <w:rFonts w:ascii="Courier New" w:hAnsi="Courier New" w:cs="Courier New" w:hint="default"/>
+      </w:rPr>
+    </w:lvl>
+    <w:lvl w:ilvl="2" w:tplc="04090005" w:tentative="1">
+      <w:start w:val="1"/>
+      <w:numFmt w:val="bullet"/>
+      <w:lvlText w:val=""/>
+      <w:lvlJc w:val="left"/>
+      <w:pPr>
+        <w:ind w:left="2520" w:hanging="360"/>
+      </w:pPr>
+      <w:rPr>
+        <w:rFonts w:ascii="Wingdings" w:hAnsi="Wingdings" w:hint="default"/>
+      </w:rPr>
+    </w:lvl>
+    <w:lvl w:ilvl="3" w:tplc="04090001" w:tentative="1">
+      <w:start w:val="1"/>
+      <w:numFmt w:val="bullet"/>
+      <w:lvlText w:val=""/>
+      <w:lvlJc w:val="left"/>
+      <w:pPr>
+        <w:ind w:left="3240" w:hanging="360"/>
+      </w:pPr>
+      <w:rPr>
+        <w:rFonts w:ascii="Symbol" w:hAnsi="Symbol" w:hint="default"/>
+      </w:rPr>
+    </w:lvl>
+    <w:lvl w:ilvl="4" w:tplc="04090003" w:tentative="1">
+      <w:start w:val="1"/>
+      <w:numFmt w:val="bullet"/>
+      <w:lvlText w:val="o"/>
+      <w:lvlJc w:val="left"/>
+      <w:pPr>
+        <w:ind w:left="3960" w:hanging="360"/>
+      </w:pPr>
+      <w:rPr>
+        <w:rFonts w:ascii="Courier New" w:hAnsi="Courier New" w:cs="Courier New" w:hint="default"/>
+      </w:rPr>
+    </w:lvl>
+    <w:lvl w:ilvl="5" w:tplc="04090005" w:tentative="1">
+      <w:start w:val="1"/>
+      <w:numFmt w:val="bullet"/>
+      <w:lvlText w:val=""/>
+      <w:lvlJc w:val="left"/>
+      <w:pPr>
+        <w:ind w:left="4680" w:hanging="360"/>
+      </w:pPr>
+      <w:rPr>
+        <w:rFonts w:ascii="Wingdings" w:hAnsi="Wingdings" w:hint="default"/>
+      </w:rPr>
+    </w:lvl>
+    <w:lvl w:ilvl="6" w:tplc="04090001" w:tentative="1">
+      <w:start w:val="1"/>
+      <w:numFmt w:val="bullet"/>
+      <w:lvlText w:val=""/>
+      <w:lvlJc w:val="left"/>
+      <w:pPr>
+        <w:ind w:left="5400" w:hanging="360"/>
+      </w:pPr>
+      <w:rPr>
+        <w:rFonts w:ascii="Symbol" w:hAnsi="Symbol" w:hint="default"/>
+      </w:rPr>
+    </w:lvl>
+    <w:lvl w:ilvl="7" w:tplc="04090003" w:tentative="1">
+      <w:start w:val="1"/>
+      <w:numFmt w:val="bullet"/>
+      <w:lvlText w:val="o"/>
+      <w:lvlJc w:val="left"/>
+      <w:pPr>
+        <w:ind w:left="6120" w:hanging="360"/>
+      </w:pPr>
+      <w:rPr>
+        <w:rFonts w:ascii="Courier New" w:hAnsi="Courier New" w:cs="Courier New" w:hint="default"/>
+      </w:rPr>
+    </w:lvl>
+    <w:lvl w:ilvl="8" w:tplc="04090005" w:tentative="1">
+      <w:start w:val="1"/>
+      <w:numFmt w:val="bullet"/>
+      <w:lvlText w:val=""/>
+      <w:lvlJc w:val="left"/>
+      <w:pPr>
+        <w:ind w:left="6840" w:hanging="360"/>
+      </w:pPr>
+      <w:rPr>
+        <w:rFonts w:ascii="Wingdings" w:hAnsi="Wingdings" w:hint="default"/>
+      </w:rPr>
+    </w:lvl>
+  </w:abstractNum>
+  <w:abstractNum w:abstractNumId="6">
     <w:nsid w:val="25195773"/>
     <w:multiLevelType w:val="multilevel"/>
     <w:tmpl w:val="269CB4D0"/>
@@ -11551,7 +11128,7 @@
       </w:rPr>
     </w:lvl>
   </w:abstractNum>
-  <w:abstractNum w:abstractNumId="6">
+  <w:abstractNum w:abstractNumId="7">
     <w:nsid w:val="349E5193"/>
     <w:multiLevelType w:val="hybridMultilevel"/>
     <w:tmpl w:val="3FDC3940"/>
@@ -11640,7 +11217,7 @@
       </w:pPr>
     </w:lvl>
   </w:abstractNum>
-  <w:abstractNum w:abstractNumId="7">
+  <w:abstractNum w:abstractNumId="8">
     <w:nsid w:val="375905BB"/>
     <w:multiLevelType w:val="hybridMultilevel"/>
     <w:tmpl w:val="7B060E58"/>
@@ -11754,7 +11331,7 @@
       </w:rPr>
     </w:lvl>
   </w:abstractNum>
-  <w:abstractNum w:abstractNumId="8">
+  <w:abstractNum w:abstractNumId="9">
     <w:nsid w:val="40EA1B1A"/>
     <w:multiLevelType w:val="hybridMultilevel"/>
     <w:tmpl w:val="D05CF49E"/>
@@ -11867,7 +11444,7 @@
       </w:rPr>
     </w:lvl>
   </w:abstractNum>
-  <w:abstractNum w:abstractNumId="9">
+  <w:abstractNum w:abstractNumId="10">
     <w:nsid w:val="4DB9650A"/>
     <w:multiLevelType w:val="hybridMultilevel"/>
     <w:tmpl w:val="2BC0B68C"/>
@@ -11980,7 +11557,7 @@
       </w:rPr>
     </w:lvl>
   </w:abstractNum>
-  <w:abstractNum w:abstractNumId="10">
+  <w:abstractNum w:abstractNumId="11">
     <w:nsid w:val="503702F8"/>
     <w:multiLevelType w:val="hybridMultilevel"/>
     <w:tmpl w:val="4BB868C4"/>
@@ -12066,7 +11643,7 @@
       </w:pPr>
     </w:lvl>
   </w:abstractNum>
-  <w:abstractNum w:abstractNumId="11">
+  <w:abstractNum w:abstractNumId="12">
     <w:nsid w:val="71104CFC"/>
     <w:multiLevelType w:val="hybridMultilevel"/>
     <w:tmpl w:val="6B1468FA"/>
@@ -12152,7 +11729,7 @@
       </w:pPr>
     </w:lvl>
   </w:abstractNum>
-  <w:abstractNum w:abstractNumId="12">
+  <w:abstractNum w:abstractNumId="13">
     <w:nsid w:val="798F3314"/>
     <w:multiLevelType w:val="hybridMultilevel"/>
     <w:tmpl w:val="CAA0EC58"/>
@@ -12265,7 +11842,7 @@
       </w:rPr>
     </w:lvl>
   </w:abstractNum>
-  <w:abstractNum w:abstractNumId="13">
+  <w:abstractNum w:abstractNumId="14">
     <w:nsid w:val="7BAD6F73"/>
     <w:multiLevelType w:val="hybridMultilevel"/>
     <w:tmpl w:val="A738A544"/>
@@ -12382,25 +11959,25 @@
     <w:abstractNumId w:val="1"/>
   </w:num>
   <w:num w:numId="2">
-    <w:abstractNumId w:val="5"/>
+    <w:abstractNumId w:val="6"/>
   </w:num>
   <w:num w:numId="3">
-    <w:abstractNumId w:val="6"/>
+    <w:abstractNumId w:val="7"/>
   </w:num>
   <w:num w:numId="4">
-    <w:abstractNumId w:val="9"/>
+    <w:abstractNumId w:val="10"/>
   </w:num>
   <w:num w:numId="5">
     <w:abstractNumId w:val="0"/>
   </w:num>
   <w:num w:numId="6">
-    <w:abstractNumId w:val="8"/>
+    <w:abstractNumId w:val="9"/>
   </w:num>
   <w:num w:numId="7">
     <w:abstractNumId w:val="4"/>
   </w:num>
   <w:num w:numId="8">
-    <w:abstractNumId w:val="13"/>
+    <w:abstractNumId w:val="14"/>
   </w:num>
   <w:num w:numId="9">
     <w:abstractNumId w:val="2"/>
@@ -12409,16 +11986,19 @@
     <w:abstractNumId w:val="3"/>
   </w:num>
   <w:num w:numId="11">
+    <w:abstractNumId w:val="13"/>
+  </w:num>
+  <w:num w:numId="12">
+    <w:abstractNumId w:val="8"/>
+  </w:num>
+  <w:num w:numId="13">
     <w:abstractNumId w:val="12"/>
   </w:num>
-  <w:num w:numId="12">
-    <w:abstractNumId w:val="7"/>
-  </w:num>
-  <w:num w:numId="13">
+  <w:num w:numId="14">
     <w:abstractNumId w:val="11"/>
   </w:num>
-  <w:num w:numId="14">
-    <w:abstractNumId w:val="10"/>
+  <w:num w:numId="15">
+    <w:abstractNumId w:val="5"/>
   </w:num>
 </w:numbering>
 </file>
@@ -14085,7 +13665,7 @@
 </file>
 
 <file path=customXml/itemProps1.xml><?xml version="1.0" encoding="utf-8"?>
-<ds:datastoreItem xmlns:ds="http://schemas.openxmlformats.org/officeDocument/2006/customXml" ds:itemID="{2C8115D6-E827-4B6D-B204-848B1E7DC3CE}">
+<ds:datastoreItem xmlns:ds="http://schemas.openxmlformats.org/officeDocument/2006/customXml" ds:itemID="{696DDF0D-6C07-4A90-AC3C-66DA126A20FF}">
   <ds:schemaRefs>
     <ds:schemaRef ds:uri="http://schemas.openxmlformats.org/officeDocument/2006/bibliography"/>
   </ds:schemaRefs>

</xml_diff>